<commit_message>
Ispravljene greske u scenarijima slucajeva koriscenja.
</commit_message>
<xml_diff>
--- a/SSU/SSU_Registracija_korisnika.docx
+++ b/SSU/SSU_Registracija_korisnika.docx
@@ -1,6 +1,6 @@
 
 <file path=word/document.xml><?xml version="1.0" encoding="utf-8"?>
-<w:document xmlns:wpc="http://schemas.microsoft.com/office/word/2010/wordprocessingCanvas" xmlns:mc="http://schemas.openxmlformats.org/markup-compatibility/2006" xmlns:o="urn:schemas-microsoft-com:office:office" xmlns:r="http://schemas.openxmlformats.org/officeDocument/2006/relationships" xmlns:m="http://schemas.openxmlformats.org/officeDocument/2006/math" xmlns:v="urn:schemas-microsoft-com:vml" xmlns:wp14="http://schemas.microsoft.com/office/word/2010/wordprocessingDrawing" xmlns:wp="http://schemas.openxmlformats.org/drawingml/2006/wordprocessingDrawing" xmlns:w10="urn:schemas-microsoft-com:office:word" xmlns:w="http://schemas.openxmlformats.org/wordprocessingml/2006/main" xmlns:w14="http://schemas.microsoft.com/office/word/2010/wordml" xmlns:wpg="http://schemas.microsoft.com/office/word/2010/wordprocessingGroup" xmlns:wpi="http://schemas.microsoft.com/office/word/2010/wordprocessingInk" xmlns:wne="http://schemas.microsoft.com/office/word/2006/wordml" xmlns:wps="http://schemas.microsoft.com/office/word/2010/wordprocessingShape" mc:Ignorable="w14 wp14">
+<w:document xmlns:wpc="http://schemas.microsoft.com/office/word/2010/wordprocessingCanvas" xmlns:cx="http://schemas.microsoft.com/office/drawing/2014/chartex" xmlns:cx1="http://schemas.microsoft.com/office/drawing/2015/9/8/chartex" xmlns:cx2="http://schemas.microsoft.com/office/drawing/2015/10/21/chartex" xmlns:cx3="http://schemas.microsoft.com/office/drawing/2016/5/9/chartex" xmlns:cx4="http://schemas.microsoft.com/office/drawing/2016/5/10/chartex" xmlns:cx5="http://schemas.microsoft.com/office/drawing/2016/5/11/chartex" xmlns:cx6="http://schemas.microsoft.com/office/drawing/2016/5/12/chartex" xmlns:cx7="http://schemas.microsoft.com/office/drawing/2016/5/13/chartex" xmlns:cx8="http://schemas.microsoft.com/office/drawing/2016/5/14/chartex" xmlns:mc="http://schemas.openxmlformats.org/markup-compatibility/2006" xmlns:aink="http://schemas.microsoft.com/office/drawing/2016/ink" xmlns:am3d="http://schemas.microsoft.com/office/drawing/2017/model3d" xmlns:o="urn:schemas-microsoft-com:office:office" xmlns:r="http://schemas.openxmlformats.org/officeDocument/2006/relationships" xmlns:m="http://schemas.openxmlformats.org/officeDocument/2006/math" xmlns:v="urn:schemas-microsoft-com:vml" xmlns:wp14="http://schemas.microsoft.com/office/word/2010/wordprocessingDrawing" xmlns:wp="http://schemas.openxmlformats.org/drawingml/2006/wordprocessingDrawing" xmlns:w10="urn:schemas-microsoft-com:office:word" xmlns:w="http://schemas.openxmlformats.org/wordprocessingml/2006/main" xmlns:w14="http://schemas.microsoft.com/office/word/2010/wordml" xmlns:w15="http://schemas.microsoft.com/office/word/2012/wordml" xmlns:w16cid="http://schemas.microsoft.com/office/word/2016/wordml/cid" xmlns:w16se="http://schemas.microsoft.com/office/word/2015/wordml/symex" xmlns:wpg="http://schemas.microsoft.com/office/word/2010/wordprocessingGroup" xmlns:wpi="http://schemas.microsoft.com/office/word/2010/wordprocessingInk" xmlns:wne="http://schemas.microsoft.com/office/word/2006/wordml" xmlns:wps="http://schemas.microsoft.com/office/word/2010/wordprocessingShape" mc:Ignorable="w14 w15 w16se w16cid wp14">
   <w:body>
     <w:p>
       <w:pPr>
@@ -9,12 +9,28 @@
         </w:rPr>
       </w:pPr>
       <w:bookmarkStart w:id="0" w:name="_Toc443290887"/>
-      <w:r>
-        <w:rPr>
-          <w:lang w:val="en-GB"/>
-        </w:rPr>
-        <w:t>Elektrotehnički fakultet</w:t>
-      </w:r>
+      <w:proofErr w:type="spellStart"/>
+      <w:r>
+        <w:rPr>
+          <w:lang w:val="en-GB"/>
+        </w:rPr>
+        <w:t>Elektrotehnički</w:t>
+      </w:r>
+      <w:proofErr w:type="spellEnd"/>
+      <w:r>
+        <w:rPr>
+          <w:lang w:val="en-GB"/>
+        </w:rPr>
+        <w:t xml:space="preserve"> </w:t>
+      </w:r>
+      <w:proofErr w:type="spellStart"/>
+      <w:r>
+        <w:rPr>
+          <w:lang w:val="en-GB"/>
+        </w:rPr>
+        <w:t>fakultet</w:t>
+      </w:r>
+      <w:proofErr w:type="spellEnd"/>
     </w:p>
     <w:p>
       <w:pPr>
@@ -22,11 +38,47 @@
           <w:lang w:val="en-GB"/>
         </w:rPr>
       </w:pPr>
-      <w:r>
-        <w:rPr>
-          <w:lang w:val="en-GB"/>
-        </w:rPr>
-        <w:t>Principi Softverskog Inženjerstva (SI3PSI)</w:t>
+      <w:proofErr w:type="spellStart"/>
+      <w:r>
+        <w:rPr>
+          <w:lang w:val="en-GB"/>
+        </w:rPr>
+        <w:t>Principi</w:t>
+      </w:r>
+      <w:proofErr w:type="spellEnd"/>
+      <w:r>
+        <w:rPr>
+          <w:lang w:val="en-GB"/>
+        </w:rPr>
+        <w:t xml:space="preserve"> </w:t>
+      </w:r>
+      <w:proofErr w:type="spellStart"/>
+      <w:r>
+        <w:rPr>
+          <w:lang w:val="en-GB"/>
+        </w:rPr>
+        <w:t>Softverskog</w:t>
+      </w:r>
+      <w:proofErr w:type="spellEnd"/>
+      <w:r>
+        <w:rPr>
+          <w:lang w:val="en-GB"/>
+        </w:rPr>
+        <w:t xml:space="preserve"> </w:t>
+      </w:r>
+      <w:proofErr w:type="spellStart"/>
+      <w:r>
+        <w:rPr>
+          <w:lang w:val="en-GB"/>
+        </w:rPr>
+        <w:t>Inženjerstva</w:t>
+      </w:r>
+      <w:proofErr w:type="spellEnd"/>
+      <w:r>
+        <w:rPr>
+          <w:lang w:val="en-GB"/>
+        </w:rPr>
+        <w:t xml:space="preserve"> (SI3PSI)</w:t>
       </w:r>
     </w:p>
     <w:p>
@@ -75,7 +127,7 @@
                     <pic:cNvPicPr/>
                   </pic:nvPicPr>
                   <pic:blipFill>
-                    <a:blip r:embed="rId8">
+                    <a:blip r:embed="rId7">
                       <a:extLst>
                         <a:ext uri="{28A0092B-C50C-407E-A947-70E740481C1C}">
                           <a14:useLocalDpi xmlns:a14="http://schemas.microsoft.com/office/drawing/2010/main" val="0"/>
@@ -115,6 +167,7 @@
         <w:spacing w:line="259" w:lineRule="auto"/>
         <w:jc w:val="center"/>
       </w:pPr>
+      <w:proofErr w:type="spellStart"/>
       <w:r>
         <w:rPr>
           <w:b/>
@@ -123,8 +176,31 @@
           <w:szCs w:val="36"/>
           <w:lang w:val="en-GB"/>
         </w:rPr>
-        <w:t>Projektni zadatak</w:t>
-      </w:r>
+        <w:t>Projektni</w:t>
+      </w:r>
+      <w:proofErr w:type="spellEnd"/>
+      <w:r>
+        <w:rPr>
+          <w:b/>
+          <w:bCs/>
+          <w:sz w:val="36"/>
+          <w:szCs w:val="36"/>
+          <w:lang w:val="en-GB"/>
+        </w:rPr>
+        <w:t xml:space="preserve"> </w:t>
+      </w:r>
+      <w:proofErr w:type="spellStart"/>
+      <w:r>
+        <w:rPr>
+          <w:b/>
+          <w:bCs/>
+          <w:sz w:val="36"/>
+          <w:szCs w:val="36"/>
+          <w:lang w:val="en-GB"/>
+        </w:rPr>
+        <w:t>zadatak</w:t>
+      </w:r>
+      <w:proofErr w:type="spellEnd"/>
     </w:p>
     <w:p>
       <w:pPr>
@@ -138,6 +214,7 @@
           <w:lang w:val="en-GB"/>
         </w:rPr>
       </w:pPr>
+      <w:proofErr w:type="spellStart"/>
       <w:r>
         <w:rPr>
           <w:b/>
@@ -148,6 +225,7 @@
         </w:rPr>
         <w:t>Psigram</w:t>
       </w:r>
+      <w:proofErr w:type="spellEnd"/>
     </w:p>
     <w:p>
       <w:pPr>
@@ -160,6 +238,7 @@
           <w:szCs w:val="40"/>
         </w:rPr>
       </w:pPr>
+      <w:proofErr w:type="spellStart"/>
       <w:r>
         <w:rPr>
           <w:rStyle w:val="spellingerror"/>
@@ -171,6 +250,7 @@
         </w:rPr>
         <w:t>Specifikacija</w:t>
       </w:r>
+      <w:proofErr w:type="spellEnd"/>
       <w:r>
         <w:rPr>
           <w:rStyle w:val="normaltextrun"/>
@@ -182,6 +262,7 @@
         </w:rPr>
         <w:t xml:space="preserve"> </w:t>
       </w:r>
+      <w:proofErr w:type="spellStart"/>
       <w:r>
         <w:rPr>
           <w:rStyle w:val="spellingerror"/>
@@ -193,6 +274,7 @@
         </w:rPr>
         <w:t>scenarija</w:t>
       </w:r>
+      <w:proofErr w:type="spellEnd"/>
       <w:r>
         <w:rPr>
           <w:rStyle w:val="normaltextrun"/>
@@ -204,6 +286,7 @@
         </w:rPr>
         <w:t xml:space="preserve"> </w:t>
       </w:r>
+      <w:proofErr w:type="spellStart"/>
       <w:r>
         <w:rPr>
           <w:rStyle w:val="spellingerror"/>
@@ -215,6 +298,7 @@
         </w:rPr>
         <w:t>upotrebe</w:t>
       </w:r>
+      <w:proofErr w:type="spellEnd"/>
       <w:r>
         <w:rPr>
           <w:rStyle w:val="normaltextrun"/>
@@ -226,6 +310,7 @@
         </w:rPr>
         <w:t xml:space="preserve"> </w:t>
       </w:r>
+      <w:proofErr w:type="spellStart"/>
       <w:r>
         <w:rPr>
           <w:rStyle w:val="spellingerror"/>
@@ -237,6 +322,7 @@
         </w:rPr>
         <w:t>funkcionalnosti</w:t>
       </w:r>
+      <w:proofErr w:type="spellEnd"/>
       <w:r>
         <w:rPr>
           <w:rStyle w:val="normaltextrun"/>
@@ -248,6 +334,7 @@
         </w:rPr>
         <w:t xml:space="preserve"> </w:t>
       </w:r>
+      <w:proofErr w:type="spellStart"/>
       <w:r>
         <w:rPr>
           <w:rStyle w:val="spellingerror"/>
@@ -257,8 +344,57 @@
           <w:szCs w:val="40"/>
           <w:lang w:val="en-GB"/>
         </w:rPr>
-        <w:t>običnog korisnika - registracija</w:t>
-      </w:r>
+        <w:t>običnog</w:t>
+      </w:r>
+      <w:proofErr w:type="spellEnd"/>
+      <w:r>
+        <w:rPr>
+          <w:rStyle w:val="spellingerror"/>
+          <w:b/>
+          <w:bCs/>
+          <w:sz w:val="40"/>
+          <w:szCs w:val="40"/>
+          <w:lang w:val="en-GB"/>
+        </w:rPr>
+        <w:t xml:space="preserve"> </w:t>
+      </w:r>
+      <w:proofErr w:type="spellStart"/>
+      <w:r>
+        <w:rPr>
+          <w:rStyle w:val="spellingerror"/>
+          <w:b/>
+          <w:bCs/>
+          <w:sz w:val="40"/>
+          <w:szCs w:val="40"/>
+          <w:lang w:val="en-GB"/>
+        </w:rPr>
+        <w:t>korisnika</w:t>
+      </w:r>
+      <w:proofErr w:type="spellEnd"/>
+      <w:r>
+        <w:rPr>
+          <w:rStyle w:val="spellingerror"/>
+          <w:b/>
+          <w:bCs/>
+          <w:sz w:val="40"/>
+          <w:szCs w:val="40"/>
+          <w:lang w:val="en-GB"/>
+        </w:rPr>
+        <w:t xml:space="preserve"> - </w:t>
+      </w:r>
+      <w:proofErr w:type="spellStart"/>
+      <w:r>
+        <w:rPr>
+          <w:rStyle w:val="spellingerror"/>
+          <w:b/>
+          <w:bCs/>
+          <w:sz w:val="40"/>
+          <w:szCs w:val="40"/>
+          <w:lang w:val="en-GB"/>
+        </w:rPr>
+        <w:t>registracija</w:t>
+      </w:r>
+      <w:proofErr w:type="spellEnd"/>
     </w:p>
     <w:p>
       <w:pPr>
@@ -283,17 +419,18 @@
           <w:lang w:val="en-GB"/>
         </w:rPr>
         <w:sectPr>
-          <w:headerReference w:type="even" r:id="rId9"/>
-          <w:headerReference w:type="default" r:id="rId10"/>
-          <w:footerReference w:type="even" r:id="rId11"/>
-          <w:footerReference w:type="default" r:id="rId12"/>
-          <w:headerReference w:type="first" r:id="rId13"/>
-          <w:footerReference w:type="first" r:id="rId14"/>
+          <w:headerReference w:type="even" r:id="rId8"/>
+          <w:headerReference w:type="default" r:id="rId9"/>
+          <w:footerReference w:type="even" r:id="rId10"/>
+          <w:footerReference w:type="default" r:id="rId11"/>
+          <w:headerReference w:type="first" r:id="rId12"/>
+          <w:footerReference w:type="first" r:id="rId13"/>
           <w:pgSz w:w="12240" w:h="15840"/>
           <w:pgMar w:top="1440" w:right="1800" w:bottom="1440" w:left="1800" w:header="720" w:footer="720" w:gutter="0"/>
           <w:cols w:space="720"/>
         </w:sectPr>
       </w:pPr>
+      <w:proofErr w:type="spellStart"/>
       <w:r>
         <w:rPr>
           <w:b/>
@@ -302,7 +439,40 @@
           <w:szCs w:val="36"/>
           <w:lang w:val="en-GB"/>
         </w:rPr>
-        <w:t>Verzija dokumenta: 1.0</w:t>
+        <w:t>Verzija</w:t>
+      </w:r>
+      <w:proofErr w:type="spellEnd"/>
+      <w:r>
+        <w:rPr>
+          <w:b/>
+          <w:bCs/>
+          <w:sz w:val="36"/>
+          <w:szCs w:val="36"/>
+          <w:lang w:val="en-GB"/>
+        </w:rPr>
+        <w:t xml:space="preserve"> </w:t>
+      </w:r>
+      <w:proofErr w:type="spellStart"/>
+      <w:r>
+        <w:rPr>
+          <w:b/>
+          <w:bCs/>
+          <w:sz w:val="36"/>
+          <w:szCs w:val="36"/>
+          <w:lang w:val="en-GB"/>
+        </w:rPr>
+        <w:t>dokumenta</w:t>
+      </w:r>
+      <w:proofErr w:type="spellEnd"/>
+      <w:r>
+        <w:rPr>
+          <w:b/>
+          <w:bCs/>
+          <w:sz w:val="36"/>
+          <w:szCs w:val="36"/>
+          <w:lang w:val="en-GB"/>
+        </w:rPr>
+        <w:t>: 1.0</w:t>
       </w:r>
     </w:p>
     <w:p>
@@ -313,13 +483,29 @@
           <w:lang w:val="en-GB"/>
         </w:rPr>
       </w:pPr>
+      <w:proofErr w:type="spellStart"/>
       <w:r>
         <w:rPr>
           <w:lang w:val="en-GB"/>
         </w:rPr>
         <w:lastRenderedPageBreak/>
-        <w:t>Istorija izmena</w:t>
-      </w:r>
+        <w:t>Istorija</w:t>
+      </w:r>
+      <w:proofErr w:type="spellEnd"/>
+      <w:r>
+        <w:rPr>
+          <w:lang w:val="en-GB"/>
+        </w:rPr>
+        <w:t xml:space="preserve"> </w:t>
+      </w:r>
+      <w:proofErr w:type="spellStart"/>
+      <w:r>
+        <w:rPr>
+          <w:lang w:val="en-GB"/>
+        </w:rPr>
+        <w:t>izmena</w:t>
+      </w:r>
+      <w:proofErr w:type="spellEnd"/>
     </w:p>
     <w:tbl>
       <w:tblPr>
@@ -381,6 +567,7 @@
                 <w:lang w:val="en-GB"/>
               </w:rPr>
             </w:pPr>
+            <w:proofErr w:type="spellStart"/>
             <w:r>
               <w:rPr>
                 <w:b/>
@@ -388,6 +575,7 @@
               </w:rPr>
               <w:t>Verzija</w:t>
             </w:r>
+            <w:proofErr w:type="spellEnd"/>
           </w:p>
         </w:tc>
         <w:tc>
@@ -404,13 +592,31 @@
                 <w:lang w:val="en-GB"/>
               </w:rPr>
             </w:pPr>
+            <w:proofErr w:type="spellStart"/>
             <w:r>
               <w:rPr>
                 <w:b/>
                 <w:lang w:val="en-GB"/>
               </w:rPr>
-              <w:t>Kratak opis</w:t>
+              <w:t>Kratak</w:t>
             </w:r>
+            <w:proofErr w:type="spellEnd"/>
+            <w:r>
+              <w:rPr>
+                <w:b/>
+                <w:lang w:val="en-GB"/>
+              </w:rPr>
+              <w:t xml:space="preserve"> </w:t>
+            </w:r>
+            <w:proofErr w:type="spellStart"/>
+            <w:r>
+              <w:rPr>
+                <w:b/>
+                <w:lang w:val="en-GB"/>
+              </w:rPr>
+              <w:t>opis</w:t>
+            </w:r>
+            <w:proofErr w:type="spellEnd"/>
           </w:p>
         </w:tc>
         <w:tc>
@@ -499,12 +705,28 @@
                 <w:lang w:val="en-GB"/>
               </w:rPr>
             </w:pPr>
+            <w:proofErr w:type="spellStart"/>
             <w:r>
               <w:rPr>
                 <w:lang w:val="en-GB"/>
               </w:rPr>
-              <w:t>Inicijalna verzija</w:t>
+              <w:t>Inicijalna</w:t>
             </w:r>
+            <w:proofErr w:type="spellEnd"/>
+            <w:r>
+              <w:rPr>
+                <w:lang w:val="en-GB"/>
+              </w:rPr>
+              <w:t xml:space="preserve"> </w:t>
+            </w:r>
+            <w:proofErr w:type="spellStart"/>
+            <w:r>
+              <w:rPr>
+                <w:lang w:val="en-GB"/>
+              </w:rPr>
+              <w:t>verzija</w:t>
+            </w:r>
+            <w:proofErr w:type="spellEnd"/>
           </w:p>
         </w:tc>
         <w:tc>
@@ -519,12 +741,28 @@
                 <w:lang w:val="en-GB"/>
               </w:rPr>
             </w:pPr>
+            <w:proofErr w:type="spellStart"/>
             <w:r>
               <w:rPr>
                 <w:lang w:val="en-GB"/>
               </w:rPr>
-              <w:t>Kosta Bizetić</w:t>
+              <w:t>Kosta</w:t>
             </w:r>
+            <w:proofErr w:type="spellEnd"/>
+            <w:r>
+              <w:rPr>
+                <w:lang w:val="en-GB"/>
+              </w:rPr>
+              <w:t xml:space="preserve"> </w:t>
+            </w:r>
+            <w:proofErr w:type="spellStart"/>
+            <w:r>
+              <w:rPr>
+                <w:lang w:val="en-GB"/>
+              </w:rPr>
+              <w:t>Bizetić</w:t>
+            </w:r>
+            <w:proofErr w:type="spellEnd"/>
           </w:p>
         </w:tc>
       </w:tr>
@@ -662,8 +900,8 @@
     <w:p>
       <w:pPr>
         <w:sectPr>
-          <w:headerReference w:type="default" r:id="rId15"/>
-          <w:footerReference w:type="default" r:id="rId16"/>
+          <w:headerReference w:type="default" r:id="rId14"/>
+          <w:footerReference w:type="default" r:id="rId15"/>
           <w:pgSz w:w="12240" w:h="15840"/>
           <w:pgMar w:top="1080" w:right="1800" w:bottom="1728" w:left="1800" w:header="432" w:footer="432" w:gutter="0"/>
           <w:pgNumType w:fmt="lowerRoman" w:start="1"/>
@@ -683,6 +921,7 @@
           <w:szCs w:val="40"/>
         </w:rPr>
       </w:pPr>
+      <w:proofErr w:type="spellStart"/>
       <w:r>
         <w:rPr>
           <w:rFonts w:ascii="Arial" w:hAnsi="Arial"/>
@@ -694,6 +933,7 @@
         <w:lastRenderedPageBreak/>
         <w:t>Sadržaj</w:t>
       </w:r>
+      <w:proofErr w:type="spellEnd"/>
     </w:p>
     <w:p>
       <w:pPr>
@@ -1512,7 +1752,7 @@
           <w:szCs w:val="32"/>
         </w:rPr>
         <w:sectPr>
-          <w:footerReference w:type="default" r:id="rId17"/>
+          <w:footerReference w:type="default" r:id="rId16"/>
           <w:pgSz w:w="12240" w:h="15840" w:code="1"/>
           <w:pgMar w:top="1080" w:right="1800" w:bottom="1728" w:left="1800" w:header="432" w:footer="432" w:gutter="0"/>
           <w:pgNumType w:fmt="lowerRoman"/>
@@ -1532,6 +1772,7 @@
         </w:rPr>
       </w:pPr>
       <w:bookmarkStart w:id="1" w:name="_Toc3109498"/>
+      <w:proofErr w:type="spellStart"/>
       <w:r>
         <w:rPr>
           <w:szCs w:val="28"/>
@@ -1541,6 +1782,7 @@
         <w:t>Uvod</w:t>
       </w:r>
       <w:bookmarkEnd w:id="1"/>
+      <w:proofErr w:type="spellEnd"/>
     </w:p>
     <w:p>
       <w:pPr>
@@ -1550,6 +1792,7 @@
         </w:rPr>
       </w:pPr>
       <w:bookmarkStart w:id="2" w:name="_Toc3109499"/>
+      <w:proofErr w:type="spellStart"/>
       <w:r>
         <w:rPr>
           <w:szCs w:val="24"/>
@@ -1557,17 +1800,27 @@
         <w:t>Rezime</w:t>
       </w:r>
       <w:bookmarkEnd w:id="2"/>
+      <w:proofErr w:type="spellEnd"/>
     </w:p>
     <w:p>
       <w:pPr>
         <w:tabs>
           <w:tab w:val="left" w:pos="3399"/>
         </w:tabs>
-      </w:pPr>
-      <w:r>
+        <w:rPr>
+          <w:lang w:val="de-DE"/>
+        </w:rPr>
+      </w:pPr>
+      <w:r>
+        <w:rPr>
+          <w:lang w:val="de-DE"/>
+        </w:rPr>
         <w:t>Definisanje scenarija upotrebe</w:t>
       </w:r>
       <w:r>
+        <w:rPr>
+          <w:lang w:val="de-DE"/>
+        </w:rPr>
         <w:t xml:space="preserve"> registracije korisnika.</w:t>
       </w:r>
     </w:p>
@@ -1579,21 +1832,220 @@
         </w:rPr>
       </w:pPr>
       <w:bookmarkStart w:id="3" w:name="_Toc3109500"/>
+      <w:proofErr w:type="spellStart"/>
       <w:r>
         <w:rPr>
           <w:szCs w:val="24"/>
         </w:rPr>
-        <w:t>Namena dokumenta i ciljna grupa</w:t>
+        <w:t>Namena</w:t>
+      </w:r>
+      <w:proofErr w:type="spellEnd"/>
+      <w:r>
+        <w:rPr>
+          <w:szCs w:val="24"/>
+        </w:rPr>
+        <w:t xml:space="preserve"> </w:t>
+      </w:r>
+      <w:proofErr w:type="spellStart"/>
+      <w:r>
+        <w:rPr>
+          <w:szCs w:val="24"/>
+        </w:rPr>
+        <w:t>dokumenta</w:t>
+      </w:r>
+      <w:proofErr w:type="spellEnd"/>
+      <w:r>
+        <w:rPr>
+          <w:szCs w:val="24"/>
+        </w:rPr>
+        <w:t xml:space="preserve"> </w:t>
+      </w:r>
+      <w:proofErr w:type="spellStart"/>
+      <w:r>
+        <w:rPr>
+          <w:szCs w:val="24"/>
+        </w:rPr>
+        <w:t>i</w:t>
+      </w:r>
+      <w:proofErr w:type="spellEnd"/>
+      <w:r>
+        <w:rPr>
+          <w:szCs w:val="24"/>
+        </w:rPr>
+        <w:t xml:space="preserve"> </w:t>
+      </w:r>
+      <w:proofErr w:type="spellStart"/>
+      <w:r>
+        <w:rPr>
+          <w:szCs w:val="24"/>
+        </w:rPr>
+        <w:t>ciljna</w:t>
+      </w:r>
+      <w:proofErr w:type="spellEnd"/>
+      <w:r>
+        <w:rPr>
+          <w:szCs w:val="24"/>
+        </w:rPr>
+        <w:t xml:space="preserve"> </w:t>
+      </w:r>
+      <w:proofErr w:type="spellStart"/>
+      <w:r>
+        <w:rPr>
+          <w:szCs w:val="24"/>
+        </w:rPr>
+        <w:t>grupa</w:t>
       </w:r>
       <w:bookmarkStart w:id="4" w:name="_Toc3109501"/>
       <w:bookmarkEnd w:id="3"/>
+      <w:proofErr w:type="spellEnd"/>
     </w:p>
     <w:p>
-      <w:r>
-        <w:t>Dokument će koristiti svi članovi projektnog tima u razvoju projekta i testiranju a može se koristiti i pri pisanju uputstva za</w:t>
-      </w:r>
-      <w:r>
-        <w:t xml:space="preserve"> upotrebu.</w:t>
+      <w:proofErr w:type="spellStart"/>
+      <w:r>
+        <w:t>Dokument</w:t>
+      </w:r>
+      <w:proofErr w:type="spellEnd"/>
+      <w:r>
+        <w:t xml:space="preserve"> </w:t>
+      </w:r>
+      <w:proofErr w:type="spellStart"/>
+      <w:r>
+        <w:t>će</w:t>
+      </w:r>
+      <w:proofErr w:type="spellEnd"/>
+      <w:r>
+        <w:t xml:space="preserve"> </w:t>
+      </w:r>
+      <w:proofErr w:type="spellStart"/>
+      <w:r>
+        <w:t>koristiti</w:t>
+      </w:r>
+      <w:proofErr w:type="spellEnd"/>
+      <w:r>
+        <w:t xml:space="preserve"> </w:t>
+      </w:r>
+      <w:proofErr w:type="spellStart"/>
+      <w:r>
+        <w:t>svi</w:t>
+      </w:r>
+      <w:proofErr w:type="spellEnd"/>
+      <w:r>
+        <w:t xml:space="preserve"> </w:t>
+      </w:r>
+      <w:proofErr w:type="spellStart"/>
+      <w:r>
+        <w:t>članovi</w:t>
+      </w:r>
+      <w:proofErr w:type="spellEnd"/>
+      <w:r>
+        <w:t xml:space="preserve"> </w:t>
+      </w:r>
+      <w:proofErr w:type="spellStart"/>
+      <w:r>
+        <w:t>projektnog</w:t>
+      </w:r>
+      <w:proofErr w:type="spellEnd"/>
+      <w:r>
+        <w:t xml:space="preserve"> </w:t>
+      </w:r>
+      <w:proofErr w:type="spellStart"/>
+      <w:r>
+        <w:t>tima</w:t>
+      </w:r>
+      <w:proofErr w:type="spellEnd"/>
+      <w:r>
+        <w:t xml:space="preserve"> u </w:t>
+      </w:r>
+      <w:proofErr w:type="spellStart"/>
+      <w:r>
+        <w:t>razvoju</w:t>
+      </w:r>
+      <w:proofErr w:type="spellEnd"/>
+      <w:r>
+        <w:t xml:space="preserve"> </w:t>
+      </w:r>
+      <w:proofErr w:type="spellStart"/>
+      <w:r>
+        <w:t>projekta</w:t>
+      </w:r>
+      <w:proofErr w:type="spellEnd"/>
+      <w:r>
+        <w:t xml:space="preserve"> </w:t>
+      </w:r>
+      <w:proofErr w:type="spellStart"/>
+      <w:r>
+        <w:t>i</w:t>
+      </w:r>
+      <w:proofErr w:type="spellEnd"/>
+      <w:r>
+        <w:t xml:space="preserve"> </w:t>
+      </w:r>
+      <w:proofErr w:type="spellStart"/>
+      <w:r>
+        <w:t>testiranju</w:t>
+      </w:r>
+      <w:proofErr w:type="spellEnd"/>
+      <w:r>
+        <w:t xml:space="preserve"> a </w:t>
+      </w:r>
+      <w:proofErr w:type="spellStart"/>
+      <w:r>
+        <w:t>može</w:t>
+      </w:r>
+      <w:proofErr w:type="spellEnd"/>
+      <w:r>
+        <w:t xml:space="preserve"> se </w:t>
+      </w:r>
+      <w:proofErr w:type="spellStart"/>
+      <w:r>
+        <w:t>koristiti</w:t>
+      </w:r>
+      <w:proofErr w:type="spellEnd"/>
+      <w:r>
+        <w:t xml:space="preserve"> </w:t>
+      </w:r>
+      <w:proofErr w:type="spellStart"/>
+      <w:r>
+        <w:t>i</w:t>
+      </w:r>
+      <w:proofErr w:type="spellEnd"/>
+      <w:r>
+        <w:t xml:space="preserve"> </w:t>
+      </w:r>
+      <w:proofErr w:type="spellStart"/>
+      <w:r>
+        <w:t>pri</w:t>
+      </w:r>
+      <w:proofErr w:type="spellEnd"/>
+      <w:r>
+        <w:t xml:space="preserve"> </w:t>
+      </w:r>
+      <w:proofErr w:type="spellStart"/>
+      <w:r>
+        <w:t>pisanju</w:t>
+      </w:r>
+      <w:proofErr w:type="spellEnd"/>
+      <w:r>
+        <w:t xml:space="preserve"> </w:t>
+      </w:r>
+      <w:proofErr w:type="spellStart"/>
+      <w:r>
+        <w:t>uputstva</w:t>
+      </w:r>
+      <w:proofErr w:type="spellEnd"/>
+      <w:r>
+        <w:t xml:space="preserve"> za</w:t>
+      </w:r>
+      <w:r>
+        <w:t xml:space="preserve"> </w:t>
+      </w:r>
+      <w:proofErr w:type="spellStart"/>
+      <w:r>
+        <w:t>upotrebu</w:t>
+      </w:r>
+      <w:proofErr w:type="spellEnd"/>
+      <w:r>
+        <w:t>.</w:t>
       </w:r>
     </w:p>
     <w:p>
@@ -1607,13 +2059,71 @@
     </w:p>
     <w:p>
       <w:r>
-        <w:t>1. Projektni zadatak</w:t>
-      </w:r>
+        <w:t xml:space="preserve">1. </w:t>
+      </w:r>
+      <w:proofErr w:type="spellStart"/>
+      <w:r>
+        <w:t>Projektni</w:t>
+      </w:r>
+      <w:proofErr w:type="spellEnd"/>
+      <w:r>
+        <w:t xml:space="preserve"> </w:t>
+      </w:r>
+      <w:proofErr w:type="spellStart"/>
+      <w:r>
+        <w:t>zadatak</w:t>
+      </w:r>
+      <w:proofErr w:type="spellEnd"/>
     </w:p>
     <w:p>
       <w:r>
-        <w:t>2. Uputstvo za pisanje specifikacije scenarija upotrebe funkcionalnosti</w:t>
-      </w:r>
+        <w:t xml:space="preserve">2. </w:t>
+      </w:r>
+      <w:proofErr w:type="spellStart"/>
+      <w:r>
+        <w:t>Uputstvo</w:t>
+      </w:r>
+      <w:proofErr w:type="spellEnd"/>
+      <w:r>
+        <w:t xml:space="preserve"> za </w:t>
+      </w:r>
+      <w:proofErr w:type="spellStart"/>
+      <w:r>
+        <w:t>pisanje</w:t>
+      </w:r>
+      <w:proofErr w:type="spellEnd"/>
+      <w:r>
+        <w:t xml:space="preserve"> </w:t>
+      </w:r>
+      <w:proofErr w:type="spellStart"/>
+      <w:r>
+        <w:t>specifikacije</w:t>
+      </w:r>
+      <w:proofErr w:type="spellEnd"/>
+      <w:r>
+        <w:t xml:space="preserve"> </w:t>
+      </w:r>
+      <w:proofErr w:type="spellStart"/>
+      <w:r>
+        <w:t>scenarija</w:t>
+      </w:r>
+      <w:proofErr w:type="spellEnd"/>
+      <w:r>
+        <w:t xml:space="preserve"> </w:t>
+      </w:r>
+      <w:proofErr w:type="spellStart"/>
+      <w:r>
+        <w:t>upotrebe</w:t>
+      </w:r>
+      <w:proofErr w:type="spellEnd"/>
+      <w:r>
+        <w:t xml:space="preserve"> </w:t>
+      </w:r>
+      <w:proofErr w:type="spellStart"/>
+      <w:r>
+        <w:t>funkcionalnosti</w:t>
+      </w:r>
+      <w:proofErr w:type="spellEnd"/>
     </w:p>
     <w:p>
       <w:r>
@@ -1630,10 +2140,20 @@
         <w:pStyle w:val="Heading2"/>
       </w:pPr>
       <w:bookmarkStart w:id="5" w:name="_Toc3109502"/>
-      <w:r>
-        <w:t>Otvorena pitanja</w:t>
+      <w:proofErr w:type="spellStart"/>
+      <w:r>
+        <w:t>Otvorena</w:t>
+      </w:r>
+      <w:proofErr w:type="spellEnd"/>
+      <w:r>
+        <w:t xml:space="preserve"> </w:t>
+      </w:r>
+      <w:proofErr w:type="spellStart"/>
+      <w:r>
+        <w:t>pitanja</w:t>
       </w:r>
       <w:bookmarkEnd w:id="5"/>
+      <w:proofErr w:type="spellEnd"/>
     </w:p>
     <w:tbl>
       <w:tblPr>
@@ -1652,9 +2172,19 @@
             <w:tcW w:w="1368" w:type="dxa"/>
           </w:tcPr>
           <w:p>
+            <w:proofErr w:type="spellStart"/>
             <w:r>
-              <w:t>Redni broj</w:t>
+              <w:t>Redni</w:t>
             </w:r>
+            <w:proofErr w:type="spellEnd"/>
+            <w:r>
+              <w:t xml:space="preserve"> </w:t>
+            </w:r>
+            <w:proofErr w:type="spellStart"/>
+            <w:r>
+              <w:t>broj</w:t>
+            </w:r>
+            <w:proofErr w:type="spellEnd"/>
           </w:p>
         </w:tc>
         <w:tc>
@@ -1662,9 +2192,11 @@
             <w:tcW w:w="3690" w:type="dxa"/>
           </w:tcPr>
           <w:p>
+            <w:proofErr w:type="spellStart"/>
             <w:r>
               <w:t>Opis</w:t>
             </w:r>
+            <w:proofErr w:type="spellEnd"/>
           </w:p>
         </w:tc>
         <w:tc>
@@ -1776,14 +2308,32 @@
         </w:rPr>
       </w:pPr>
       <w:bookmarkStart w:id="7" w:name="_Toc3109504"/>
+      <w:proofErr w:type="spellStart"/>
       <w:r>
         <w:rPr>
           <w:szCs w:val="24"/>
           <w:lang w:val="en-GB"/>
         </w:rPr>
-        <w:t>Kratak opis</w:t>
+        <w:t>Kratak</w:t>
+      </w:r>
+      <w:proofErr w:type="spellEnd"/>
+      <w:r>
+        <w:rPr>
+          <w:szCs w:val="24"/>
+          <w:lang w:val="en-GB"/>
+        </w:rPr>
+        <w:t xml:space="preserve"> </w:t>
+      </w:r>
+      <w:proofErr w:type="spellStart"/>
+      <w:r>
+        <w:rPr>
+          <w:szCs w:val="24"/>
+          <w:lang w:val="en-GB"/>
+        </w:rPr>
+        <w:t>opis</w:t>
       </w:r>
       <w:bookmarkEnd w:id="7"/>
+      <w:proofErr w:type="spellEnd"/>
     </w:p>
     <w:p>
       <w:pPr>
@@ -1791,11 +2341,201 @@
           <w:szCs w:val="24"/>
         </w:rPr>
       </w:pPr>
+      <w:proofErr w:type="spellStart"/>
       <w:r>
         <w:rPr>
           <w:szCs w:val="24"/>
         </w:rPr>
-        <w:t>Novom korisniku se nude polja u koja unosi svoje podatke, korisničko ime I šifru kojom će pristuptati servisu.</w:t>
+        <w:t>Novom</w:t>
+      </w:r>
+      <w:proofErr w:type="spellEnd"/>
+      <w:r>
+        <w:rPr>
+          <w:szCs w:val="24"/>
+        </w:rPr>
+        <w:t xml:space="preserve"> </w:t>
+      </w:r>
+      <w:proofErr w:type="spellStart"/>
+      <w:r>
+        <w:rPr>
+          <w:szCs w:val="24"/>
+        </w:rPr>
+        <w:t>korisniku</w:t>
+      </w:r>
+      <w:proofErr w:type="spellEnd"/>
+      <w:r>
+        <w:rPr>
+          <w:szCs w:val="24"/>
+        </w:rPr>
+        <w:t xml:space="preserve"> se nude </w:t>
+      </w:r>
+      <w:proofErr w:type="spellStart"/>
+      <w:r>
+        <w:rPr>
+          <w:szCs w:val="24"/>
+        </w:rPr>
+        <w:t>polja</w:t>
+      </w:r>
+      <w:proofErr w:type="spellEnd"/>
+      <w:r>
+        <w:rPr>
+          <w:szCs w:val="24"/>
+        </w:rPr>
+        <w:t xml:space="preserve"> u </w:t>
+      </w:r>
+      <w:proofErr w:type="spellStart"/>
+      <w:r>
+        <w:rPr>
+          <w:szCs w:val="24"/>
+        </w:rPr>
+        <w:t>koja</w:t>
+      </w:r>
+      <w:proofErr w:type="spellEnd"/>
+      <w:r>
+        <w:rPr>
+          <w:szCs w:val="24"/>
+        </w:rPr>
+        <w:t xml:space="preserve"> </w:t>
+      </w:r>
+      <w:proofErr w:type="spellStart"/>
+      <w:r>
+        <w:rPr>
+          <w:szCs w:val="24"/>
+        </w:rPr>
+        <w:t>unosi</w:t>
+      </w:r>
+      <w:proofErr w:type="spellEnd"/>
+      <w:r>
+        <w:rPr>
+          <w:szCs w:val="24"/>
+        </w:rPr>
+        <w:t xml:space="preserve"> </w:t>
+      </w:r>
+      <w:proofErr w:type="spellStart"/>
+      <w:r>
+        <w:rPr>
+          <w:szCs w:val="24"/>
+        </w:rPr>
+        <w:t>svoje</w:t>
+      </w:r>
+      <w:proofErr w:type="spellEnd"/>
+      <w:r>
+        <w:rPr>
+          <w:szCs w:val="24"/>
+        </w:rPr>
+        <w:t xml:space="preserve"> </w:t>
+      </w:r>
+      <w:proofErr w:type="spellStart"/>
+      <w:r>
+        <w:rPr>
+          <w:szCs w:val="24"/>
+        </w:rPr>
+        <w:t>podatke</w:t>
+      </w:r>
+      <w:proofErr w:type="spellEnd"/>
+      <w:r>
+        <w:rPr>
+          <w:szCs w:val="24"/>
+        </w:rPr>
+        <w:t xml:space="preserve">, </w:t>
+      </w:r>
+      <w:proofErr w:type="spellStart"/>
+      <w:r>
+        <w:rPr>
+          <w:szCs w:val="24"/>
+        </w:rPr>
+        <w:t>korisničko</w:t>
+      </w:r>
+      <w:proofErr w:type="spellEnd"/>
+      <w:r>
+        <w:rPr>
+          <w:szCs w:val="24"/>
+        </w:rPr>
+        <w:t xml:space="preserve"> </w:t>
+      </w:r>
+      <w:proofErr w:type="spellStart"/>
+      <w:r>
+        <w:rPr>
+          <w:szCs w:val="24"/>
+        </w:rPr>
+        <w:t>ime</w:t>
+      </w:r>
+      <w:proofErr w:type="spellEnd"/>
+      <w:r>
+        <w:rPr>
+          <w:szCs w:val="24"/>
+        </w:rPr>
+        <w:t xml:space="preserve"> I </w:t>
+      </w:r>
+      <w:proofErr w:type="spellStart"/>
+      <w:r>
+        <w:rPr>
+          <w:szCs w:val="24"/>
+        </w:rPr>
+        <w:t>šifru</w:t>
+      </w:r>
+      <w:proofErr w:type="spellEnd"/>
+      <w:r>
+        <w:rPr>
+          <w:szCs w:val="24"/>
+        </w:rPr>
+        <w:t xml:space="preserve"> </w:t>
+      </w:r>
+      <w:proofErr w:type="spellStart"/>
+      <w:r>
+        <w:rPr>
+          <w:szCs w:val="24"/>
+        </w:rPr>
+        <w:t>kojom</w:t>
+      </w:r>
+      <w:proofErr w:type="spellEnd"/>
+      <w:r>
+        <w:rPr>
+          <w:szCs w:val="24"/>
+        </w:rPr>
+        <w:t xml:space="preserve"> </w:t>
+      </w:r>
+      <w:proofErr w:type="spellStart"/>
+      <w:r>
+        <w:rPr>
+          <w:szCs w:val="24"/>
+        </w:rPr>
+        <w:t>će</w:t>
+      </w:r>
+      <w:proofErr w:type="spellEnd"/>
+      <w:r>
+        <w:rPr>
+          <w:szCs w:val="24"/>
+        </w:rPr>
+        <w:t xml:space="preserve"> </w:t>
+      </w:r>
+      <w:proofErr w:type="spellStart"/>
+      <w:r>
+        <w:rPr>
+          <w:szCs w:val="24"/>
+        </w:rPr>
+        <w:t>pristuptati</w:t>
+      </w:r>
+      <w:proofErr w:type="spellEnd"/>
+      <w:r>
+        <w:rPr>
+          <w:szCs w:val="24"/>
+        </w:rPr>
+        <w:t xml:space="preserve"> </w:t>
+      </w:r>
+      <w:proofErr w:type="spellStart"/>
+      <w:r>
+        <w:rPr>
+          <w:szCs w:val="24"/>
+        </w:rPr>
+        <w:t>servisu</w:t>
+      </w:r>
+      <w:proofErr w:type="spellEnd"/>
+      <w:r>
+        <w:rPr>
+          <w:szCs w:val="24"/>
+        </w:rPr>
+        <w:t>.</w:t>
       </w:r>
     </w:p>
     <w:p>
@@ -1810,20 +2550,28 @@
         <w:rPr>
           <w:lang w:val="en-GB"/>
         </w:rPr>
-        <w:t>Tok događaja</w:t>
+        <w:t xml:space="preserve">Tok </w:t>
+      </w:r>
+      <w:proofErr w:type="spellStart"/>
+      <w:r>
+        <w:rPr>
+          <w:lang w:val="en-GB"/>
+        </w:rPr>
+        <w:t>događaja</w:t>
       </w:r>
       <w:bookmarkEnd w:id="8"/>
+      <w:proofErr w:type="spellEnd"/>
     </w:p>
     <w:p>
       <w:pPr>
         <w:pStyle w:val="Heading3"/>
         <w:rPr>
-          <w:lang w:val="en-GB"/>
-        </w:rPr>
-      </w:pPr>
-      <w:r>
-        <w:rPr>
-          <w:lang w:val="en-GB"/>
+          <w:lang w:val="de-DE"/>
+        </w:rPr>
+      </w:pPr>
+      <w:r>
+        <w:rPr>
+          <w:lang w:val="de-DE"/>
         </w:rPr>
         <w:t>Korisnik se uspešno registruje na sajt</w:t>
       </w:r>
@@ -1836,20 +2584,14 @@
           <w:numId w:val="22"/>
         </w:numPr>
         <w:rPr>
-          <w:lang w:val="en-GB"/>
-        </w:rPr>
-      </w:pPr>
-      <w:r>
-        <w:rPr>
-          <w:lang w:val="en-GB"/>
-        </w:rPr>
-        <w:t xml:space="preserve">Korisnik unosi svoje podatke, korisničko ime i šifru i pritiska dugme </w:t>
-      </w:r>
-      <w:r>
-        <w:rPr>
-          <w:lang w:val="en-US"/>
-        </w:rPr>
-        <w:t>“Registracija”</w:t>
+          <w:lang w:val="de-DE"/>
+        </w:rPr>
+      </w:pPr>
+      <w:r>
+        <w:rPr>
+          <w:lang w:val="de-DE"/>
+        </w:rPr>
+        <w:t>Korisnik unosi svoje podatke, korisničko ime i šifru i pritiska dugme “Registracija”</w:t>
       </w:r>
     </w:p>
     <w:p>
@@ -1860,12 +2602,12 @@
           <w:numId w:val="22"/>
         </w:numPr>
         <w:rPr>
-          <w:lang w:val="en-GB"/>
-        </w:rPr>
-      </w:pPr>
-      <w:r>
-        <w:rPr>
-          <w:lang w:val="en-GB"/>
+          <w:lang w:val="de-DE"/>
+        </w:rPr>
+      </w:pPr>
+      <w:r>
+        <w:rPr>
+          <w:lang w:val="de-DE"/>
         </w:rPr>
         <w:t>Sistem ispisuje poruku o uspe</w:t>
       </w:r>
@@ -1880,12 +2622,12 @@
       <w:pPr>
         <w:pStyle w:val="Heading3"/>
         <w:rPr>
-          <w:lang w:val="en-GB"/>
-        </w:rPr>
-      </w:pPr>
-      <w:r>
-        <w:rPr>
-          <w:lang w:val="en-GB"/>
+          <w:lang w:val="de-DE"/>
+        </w:rPr>
+      </w:pPr>
+      <w:r>
+        <w:rPr>
+          <w:lang w:val="de-DE"/>
         </w:rPr>
         <w:t>Korisnik se neuspešno registruje na sajt</w:t>
       </w:r>
@@ -1898,12 +2640,12 @@
           <w:numId w:val="23"/>
         </w:numPr>
         <w:rPr>
-          <w:lang w:val="en-GB"/>
-        </w:rPr>
-      </w:pPr>
-      <w:r>
-        <w:rPr>
-          <w:lang w:val="en-GB"/>
+          <w:lang w:val="de-DE"/>
+        </w:rPr>
+      </w:pPr>
+      <w:r>
+        <w:rPr>
+          <w:lang w:val="de-DE"/>
         </w:rPr>
         <w:t>Korisnik unosi neispravne podatke ili korisničko ime koje je već zauzeto</w:t>
       </w:r>
@@ -1916,12 +2658,12 @@
           <w:numId w:val="23"/>
         </w:numPr>
         <w:rPr>
-          <w:lang w:val="en-GB"/>
-        </w:rPr>
-      </w:pPr>
-      <w:r>
-        <w:rPr>
-          <w:lang w:val="en-GB"/>
+          <w:lang w:val="de-DE"/>
+        </w:rPr>
+      </w:pPr>
+      <w:r>
+        <w:rPr>
+          <w:lang w:val="de-DE"/>
         </w:rPr>
         <w:t>Sistem obaveštava korisnika o grešci i vraća korisnika na 1. korak</w:t>
       </w:r>
@@ -1935,14 +2677,32 @@
         </w:rPr>
       </w:pPr>
       <w:bookmarkStart w:id="9" w:name="_Toc3109506"/>
+      <w:proofErr w:type="spellStart"/>
       <w:r>
         <w:rPr>
           <w:szCs w:val="24"/>
           <w:lang w:val="en-GB"/>
         </w:rPr>
-        <w:t>Posebni zahtevi</w:t>
+        <w:t>Posebni</w:t>
+      </w:r>
+      <w:proofErr w:type="spellEnd"/>
+      <w:r>
+        <w:rPr>
+          <w:szCs w:val="24"/>
+          <w:lang w:val="en-GB"/>
+        </w:rPr>
+        <w:t xml:space="preserve"> </w:t>
+      </w:r>
+      <w:proofErr w:type="spellStart"/>
+      <w:r>
+        <w:rPr>
+          <w:szCs w:val="24"/>
+          <w:lang w:val="en-GB"/>
+        </w:rPr>
+        <w:t>zahtevi</w:t>
       </w:r>
       <w:bookmarkEnd w:id="9"/>
+      <w:proofErr w:type="spellEnd"/>
     </w:p>
     <w:p>
       <w:pPr>
@@ -1950,11 +2710,19 @@
           <w:lang w:val="en-GB"/>
         </w:rPr>
       </w:pPr>
-      <w:r>
-        <w:rPr>
-          <w:lang w:val="en-GB"/>
-        </w:rPr>
-        <w:t>Nema.</w:t>
+      <w:proofErr w:type="spellStart"/>
+      <w:r>
+        <w:rPr>
+          <w:lang w:val="en-GB"/>
+        </w:rPr>
+        <w:t>Nema</w:t>
+      </w:r>
+      <w:proofErr w:type="spellEnd"/>
+      <w:r>
+        <w:rPr>
+          <w:lang w:val="en-GB"/>
+        </w:rPr>
+        <w:t>.</w:t>
       </w:r>
     </w:p>
     <w:p>
@@ -1966,6 +2734,7 @@
         </w:rPr>
       </w:pPr>
       <w:bookmarkStart w:id="10" w:name="_Toc3109507"/>
+      <w:proofErr w:type="spellStart"/>
       <w:r>
         <w:rPr>
           <w:szCs w:val="24"/>
@@ -1974,64 +2743,127 @@
         <w:t>Preduslovi</w:t>
       </w:r>
       <w:bookmarkEnd w:id="10"/>
+      <w:proofErr w:type="spellEnd"/>
     </w:p>
     <w:p>
       <w:pPr>
         <w:rPr>
-          <w:lang w:val="en-GB"/>
-        </w:rPr>
-      </w:pPr>
-      <w:r>
-        <w:rPr>
-          <w:lang w:val="en-GB"/>
-        </w:rPr>
-        <w:t xml:space="preserve">Korisnik je </w:t>
-      </w:r>
-      <w:r>
-        <w:rPr>
-          <w:lang w:val="en-GB"/>
-        </w:rPr>
-        <w:t>otvorio</w:t>
-      </w:r>
-      <w:r>
-        <w:rPr>
-          <w:lang w:val="en-GB"/>
-        </w:rPr>
-        <w:t xml:space="preserve"> stranicu za registraciju.</w:t>
-      </w:r>
-    </w:p>
-    <w:p>
-      <w:pPr>
-        <w:pStyle w:val="Heading2"/>
-        <w:rPr>
-          <w:lang w:val="en-GB"/>
-        </w:rPr>
-      </w:pPr>
-      <w:bookmarkStart w:id="11" w:name="_Toc3109508"/>
-      <w:r>
-        <w:rPr>
-          <w:lang w:val="en-GB"/>
-        </w:rPr>
-        <w:t>Posledice</w:t>
-      </w:r>
+          <w:lang w:val="de-DE"/>
+        </w:rPr>
+      </w:pPr>
+      <w:r>
+        <w:rPr>
+          <w:lang w:val="de-DE"/>
+        </w:rPr>
+        <w:t>Korisnik nije prijavljen na s</w:t>
+      </w:r>
+      <w:r>
+        <w:rPr>
+          <w:lang w:val="de-DE"/>
+        </w:rPr>
+        <w:t>istem i otvorio je stranicu za registraciju</w:t>
+      </w:r>
+      <w:bookmarkStart w:id="11" w:name="_GoBack"/>
       <w:bookmarkEnd w:id="11"/>
     </w:p>
     <w:p>
       <w:pPr>
-        <w:rPr>
-          <w:lang w:val="en-GB"/>
-        </w:rPr>
-      </w:pPr>
-      <w:r>
-        <w:rPr>
-          <w:lang w:val="en-GB"/>
-        </w:rPr>
-        <w:t>Podaci korisnika se beleže u bazu podataka.</w:t>
+        <w:pStyle w:val="Heading2"/>
+        <w:rPr>
+          <w:lang w:val="en-GB"/>
+        </w:rPr>
+      </w:pPr>
+      <w:bookmarkStart w:id="12" w:name="_Toc3109508"/>
+      <w:proofErr w:type="spellStart"/>
+      <w:r>
+        <w:rPr>
+          <w:lang w:val="en-GB"/>
+        </w:rPr>
+        <w:t>Posledice</w:t>
+      </w:r>
+      <w:bookmarkEnd w:id="12"/>
+      <w:proofErr w:type="spellEnd"/>
+    </w:p>
+    <w:p>
+      <w:pPr>
+        <w:rPr>
+          <w:lang w:val="en-GB"/>
+        </w:rPr>
+      </w:pPr>
+      <w:proofErr w:type="spellStart"/>
+      <w:r>
+        <w:rPr>
+          <w:lang w:val="en-GB"/>
+        </w:rPr>
+        <w:t>Podaci</w:t>
+      </w:r>
+      <w:proofErr w:type="spellEnd"/>
+      <w:r>
+        <w:rPr>
+          <w:lang w:val="en-GB"/>
+        </w:rPr>
+        <w:t xml:space="preserve"> </w:t>
+      </w:r>
+      <w:proofErr w:type="spellStart"/>
+      <w:r>
+        <w:rPr>
+          <w:lang w:val="en-GB"/>
+        </w:rPr>
+        <w:t>korisnika</w:t>
+      </w:r>
+      <w:proofErr w:type="spellEnd"/>
+      <w:r>
+        <w:rPr>
+          <w:lang w:val="en-GB"/>
+        </w:rPr>
+        <w:t xml:space="preserve"> se </w:t>
+      </w:r>
+      <w:proofErr w:type="spellStart"/>
+      <w:r>
+        <w:rPr>
+          <w:lang w:val="en-GB"/>
+        </w:rPr>
+        <w:t>beleže</w:t>
+      </w:r>
+      <w:proofErr w:type="spellEnd"/>
+      <w:r>
+        <w:rPr>
+          <w:lang w:val="en-GB"/>
+        </w:rPr>
+        <w:t xml:space="preserve"> u </w:t>
+      </w:r>
+      <w:proofErr w:type="spellStart"/>
+      <w:r>
+        <w:rPr>
+          <w:lang w:val="en-GB"/>
+        </w:rPr>
+        <w:t>bazu</w:t>
+      </w:r>
+      <w:proofErr w:type="spellEnd"/>
+      <w:r>
+        <w:rPr>
+          <w:lang w:val="en-GB"/>
+        </w:rPr>
+        <w:t xml:space="preserve"> </w:t>
+      </w:r>
+      <w:proofErr w:type="spellStart"/>
+      <w:r>
+        <w:rPr>
+          <w:lang w:val="en-GB"/>
+        </w:rPr>
+        <w:t>podataka</w:t>
+      </w:r>
+      <w:proofErr w:type="spellEnd"/>
+      <w:r>
+        <w:rPr>
+          <w:lang w:val="en-GB"/>
+        </w:rPr>
+        <w:t>.</w:t>
       </w:r>
     </w:p>
     <w:sectPr>
-      <w:headerReference w:type="default" r:id="rId18"/>
-      <w:footerReference w:type="default" r:id="rId19"/>
+      <w:headerReference w:type="default" r:id="rId17"/>
+      <w:footerReference w:type="default" r:id="rId18"/>
       <w:pgSz w:w="12240" w:h="15840"/>
       <w:pgMar w:top="1080" w:right="1800" w:bottom="1728" w:left="1800" w:header="432" w:footer="432" w:gutter="0"/>
       <w:pgNumType w:start="1"/>
@@ -2042,7 +2874,7 @@
 </file>
 
 <file path=word/endnotes.xml><?xml version="1.0" encoding="utf-8"?>
-<w:endnotes xmlns:wpc="http://schemas.microsoft.com/office/word/2010/wordprocessingCanvas" xmlns:mc="http://schemas.openxmlformats.org/markup-compatibility/2006" xmlns:o="urn:schemas-microsoft-com:office:office" xmlns:r="http://schemas.openxmlformats.org/officeDocument/2006/relationships" xmlns:m="http://schemas.openxmlformats.org/officeDocument/2006/math" xmlns:v="urn:schemas-microsoft-com:vml" xmlns:wp14="http://schemas.microsoft.com/office/word/2010/wordprocessingDrawing" xmlns:wp="http://schemas.openxmlformats.org/drawingml/2006/wordprocessingDrawing" xmlns:w10="urn:schemas-microsoft-com:office:word" xmlns:w="http://schemas.openxmlformats.org/wordprocessingml/2006/main" xmlns:w14="http://schemas.microsoft.com/office/word/2010/wordml" xmlns:wpg="http://schemas.microsoft.com/office/word/2010/wordprocessingGroup" xmlns:wpi="http://schemas.microsoft.com/office/word/2010/wordprocessingInk" xmlns:wne="http://schemas.microsoft.com/office/word/2006/wordml" xmlns:wps="http://schemas.microsoft.com/office/word/2010/wordprocessingShape" mc:Ignorable="w14 wp14">
+<w:endnotes xmlns:wpc="http://schemas.microsoft.com/office/word/2010/wordprocessingCanvas" xmlns:cx="http://schemas.microsoft.com/office/drawing/2014/chartex" xmlns:cx1="http://schemas.microsoft.com/office/drawing/2015/9/8/chartex" xmlns:cx2="http://schemas.microsoft.com/office/drawing/2015/10/21/chartex" xmlns:cx3="http://schemas.microsoft.com/office/drawing/2016/5/9/chartex" xmlns:cx4="http://schemas.microsoft.com/office/drawing/2016/5/10/chartex" xmlns:cx5="http://schemas.microsoft.com/office/drawing/2016/5/11/chartex" xmlns:cx6="http://schemas.microsoft.com/office/drawing/2016/5/12/chartex" xmlns:cx7="http://schemas.microsoft.com/office/drawing/2016/5/13/chartex" xmlns:cx8="http://schemas.microsoft.com/office/drawing/2016/5/14/chartex" xmlns:mc="http://schemas.openxmlformats.org/markup-compatibility/2006" xmlns:aink="http://schemas.microsoft.com/office/drawing/2016/ink" xmlns:am3d="http://schemas.microsoft.com/office/drawing/2017/model3d" xmlns:o="urn:schemas-microsoft-com:office:office" xmlns:r="http://schemas.openxmlformats.org/officeDocument/2006/relationships" xmlns:m="http://schemas.openxmlformats.org/officeDocument/2006/math" xmlns:v="urn:schemas-microsoft-com:vml" xmlns:wp14="http://schemas.microsoft.com/office/word/2010/wordprocessingDrawing" xmlns:wp="http://schemas.openxmlformats.org/drawingml/2006/wordprocessingDrawing" xmlns:w10="urn:schemas-microsoft-com:office:word" xmlns:w="http://schemas.openxmlformats.org/wordprocessingml/2006/main" xmlns:w14="http://schemas.microsoft.com/office/word/2010/wordml" xmlns:w15="http://schemas.microsoft.com/office/word/2012/wordml" xmlns:w16cid="http://schemas.microsoft.com/office/word/2016/wordml/cid" xmlns:w16se="http://schemas.microsoft.com/office/word/2015/wordml/symex" xmlns:wpg="http://schemas.microsoft.com/office/word/2010/wordprocessingGroup" xmlns:wpi="http://schemas.microsoft.com/office/word/2010/wordprocessingInk" xmlns:wne="http://schemas.microsoft.com/office/word/2006/wordml" xmlns:wps="http://schemas.microsoft.com/office/word/2010/wordprocessingShape" mc:Ignorable="w14 w15 w16se w16cid wp14">
   <w:endnote w:type="separator" w:id="-1">
     <w:p>
       <w:pPr>
@@ -2067,7 +2899,7 @@
 </file>
 
 <file path=word/footer1.xml><?xml version="1.0" encoding="utf-8"?>
-<w:ftr xmlns:wpc="http://schemas.microsoft.com/office/word/2010/wordprocessingCanvas" xmlns:mc="http://schemas.openxmlformats.org/markup-compatibility/2006" xmlns:o="urn:schemas-microsoft-com:office:office" xmlns:r="http://schemas.openxmlformats.org/officeDocument/2006/relationships" xmlns:m="http://schemas.openxmlformats.org/officeDocument/2006/math" xmlns:v="urn:schemas-microsoft-com:vml" xmlns:wp14="http://schemas.microsoft.com/office/word/2010/wordprocessingDrawing" xmlns:wp="http://schemas.openxmlformats.org/drawingml/2006/wordprocessingDrawing" xmlns:w10="urn:schemas-microsoft-com:office:word" xmlns:w="http://schemas.openxmlformats.org/wordprocessingml/2006/main" xmlns:w14="http://schemas.microsoft.com/office/word/2010/wordml" xmlns:wpg="http://schemas.microsoft.com/office/word/2010/wordprocessingGroup" xmlns:wpi="http://schemas.microsoft.com/office/word/2010/wordprocessingInk" xmlns:wne="http://schemas.microsoft.com/office/word/2006/wordml" xmlns:wps="http://schemas.microsoft.com/office/word/2010/wordprocessingShape" mc:Ignorable="w14 wp14">
+<w:ftr xmlns:wpc="http://schemas.microsoft.com/office/word/2010/wordprocessingCanvas" xmlns:cx="http://schemas.microsoft.com/office/drawing/2014/chartex" xmlns:cx1="http://schemas.microsoft.com/office/drawing/2015/9/8/chartex" xmlns:cx2="http://schemas.microsoft.com/office/drawing/2015/10/21/chartex" xmlns:cx3="http://schemas.microsoft.com/office/drawing/2016/5/9/chartex" xmlns:cx4="http://schemas.microsoft.com/office/drawing/2016/5/10/chartex" xmlns:cx5="http://schemas.microsoft.com/office/drawing/2016/5/11/chartex" xmlns:cx6="http://schemas.microsoft.com/office/drawing/2016/5/12/chartex" xmlns:cx7="http://schemas.microsoft.com/office/drawing/2016/5/13/chartex" xmlns:cx8="http://schemas.microsoft.com/office/drawing/2016/5/14/chartex" xmlns:mc="http://schemas.openxmlformats.org/markup-compatibility/2006" xmlns:aink="http://schemas.microsoft.com/office/drawing/2016/ink" xmlns:am3d="http://schemas.microsoft.com/office/drawing/2017/model3d" xmlns:o="urn:schemas-microsoft-com:office:office" xmlns:r="http://schemas.openxmlformats.org/officeDocument/2006/relationships" xmlns:m="http://schemas.openxmlformats.org/officeDocument/2006/math" xmlns:v="urn:schemas-microsoft-com:vml" xmlns:wp14="http://schemas.microsoft.com/office/word/2010/wordprocessingDrawing" xmlns:wp="http://schemas.openxmlformats.org/drawingml/2006/wordprocessingDrawing" xmlns:w10="urn:schemas-microsoft-com:office:word" xmlns:w="http://schemas.openxmlformats.org/wordprocessingml/2006/main" xmlns:w14="http://schemas.microsoft.com/office/word/2010/wordml" xmlns:w15="http://schemas.microsoft.com/office/word/2012/wordml" xmlns:w16cid="http://schemas.microsoft.com/office/word/2016/wordml/cid" xmlns:w16se="http://schemas.microsoft.com/office/word/2015/wordml/symex" xmlns:wpg="http://schemas.microsoft.com/office/word/2010/wordprocessingGroup" xmlns:wpi="http://schemas.microsoft.com/office/word/2010/wordprocessingInk" xmlns:wne="http://schemas.microsoft.com/office/word/2006/wordml" xmlns:wps="http://schemas.microsoft.com/office/word/2010/wordprocessingShape" mc:Ignorable="w14 w15 w16se w16cid wp14">
   <w:p>
     <w:pPr>
       <w:pStyle w:val="Footer"/>
@@ -2077,7 +2909,7 @@
 </file>
 
 <file path=word/footer2.xml><?xml version="1.0" encoding="utf-8"?>
-<w:ftr xmlns:wpc="http://schemas.microsoft.com/office/word/2010/wordprocessingCanvas" xmlns:mc="http://schemas.openxmlformats.org/markup-compatibility/2006" xmlns:o="urn:schemas-microsoft-com:office:office" xmlns:r="http://schemas.openxmlformats.org/officeDocument/2006/relationships" xmlns:m="http://schemas.openxmlformats.org/officeDocument/2006/math" xmlns:v="urn:schemas-microsoft-com:vml" xmlns:wp14="http://schemas.microsoft.com/office/word/2010/wordprocessingDrawing" xmlns:wp="http://schemas.openxmlformats.org/drawingml/2006/wordprocessingDrawing" xmlns:w10="urn:schemas-microsoft-com:office:word" xmlns:w="http://schemas.openxmlformats.org/wordprocessingml/2006/main" xmlns:w14="http://schemas.microsoft.com/office/word/2010/wordml" xmlns:wpg="http://schemas.microsoft.com/office/word/2010/wordprocessingGroup" xmlns:wpi="http://schemas.microsoft.com/office/word/2010/wordprocessingInk" xmlns:wne="http://schemas.microsoft.com/office/word/2006/wordml" xmlns:wps="http://schemas.microsoft.com/office/word/2010/wordprocessingShape" mc:Ignorable="w14 wp14">
+<w:ftr xmlns:wpc="http://schemas.microsoft.com/office/word/2010/wordprocessingCanvas" xmlns:cx="http://schemas.microsoft.com/office/drawing/2014/chartex" xmlns:cx1="http://schemas.microsoft.com/office/drawing/2015/9/8/chartex" xmlns:cx2="http://schemas.microsoft.com/office/drawing/2015/10/21/chartex" xmlns:cx3="http://schemas.microsoft.com/office/drawing/2016/5/9/chartex" xmlns:cx4="http://schemas.microsoft.com/office/drawing/2016/5/10/chartex" xmlns:cx5="http://schemas.microsoft.com/office/drawing/2016/5/11/chartex" xmlns:cx6="http://schemas.microsoft.com/office/drawing/2016/5/12/chartex" xmlns:cx7="http://schemas.microsoft.com/office/drawing/2016/5/13/chartex" xmlns:cx8="http://schemas.microsoft.com/office/drawing/2016/5/14/chartex" xmlns:mc="http://schemas.openxmlformats.org/markup-compatibility/2006" xmlns:aink="http://schemas.microsoft.com/office/drawing/2016/ink" xmlns:am3d="http://schemas.microsoft.com/office/drawing/2017/model3d" xmlns:o="urn:schemas-microsoft-com:office:office" xmlns:r="http://schemas.openxmlformats.org/officeDocument/2006/relationships" xmlns:m="http://schemas.openxmlformats.org/officeDocument/2006/math" xmlns:v="urn:schemas-microsoft-com:vml" xmlns:wp14="http://schemas.microsoft.com/office/word/2010/wordprocessingDrawing" xmlns:wp="http://schemas.openxmlformats.org/drawingml/2006/wordprocessingDrawing" xmlns:w10="urn:schemas-microsoft-com:office:word" xmlns:w="http://schemas.openxmlformats.org/wordprocessingml/2006/main" xmlns:w14="http://schemas.microsoft.com/office/word/2010/wordml" xmlns:w15="http://schemas.microsoft.com/office/word/2012/wordml" xmlns:w16cid="http://schemas.microsoft.com/office/word/2016/wordml/cid" xmlns:w16se="http://schemas.microsoft.com/office/word/2015/wordml/symex" xmlns:wpg="http://schemas.microsoft.com/office/word/2010/wordprocessingGroup" xmlns:wpi="http://schemas.microsoft.com/office/word/2010/wordprocessingInk" xmlns:wne="http://schemas.microsoft.com/office/word/2006/wordml" xmlns:wps="http://schemas.microsoft.com/office/word/2010/wordprocessingShape" mc:Ignorable="w14 w15 w16se w16cid wp14">
   <w:tbl>
     <w:tblPr>
       <w:tblW w:w="0" w:type="auto"/>
@@ -2135,7 +2967,7 @@
 </file>
 
 <file path=word/footer3.xml><?xml version="1.0" encoding="utf-8"?>
-<w:ftr xmlns:wpc="http://schemas.microsoft.com/office/word/2010/wordprocessingCanvas" xmlns:mc="http://schemas.openxmlformats.org/markup-compatibility/2006" xmlns:o="urn:schemas-microsoft-com:office:office" xmlns:r="http://schemas.openxmlformats.org/officeDocument/2006/relationships" xmlns:m="http://schemas.openxmlformats.org/officeDocument/2006/math" xmlns:v="urn:schemas-microsoft-com:vml" xmlns:wp14="http://schemas.microsoft.com/office/word/2010/wordprocessingDrawing" xmlns:wp="http://schemas.openxmlformats.org/drawingml/2006/wordprocessingDrawing" xmlns:w10="urn:schemas-microsoft-com:office:word" xmlns:w="http://schemas.openxmlformats.org/wordprocessingml/2006/main" xmlns:w14="http://schemas.microsoft.com/office/word/2010/wordml" xmlns:wpg="http://schemas.microsoft.com/office/word/2010/wordprocessingGroup" xmlns:wpi="http://schemas.microsoft.com/office/word/2010/wordprocessingInk" xmlns:wne="http://schemas.microsoft.com/office/word/2006/wordml" xmlns:wps="http://schemas.microsoft.com/office/word/2010/wordprocessingShape" mc:Ignorable="w14 wp14">
+<w:ftr xmlns:wpc="http://schemas.microsoft.com/office/word/2010/wordprocessingCanvas" xmlns:cx="http://schemas.microsoft.com/office/drawing/2014/chartex" xmlns:cx1="http://schemas.microsoft.com/office/drawing/2015/9/8/chartex" xmlns:cx2="http://schemas.microsoft.com/office/drawing/2015/10/21/chartex" xmlns:cx3="http://schemas.microsoft.com/office/drawing/2016/5/9/chartex" xmlns:cx4="http://schemas.microsoft.com/office/drawing/2016/5/10/chartex" xmlns:cx5="http://schemas.microsoft.com/office/drawing/2016/5/11/chartex" xmlns:cx6="http://schemas.microsoft.com/office/drawing/2016/5/12/chartex" xmlns:cx7="http://schemas.microsoft.com/office/drawing/2016/5/13/chartex" xmlns:cx8="http://schemas.microsoft.com/office/drawing/2016/5/14/chartex" xmlns:mc="http://schemas.openxmlformats.org/markup-compatibility/2006" xmlns:aink="http://schemas.microsoft.com/office/drawing/2016/ink" xmlns:am3d="http://schemas.microsoft.com/office/drawing/2017/model3d" xmlns:o="urn:schemas-microsoft-com:office:office" xmlns:r="http://schemas.openxmlformats.org/officeDocument/2006/relationships" xmlns:m="http://schemas.openxmlformats.org/officeDocument/2006/math" xmlns:v="urn:schemas-microsoft-com:vml" xmlns:wp14="http://schemas.microsoft.com/office/word/2010/wordprocessingDrawing" xmlns:wp="http://schemas.openxmlformats.org/drawingml/2006/wordprocessingDrawing" xmlns:w10="urn:schemas-microsoft-com:office:word" xmlns:w="http://schemas.openxmlformats.org/wordprocessingml/2006/main" xmlns:w14="http://schemas.microsoft.com/office/word/2010/wordml" xmlns:w15="http://schemas.microsoft.com/office/word/2012/wordml" xmlns:w16cid="http://schemas.microsoft.com/office/word/2016/wordml/cid" xmlns:w16se="http://schemas.microsoft.com/office/word/2015/wordml/symex" xmlns:wpg="http://schemas.microsoft.com/office/word/2010/wordprocessingGroup" xmlns:wpi="http://schemas.microsoft.com/office/word/2010/wordprocessingInk" xmlns:wne="http://schemas.microsoft.com/office/word/2006/wordml" xmlns:wps="http://schemas.microsoft.com/office/word/2010/wordprocessingShape" mc:Ignorable="w14 w15 w16se w16cid wp14">
   <w:p>
     <w:pPr>
       <w:pStyle w:val="Footer"/>
@@ -2145,7 +2977,7 @@
 </file>
 
 <file path=word/footer4.xml><?xml version="1.0" encoding="utf-8"?>
-<w:ftr xmlns:wpc="http://schemas.microsoft.com/office/word/2010/wordprocessingCanvas" xmlns:mc="http://schemas.openxmlformats.org/markup-compatibility/2006" xmlns:o="urn:schemas-microsoft-com:office:office" xmlns:r="http://schemas.openxmlformats.org/officeDocument/2006/relationships" xmlns:m="http://schemas.openxmlformats.org/officeDocument/2006/math" xmlns:v="urn:schemas-microsoft-com:vml" xmlns:wp14="http://schemas.microsoft.com/office/word/2010/wordprocessingDrawing" xmlns:wp="http://schemas.openxmlformats.org/drawingml/2006/wordprocessingDrawing" xmlns:w10="urn:schemas-microsoft-com:office:word" xmlns:w="http://schemas.openxmlformats.org/wordprocessingml/2006/main" xmlns:w14="http://schemas.microsoft.com/office/word/2010/wordml" xmlns:wpg="http://schemas.microsoft.com/office/word/2010/wordprocessingGroup" xmlns:wpi="http://schemas.microsoft.com/office/word/2010/wordprocessingInk" xmlns:wne="http://schemas.microsoft.com/office/word/2006/wordml" xmlns:wps="http://schemas.microsoft.com/office/word/2010/wordprocessingShape" mc:Ignorable="w14 wp14">
+<w:ftr xmlns:wpc="http://schemas.microsoft.com/office/word/2010/wordprocessingCanvas" xmlns:cx="http://schemas.microsoft.com/office/drawing/2014/chartex" xmlns:cx1="http://schemas.microsoft.com/office/drawing/2015/9/8/chartex" xmlns:cx2="http://schemas.microsoft.com/office/drawing/2015/10/21/chartex" xmlns:cx3="http://schemas.microsoft.com/office/drawing/2016/5/9/chartex" xmlns:cx4="http://schemas.microsoft.com/office/drawing/2016/5/10/chartex" xmlns:cx5="http://schemas.microsoft.com/office/drawing/2016/5/11/chartex" xmlns:cx6="http://schemas.microsoft.com/office/drawing/2016/5/12/chartex" xmlns:cx7="http://schemas.microsoft.com/office/drawing/2016/5/13/chartex" xmlns:cx8="http://schemas.microsoft.com/office/drawing/2016/5/14/chartex" xmlns:mc="http://schemas.openxmlformats.org/markup-compatibility/2006" xmlns:aink="http://schemas.microsoft.com/office/drawing/2016/ink" xmlns:am3d="http://schemas.microsoft.com/office/drawing/2017/model3d" xmlns:o="urn:schemas-microsoft-com:office:office" xmlns:r="http://schemas.openxmlformats.org/officeDocument/2006/relationships" xmlns:m="http://schemas.openxmlformats.org/officeDocument/2006/math" xmlns:v="urn:schemas-microsoft-com:vml" xmlns:wp14="http://schemas.microsoft.com/office/word/2010/wordprocessingDrawing" xmlns:wp="http://schemas.openxmlformats.org/drawingml/2006/wordprocessingDrawing" xmlns:w10="urn:schemas-microsoft-com:office:word" xmlns:w="http://schemas.openxmlformats.org/wordprocessingml/2006/main" xmlns:w14="http://schemas.microsoft.com/office/word/2010/wordml" xmlns:w15="http://schemas.microsoft.com/office/word/2012/wordml" xmlns:w16cid="http://schemas.microsoft.com/office/word/2016/wordml/cid" xmlns:w16se="http://schemas.microsoft.com/office/word/2015/wordml/symex" xmlns:wpg="http://schemas.microsoft.com/office/word/2010/wordprocessingGroup" xmlns:wpi="http://schemas.microsoft.com/office/word/2010/wordprocessingInk" xmlns:wne="http://schemas.microsoft.com/office/word/2006/wordml" xmlns:wps="http://schemas.microsoft.com/office/word/2010/wordprocessingShape" mc:Ignorable="w14 w15 w16se w16cid wp14">
   <w:p>
     <w:pPr>
       <w:pStyle w:val="Footer"/>
@@ -2169,7 +3001,7 @@
 </file>
 
 <file path=word/footer5.xml><?xml version="1.0" encoding="utf-8"?>
-<w:ftr xmlns:wpc="http://schemas.microsoft.com/office/word/2010/wordprocessingCanvas" xmlns:mc="http://schemas.openxmlformats.org/markup-compatibility/2006" xmlns:o="urn:schemas-microsoft-com:office:office" xmlns:r="http://schemas.openxmlformats.org/officeDocument/2006/relationships" xmlns:m="http://schemas.openxmlformats.org/officeDocument/2006/math" xmlns:v="urn:schemas-microsoft-com:vml" xmlns:wp14="http://schemas.microsoft.com/office/word/2010/wordprocessingDrawing" xmlns:wp="http://schemas.openxmlformats.org/drawingml/2006/wordprocessingDrawing" xmlns:w10="urn:schemas-microsoft-com:office:word" xmlns:w="http://schemas.openxmlformats.org/wordprocessingml/2006/main" xmlns:w14="http://schemas.microsoft.com/office/word/2010/wordml" xmlns:wpg="http://schemas.microsoft.com/office/word/2010/wordprocessingGroup" xmlns:wpi="http://schemas.microsoft.com/office/word/2010/wordprocessingInk" xmlns:wne="http://schemas.microsoft.com/office/word/2006/wordml" xmlns:wps="http://schemas.microsoft.com/office/word/2010/wordprocessingShape" mc:Ignorable="w14 wp14">
+<w:ftr xmlns:wpc="http://schemas.microsoft.com/office/word/2010/wordprocessingCanvas" xmlns:cx="http://schemas.microsoft.com/office/drawing/2014/chartex" xmlns:cx1="http://schemas.microsoft.com/office/drawing/2015/9/8/chartex" xmlns:cx2="http://schemas.microsoft.com/office/drawing/2015/10/21/chartex" xmlns:cx3="http://schemas.microsoft.com/office/drawing/2016/5/9/chartex" xmlns:cx4="http://schemas.microsoft.com/office/drawing/2016/5/10/chartex" xmlns:cx5="http://schemas.microsoft.com/office/drawing/2016/5/11/chartex" xmlns:cx6="http://schemas.microsoft.com/office/drawing/2016/5/12/chartex" xmlns:cx7="http://schemas.microsoft.com/office/drawing/2016/5/13/chartex" xmlns:cx8="http://schemas.microsoft.com/office/drawing/2016/5/14/chartex" xmlns:mc="http://schemas.openxmlformats.org/markup-compatibility/2006" xmlns:aink="http://schemas.microsoft.com/office/drawing/2016/ink" xmlns:am3d="http://schemas.microsoft.com/office/drawing/2017/model3d" xmlns:o="urn:schemas-microsoft-com:office:office" xmlns:r="http://schemas.openxmlformats.org/officeDocument/2006/relationships" xmlns:m="http://schemas.openxmlformats.org/officeDocument/2006/math" xmlns:v="urn:schemas-microsoft-com:vml" xmlns:wp14="http://schemas.microsoft.com/office/word/2010/wordprocessingDrawing" xmlns:wp="http://schemas.openxmlformats.org/drawingml/2006/wordprocessingDrawing" xmlns:w10="urn:schemas-microsoft-com:office:word" xmlns:w="http://schemas.openxmlformats.org/wordprocessingml/2006/main" xmlns:w14="http://schemas.microsoft.com/office/word/2010/wordml" xmlns:w15="http://schemas.microsoft.com/office/word/2012/wordml" xmlns:w16cid="http://schemas.microsoft.com/office/word/2016/wordml/cid" xmlns:w16se="http://schemas.microsoft.com/office/word/2015/wordml/symex" xmlns:wpg="http://schemas.microsoft.com/office/word/2010/wordprocessingGroup" xmlns:wpi="http://schemas.microsoft.com/office/word/2010/wordprocessingInk" xmlns:wne="http://schemas.microsoft.com/office/word/2006/wordml" xmlns:wps="http://schemas.microsoft.com/office/word/2010/wordprocessingShape" mc:Ignorable="w14 w15 w16se w16cid wp14">
   <w:p>
     <w:pPr>
       <w:tabs>
@@ -2188,7 +3020,7 @@
 </file>
 
 <file path=word/footer6.xml><?xml version="1.0" encoding="utf-8"?>
-<w:ftr xmlns:wpc="http://schemas.microsoft.com/office/word/2010/wordprocessingCanvas" xmlns:mc="http://schemas.openxmlformats.org/markup-compatibility/2006" xmlns:o="urn:schemas-microsoft-com:office:office" xmlns:r="http://schemas.openxmlformats.org/officeDocument/2006/relationships" xmlns:m="http://schemas.openxmlformats.org/officeDocument/2006/math" xmlns:v="urn:schemas-microsoft-com:vml" xmlns:wp14="http://schemas.microsoft.com/office/word/2010/wordprocessingDrawing" xmlns:wp="http://schemas.openxmlformats.org/drawingml/2006/wordprocessingDrawing" xmlns:w10="urn:schemas-microsoft-com:office:word" xmlns:w="http://schemas.openxmlformats.org/wordprocessingml/2006/main" xmlns:w14="http://schemas.microsoft.com/office/word/2010/wordml" xmlns:wpg="http://schemas.microsoft.com/office/word/2010/wordprocessingGroup" xmlns:wpi="http://schemas.microsoft.com/office/word/2010/wordprocessingInk" xmlns:wne="http://schemas.microsoft.com/office/word/2006/wordml" xmlns:wps="http://schemas.microsoft.com/office/word/2010/wordprocessingShape" mc:Ignorable="w14 wp14">
+<w:ftr xmlns:wpc="http://schemas.microsoft.com/office/word/2010/wordprocessingCanvas" xmlns:cx="http://schemas.microsoft.com/office/drawing/2014/chartex" xmlns:cx1="http://schemas.microsoft.com/office/drawing/2015/9/8/chartex" xmlns:cx2="http://schemas.microsoft.com/office/drawing/2015/10/21/chartex" xmlns:cx3="http://schemas.microsoft.com/office/drawing/2016/5/9/chartex" xmlns:cx4="http://schemas.microsoft.com/office/drawing/2016/5/10/chartex" xmlns:cx5="http://schemas.microsoft.com/office/drawing/2016/5/11/chartex" xmlns:cx6="http://schemas.microsoft.com/office/drawing/2016/5/12/chartex" xmlns:cx7="http://schemas.microsoft.com/office/drawing/2016/5/13/chartex" xmlns:cx8="http://schemas.microsoft.com/office/drawing/2016/5/14/chartex" xmlns:mc="http://schemas.openxmlformats.org/markup-compatibility/2006" xmlns:aink="http://schemas.microsoft.com/office/drawing/2016/ink" xmlns:am3d="http://schemas.microsoft.com/office/drawing/2017/model3d" xmlns:o="urn:schemas-microsoft-com:office:office" xmlns:r="http://schemas.openxmlformats.org/officeDocument/2006/relationships" xmlns:m="http://schemas.openxmlformats.org/officeDocument/2006/math" xmlns:v="urn:schemas-microsoft-com:vml" xmlns:wp14="http://schemas.microsoft.com/office/word/2010/wordprocessingDrawing" xmlns:wp="http://schemas.openxmlformats.org/drawingml/2006/wordprocessingDrawing" xmlns:w10="urn:schemas-microsoft-com:office:word" xmlns:w="http://schemas.openxmlformats.org/wordprocessingml/2006/main" xmlns:w14="http://schemas.microsoft.com/office/word/2010/wordml" xmlns:w15="http://schemas.microsoft.com/office/word/2012/wordml" xmlns:w16cid="http://schemas.microsoft.com/office/word/2016/wordml/cid" xmlns:w16se="http://schemas.microsoft.com/office/word/2015/wordml/symex" xmlns:wpg="http://schemas.microsoft.com/office/word/2010/wordprocessingGroup" xmlns:wpi="http://schemas.microsoft.com/office/word/2010/wordprocessingInk" xmlns:wne="http://schemas.microsoft.com/office/word/2006/wordml" xmlns:wps="http://schemas.microsoft.com/office/word/2010/wordprocessingShape" mc:Ignorable="w14 w15 w16se w16cid wp14">
   <w:p>
     <w:pPr>
       <w:ind w:right="260"/>
@@ -2349,7 +3181,7 @@
         </mc:Choice>
         <mc:Fallback>
           <w:pict>
-            <v:shapetype id="_x0000_t202" coordsize="21600,21600" o:spt="202" path="m,l,21600r21600,l21600,xe">
+            <v:shapetype w14:anchorId="21B7F9AB" id="_x0000_t202" coordsize="21600,21600" o:spt="202" path="m,l,21600r21600,l21600,xe">
               <v:stroke joinstyle="miter"/>
               <v:path gradientshapeok="t" o:connecttype="rect"/>
             </v:shapetype>
@@ -2416,8 +3248,6 @@
         </mc:Fallback>
       </mc:AlternateContent>
     </w:r>
-    <w:bookmarkStart w:id="12" w:name="_GoBack"/>
-    <w:bookmarkEnd w:id="12"/>
   </w:p>
   <w:p>
     <w:pPr>
@@ -2431,7 +3261,7 @@
 </file>
 
 <file path=word/footnotes.xml><?xml version="1.0" encoding="utf-8"?>
-<w:footnotes xmlns:wpc="http://schemas.microsoft.com/office/word/2010/wordprocessingCanvas" xmlns:mc="http://schemas.openxmlformats.org/markup-compatibility/2006" xmlns:o="urn:schemas-microsoft-com:office:office" xmlns:r="http://schemas.openxmlformats.org/officeDocument/2006/relationships" xmlns:m="http://schemas.openxmlformats.org/officeDocument/2006/math" xmlns:v="urn:schemas-microsoft-com:vml" xmlns:wp14="http://schemas.microsoft.com/office/word/2010/wordprocessingDrawing" xmlns:wp="http://schemas.openxmlformats.org/drawingml/2006/wordprocessingDrawing" xmlns:w10="urn:schemas-microsoft-com:office:word" xmlns:w="http://schemas.openxmlformats.org/wordprocessingml/2006/main" xmlns:w14="http://schemas.microsoft.com/office/word/2010/wordml" xmlns:wpg="http://schemas.microsoft.com/office/word/2010/wordprocessingGroup" xmlns:wpi="http://schemas.microsoft.com/office/word/2010/wordprocessingInk" xmlns:wne="http://schemas.microsoft.com/office/word/2006/wordml" xmlns:wps="http://schemas.microsoft.com/office/word/2010/wordprocessingShape" mc:Ignorable="w14 wp14">
+<w:footnotes xmlns:wpc="http://schemas.microsoft.com/office/word/2010/wordprocessingCanvas" xmlns:cx="http://schemas.microsoft.com/office/drawing/2014/chartex" xmlns:cx1="http://schemas.microsoft.com/office/drawing/2015/9/8/chartex" xmlns:cx2="http://schemas.microsoft.com/office/drawing/2015/10/21/chartex" xmlns:cx3="http://schemas.microsoft.com/office/drawing/2016/5/9/chartex" xmlns:cx4="http://schemas.microsoft.com/office/drawing/2016/5/10/chartex" xmlns:cx5="http://schemas.microsoft.com/office/drawing/2016/5/11/chartex" xmlns:cx6="http://schemas.microsoft.com/office/drawing/2016/5/12/chartex" xmlns:cx7="http://schemas.microsoft.com/office/drawing/2016/5/13/chartex" xmlns:cx8="http://schemas.microsoft.com/office/drawing/2016/5/14/chartex" xmlns:mc="http://schemas.openxmlformats.org/markup-compatibility/2006" xmlns:aink="http://schemas.microsoft.com/office/drawing/2016/ink" xmlns:am3d="http://schemas.microsoft.com/office/drawing/2017/model3d" xmlns:o="urn:schemas-microsoft-com:office:office" xmlns:r="http://schemas.openxmlformats.org/officeDocument/2006/relationships" xmlns:m="http://schemas.openxmlformats.org/officeDocument/2006/math" xmlns:v="urn:schemas-microsoft-com:vml" xmlns:wp14="http://schemas.microsoft.com/office/word/2010/wordprocessingDrawing" xmlns:wp="http://schemas.openxmlformats.org/drawingml/2006/wordprocessingDrawing" xmlns:w10="urn:schemas-microsoft-com:office:word" xmlns:w="http://schemas.openxmlformats.org/wordprocessingml/2006/main" xmlns:w14="http://schemas.microsoft.com/office/word/2010/wordml" xmlns:w15="http://schemas.microsoft.com/office/word/2012/wordml" xmlns:w16cid="http://schemas.microsoft.com/office/word/2016/wordml/cid" xmlns:w16se="http://schemas.microsoft.com/office/word/2015/wordml/symex" xmlns:wpg="http://schemas.microsoft.com/office/word/2010/wordprocessingGroup" xmlns:wpi="http://schemas.microsoft.com/office/word/2010/wordprocessingInk" xmlns:wne="http://schemas.microsoft.com/office/word/2006/wordml" xmlns:wps="http://schemas.microsoft.com/office/word/2010/wordprocessingShape" mc:Ignorable="w14 w15 w16se w16cid wp14">
   <w:footnote w:type="separator" w:id="-1">
     <w:p>
       <w:pPr>
@@ -2456,7 +3286,7 @@
 </file>
 
 <file path=word/header1.xml><?xml version="1.0" encoding="utf-8"?>
-<w:hdr xmlns:wpc="http://schemas.microsoft.com/office/word/2010/wordprocessingCanvas" xmlns:mc="http://schemas.openxmlformats.org/markup-compatibility/2006" xmlns:o="urn:schemas-microsoft-com:office:office" xmlns:r="http://schemas.openxmlformats.org/officeDocument/2006/relationships" xmlns:m="http://schemas.openxmlformats.org/officeDocument/2006/math" xmlns:v="urn:schemas-microsoft-com:vml" xmlns:wp14="http://schemas.microsoft.com/office/word/2010/wordprocessingDrawing" xmlns:wp="http://schemas.openxmlformats.org/drawingml/2006/wordprocessingDrawing" xmlns:w10="urn:schemas-microsoft-com:office:word" xmlns:w="http://schemas.openxmlformats.org/wordprocessingml/2006/main" xmlns:w14="http://schemas.microsoft.com/office/word/2010/wordml" xmlns:wpg="http://schemas.microsoft.com/office/word/2010/wordprocessingGroup" xmlns:wpi="http://schemas.microsoft.com/office/word/2010/wordprocessingInk" xmlns:wne="http://schemas.microsoft.com/office/word/2006/wordml" xmlns:wps="http://schemas.microsoft.com/office/word/2010/wordprocessingShape" mc:Ignorable="w14 wp14">
+<w:hdr xmlns:wpc="http://schemas.microsoft.com/office/word/2010/wordprocessingCanvas" xmlns:cx="http://schemas.microsoft.com/office/drawing/2014/chartex" xmlns:cx1="http://schemas.microsoft.com/office/drawing/2015/9/8/chartex" xmlns:cx2="http://schemas.microsoft.com/office/drawing/2015/10/21/chartex" xmlns:cx3="http://schemas.microsoft.com/office/drawing/2016/5/9/chartex" xmlns:cx4="http://schemas.microsoft.com/office/drawing/2016/5/10/chartex" xmlns:cx5="http://schemas.microsoft.com/office/drawing/2016/5/11/chartex" xmlns:cx6="http://schemas.microsoft.com/office/drawing/2016/5/12/chartex" xmlns:cx7="http://schemas.microsoft.com/office/drawing/2016/5/13/chartex" xmlns:cx8="http://schemas.microsoft.com/office/drawing/2016/5/14/chartex" xmlns:mc="http://schemas.openxmlformats.org/markup-compatibility/2006" xmlns:aink="http://schemas.microsoft.com/office/drawing/2016/ink" xmlns:am3d="http://schemas.microsoft.com/office/drawing/2017/model3d" xmlns:o="urn:schemas-microsoft-com:office:office" xmlns:r="http://schemas.openxmlformats.org/officeDocument/2006/relationships" xmlns:m="http://schemas.openxmlformats.org/officeDocument/2006/math" xmlns:v="urn:schemas-microsoft-com:vml" xmlns:wp14="http://schemas.microsoft.com/office/word/2010/wordprocessingDrawing" xmlns:wp="http://schemas.openxmlformats.org/drawingml/2006/wordprocessingDrawing" xmlns:w10="urn:schemas-microsoft-com:office:word" xmlns:w="http://schemas.openxmlformats.org/wordprocessingml/2006/main" xmlns:w14="http://schemas.microsoft.com/office/word/2010/wordml" xmlns:w15="http://schemas.microsoft.com/office/word/2012/wordml" xmlns:w16cid="http://schemas.microsoft.com/office/word/2016/wordml/cid" xmlns:w16se="http://schemas.microsoft.com/office/word/2015/wordml/symex" xmlns:wpg="http://schemas.microsoft.com/office/word/2010/wordprocessingGroup" xmlns:wpi="http://schemas.microsoft.com/office/word/2010/wordprocessingInk" xmlns:wne="http://schemas.microsoft.com/office/word/2006/wordml" xmlns:wps="http://schemas.microsoft.com/office/word/2010/wordprocessingShape" mc:Ignorable="w14 w15 w16se w16cid wp14">
   <w:p>
     <w:pPr>
       <w:pStyle w:val="Header"/>
@@ -2466,7 +3296,7 @@
 </file>
 
 <file path=word/header2.xml><?xml version="1.0" encoding="utf-8"?>
-<w:hdr xmlns:wpc="http://schemas.microsoft.com/office/word/2010/wordprocessingCanvas" xmlns:mc="http://schemas.openxmlformats.org/markup-compatibility/2006" xmlns:o="urn:schemas-microsoft-com:office:office" xmlns:r="http://schemas.openxmlformats.org/officeDocument/2006/relationships" xmlns:m="http://schemas.openxmlformats.org/officeDocument/2006/math" xmlns:v="urn:schemas-microsoft-com:vml" xmlns:wp14="http://schemas.microsoft.com/office/word/2010/wordprocessingDrawing" xmlns:wp="http://schemas.openxmlformats.org/drawingml/2006/wordprocessingDrawing" xmlns:w10="urn:schemas-microsoft-com:office:word" xmlns:w="http://schemas.openxmlformats.org/wordprocessingml/2006/main" xmlns:w14="http://schemas.microsoft.com/office/word/2010/wordml" xmlns:wpg="http://schemas.microsoft.com/office/word/2010/wordprocessingGroup" xmlns:wpi="http://schemas.microsoft.com/office/word/2010/wordprocessingInk" xmlns:wne="http://schemas.microsoft.com/office/word/2006/wordml" xmlns:wps="http://schemas.microsoft.com/office/word/2010/wordprocessingShape" mc:Ignorable="w14 wp14">
+<w:hdr xmlns:wpc="http://schemas.microsoft.com/office/word/2010/wordprocessingCanvas" xmlns:cx="http://schemas.microsoft.com/office/drawing/2014/chartex" xmlns:cx1="http://schemas.microsoft.com/office/drawing/2015/9/8/chartex" xmlns:cx2="http://schemas.microsoft.com/office/drawing/2015/10/21/chartex" xmlns:cx3="http://schemas.microsoft.com/office/drawing/2016/5/9/chartex" xmlns:cx4="http://schemas.microsoft.com/office/drawing/2016/5/10/chartex" xmlns:cx5="http://schemas.microsoft.com/office/drawing/2016/5/11/chartex" xmlns:cx6="http://schemas.microsoft.com/office/drawing/2016/5/12/chartex" xmlns:cx7="http://schemas.microsoft.com/office/drawing/2016/5/13/chartex" xmlns:cx8="http://schemas.microsoft.com/office/drawing/2016/5/14/chartex" xmlns:mc="http://schemas.openxmlformats.org/markup-compatibility/2006" xmlns:aink="http://schemas.microsoft.com/office/drawing/2016/ink" xmlns:am3d="http://schemas.microsoft.com/office/drawing/2017/model3d" xmlns:o="urn:schemas-microsoft-com:office:office" xmlns:r="http://schemas.openxmlformats.org/officeDocument/2006/relationships" xmlns:m="http://schemas.openxmlformats.org/officeDocument/2006/math" xmlns:v="urn:schemas-microsoft-com:vml" xmlns:wp14="http://schemas.microsoft.com/office/word/2010/wordprocessingDrawing" xmlns:wp="http://schemas.openxmlformats.org/drawingml/2006/wordprocessingDrawing" xmlns:w10="urn:schemas-microsoft-com:office:word" xmlns:w="http://schemas.openxmlformats.org/wordprocessingml/2006/main" xmlns:w14="http://schemas.microsoft.com/office/word/2010/wordml" xmlns:w15="http://schemas.microsoft.com/office/word/2012/wordml" xmlns:w16cid="http://schemas.microsoft.com/office/word/2016/wordml/cid" xmlns:w16se="http://schemas.microsoft.com/office/word/2015/wordml/symex" xmlns:wpg="http://schemas.microsoft.com/office/word/2010/wordprocessingGroup" xmlns:wpi="http://schemas.microsoft.com/office/word/2010/wordprocessingInk" xmlns:wne="http://schemas.microsoft.com/office/word/2006/wordml" xmlns:wps="http://schemas.microsoft.com/office/word/2010/wordprocessingShape" mc:Ignorable="w14 w15 w16se w16cid wp14">
   <w:tbl>
     <w:tblPr>
       <w:tblW w:w="0" w:type="auto"/>
@@ -2524,7 +3354,7 @@
 </file>
 
 <file path=word/header3.xml><?xml version="1.0" encoding="utf-8"?>
-<w:hdr xmlns:wpc="http://schemas.microsoft.com/office/word/2010/wordprocessingCanvas" xmlns:mc="http://schemas.openxmlformats.org/markup-compatibility/2006" xmlns:o="urn:schemas-microsoft-com:office:office" xmlns:r="http://schemas.openxmlformats.org/officeDocument/2006/relationships" xmlns:m="http://schemas.openxmlformats.org/officeDocument/2006/math" xmlns:v="urn:schemas-microsoft-com:vml" xmlns:wp14="http://schemas.microsoft.com/office/word/2010/wordprocessingDrawing" xmlns:wp="http://schemas.openxmlformats.org/drawingml/2006/wordprocessingDrawing" xmlns:w10="urn:schemas-microsoft-com:office:word" xmlns:w="http://schemas.openxmlformats.org/wordprocessingml/2006/main" xmlns:w14="http://schemas.microsoft.com/office/word/2010/wordml" xmlns:wpg="http://schemas.microsoft.com/office/word/2010/wordprocessingGroup" xmlns:wpi="http://schemas.microsoft.com/office/word/2010/wordprocessingInk" xmlns:wne="http://schemas.microsoft.com/office/word/2006/wordml" xmlns:wps="http://schemas.microsoft.com/office/word/2010/wordprocessingShape" mc:Ignorable="w14 wp14">
+<w:hdr xmlns:wpc="http://schemas.microsoft.com/office/word/2010/wordprocessingCanvas" xmlns:cx="http://schemas.microsoft.com/office/drawing/2014/chartex" xmlns:cx1="http://schemas.microsoft.com/office/drawing/2015/9/8/chartex" xmlns:cx2="http://schemas.microsoft.com/office/drawing/2015/10/21/chartex" xmlns:cx3="http://schemas.microsoft.com/office/drawing/2016/5/9/chartex" xmlns:cx4="http://schemas.microsoft.com/office/drawing/2016/5/10/chartex" xmlns:cx5="http://schemas.microsoft.com/office/drawing/2016/5/11/chartex" xmlns:cx6="http://schemas.microsoft.com/office/drawing/2016/5/12/chartex" xmlns:cx7="http://schemas.microsoft.com/office/drawing/2016/5/13/chartex" xmlns:cx8="http://schemas.microsoft.com/office/drawing/2016/5/14/chartex" xmlns:mc="http://schemas.openxmlformats.org/markup-compatibility/2006" xmlns:aink="http://schemas.microsoft.com/office/drawing/2016/ink" xmlns:am3d="http://schemas.microsoft.com/office/drawing/2017/model3d" xmlns:o="urn:schemas-microsoft-com:office:office" xmlns:r="http://schemas.openxmlformats.org/officeDocument/2006/relationships" xmlns:m="http://schemas.openxmlformats.org/officeDocument/2006/math" xmlns:v="urn:schemas-microsoft-com:vml" xmlns:wp14="http://schemas.microsoft.com/office/word/2010/wordprocessingDrawing" xmlns:wp="http://schemas.openxmlformats.org/drawingml/2006/wordprocessingDrawing" xmlns:w10="urn:schemas-microsoft-com:office:word" xmlns:w="http://schemas.openxmlformats.org/wordprocessingml/2006/main" xmlns:w14="http://schemas.microsoft.com/office/word/2010/wordml" xmlns:w15="http://schemas.microsoft.com/office/word/2012/wordml" xmlns:w16cid="http://schemas.microsoft.com/office/word/2016/wordml/cid" xmlns:w16se="http://schemas.microsoft.com/office/word/2015/wordml/symex" xmlns:wpg="http://schemas.microsoft.com/office/word/2010/wordprocessingGroup" xmlns:wpi="http://schemas.microsoft.com/office/word/2010/wordprocessingInk" xmlns:wne="http://schemas.microsoft.com/office/word/2006/wordml" xmlns:wps="http://schemas.microsoft.com/office/word/2010/wordprocessingShape" mc:Ignorable="w14 w15 w16se w16cid wp14">
   <w:p>
     <w:pPr>
       <w:pStyle w:val="Header"/>
@@ -2534,7 +3364,7 @@
 </file>
 
 <file path=word/header4.xml><?xml version="1.0" encoding="utf-8"?>
-<w:hdr xmlns:wpc="http://schemas.microsoft.com/office/word/2010/wordprocessingCanvas" xmlns:mc="http://schemas.openxmlformats.org/markup-compatibility/2006" xmlns:o="urn:schemas-microsoft-com:office:office" xmlns:r="http://schemas.openxmlformats.org/officeDocument/2006/relationships" xmlns:m="http://schemas.openxmlformats.org/officeDocument/2006/math" xmlns:v="urn:schemas-microsoft-com:vml" xmlns:wp14="http://schemas.microsoft.com/office/word/2010/wordprocessingDrawing" xmlns:wp="http://schemas.openxmlformats.org/drawingml/2006/wordprocessingDrawing" xmlns:w10="urn:schemas-microsoft-com:office:word" xmlns:w="http://schemas.openxmlformats.org/wordprocessingml/2006/main" xmlns:w14="http://schemas.microsoft.com/office/word/2010/wordml" xmlns:wpg="http://schemas.microsoft.com/office/word/2010/wordprocessingGroup" xmlns:wpi="http://schemas.microsoft.com/office/word/2010/wordprocessingInk" xmlns:wne="http://schemas.microsoft.com/office/word/2006/wordml" xmlns:wps="http://schemas.microsoft.com/office/word/2010/wordprocessingShape" mc:Ignorable="w14 wp14">
+<w:hdr xmlns:wpc="http://schemas.microsoft.com/office/word/2010/wordprocessingCanvas" xmlns:cx="http://schemas.microsoft.com/office/drawing/2014/chartex" xmlns:cx1="http://schemas.microsoft.com/office/drawing/2015/9/8/chartex" xmlns:cx2="http://schemas.microsoft.com/office/drawing/2015/10/21/chartex" xmlns:cx3="http://schemas.microsoft.com/office/drawing/2016/5/9/chartex" xmlns:cx4="http://schemas.microsoft.com/office/drawing/2016/5/10/chartex" xmlns:cx5="http://schemas.microsoft.com/office/drawing/2016/5/11/chartex" xmlns:cx6="http://schemas.microsoft.com/office/drawing/2016/5/12/chartex" xmlns:cx7="http://schemas.microsoft.com/office/drawing/2016/5/13/chartex" xmlns:cx8="http://schemas.microsoft.com/office/drawing/2016/5/14/chartex" xmlns:mc="http://schemas.openxmlformats.org/markup-compatibility/2006" xmlns:aink="http://schemas.microsoft.com/office/drawing/2016/ink" xmlns:am3d="http://schemas.microsoft.com/office/drawing/2017/model3d" xmlns:o="urn:schemas-microsoft-com:office:office" xmlns:r="http://schemas.openxmlformats.org/officeDocument/2006/relationships" xmlns:m="http://schemas.openxmlformats.org/officeDocument/2006/math" xmlns:v="urn:schemas-microsoft-com:vml" xmlns:wp14="http://schemas.microsoft.com/office/word/2010/wordprocessingDrawing" xmlns:wp="http://schemas.openxmlformats.org/drawingml/2006/wordprocessingDrawing" xmlns:w10="urn:schemas-microsoft-com:office:word" xmlns:w="http://schemas.openxmlformats.org/wordprocessingml/2006/main" xmlns:w14="http://schemas.microsoft.com/office/word/2010/wordml" xmlns:w15="http://schemas.microsoft.com/office/word/2012/wordml" xmlns:w16cid="http://schemas.microsoft.com/office/word/2016/wordml/cid" xmlns:w16se="http://schemas.microsoft.com/office/word/2015/wordml/symex" xmlns:wpg="http://schemas.microsoft.com/office/word/2010/wordprocessingGroup" xmlns:wpi="http://schemas.microsoft.com/office/word/2010/wordprocessingInk" xmlns:wne="http://schemas.microsoft.com/office/word/2006/wordml" xmlns:wps="http://schemas.microsoft.com/office/word/2010/wordprocessingShape" mc:Ignorable="w14 w15 w16se w16cid wp14">
   <w:p>
     <w:pPr>
       <w:pStyle w:val="Header"/>
@@ -2544,8 +3374,13 @@
       <w:ind w:left="8640" w:hanging="8640"/>
     </w:pPr>
     <w:r>
-      <w:t>Tim: SkiPsi</w:t>
+      <w:t xml:space="preserve">Tim: </w:t>
     </w:r>
+    <w:proofErr w:type="spellStart"/>
+    <w:r>
+      <w:t>SkiPsi</w:t>
+    </w:r>
+    <w:proofErr w:type="spellEnd"/>
     <w:r>
       <w:tab/>
     </w:r>
@@ -2554,7 +3389,7 @@
 </file>
 
 <file path=word/header5.xml><?xml version="1.0" encoding="utf-8"?>
-<w:hdr xmlns:wpc="http://schemas.microsoft.com/office/word/2010/wordprocessingCanvas" xmlns:mc="http://schemas.openxmlformats.org/markup-compatibility/2006" xmlns:o="urn:schemas-microsoft-com:office:office" xmlns:r="http://schemas.openxmlformats.org/officeDocument/2006/relationships" xmlns:m="http://schemas.openxmlformats.org/officeDocument/2006/math" xmlns:v="urn:schemas-microsoft-com:vml" xmlns:wp14="http://schemas.microsoft.com/office/word/2010/wordprocessingDrawing" xmlns:wp="http://schemas.openxmlformats.org/drawingml/2006/wordprocessingDrawing" xmlns:w10="urn:schemas-microsoft-com:office:word" xmlns:w="http://schemas.openxmlformats.org/wordprocessingml/2006/main" xmlns:w14="http://schemas.microsoft.com/office/word/2010/wordml" xmlns:wpg="http://schemas.microsoft.com/office/word/2010/wordprocessingGroup" xmlns:wpi="http://schemas.microsoft.com/office/word/2010/wordprocessingInk" xmlns:wne="http://schemas.microsoft.com/office/word/2006/wordml" xmlns:wps="http://schemas.microsoft.com/office/word/2010/wordprocessingShape" mc:Ignorable="w14 wp14">
+<w:hdr xmlns:wpc="http://schemas.microsoft.com/office/word/2010/wordprocessingCanvas" xmlns:cx="http://schemas.microsoft.com/office/drawing/2014/chartex" xmlns:cx1="http://schemas.microsoft.com/office/drawing/2015/9/8/chartex" xmlns:cx2="http://schemas.microsoft.com/office/drawing/2015/10/21/chartex" xmlns:cx3="http://schemas.microsoft.com/office/drawing/2016/5/9/chartex" xmlns:cx4="http://schemas.microsoft.com/office/drawing/2016/5/10/chartex" xmlns:cx5="http://schemas.microsoft.com/office/drawing/2016/5/11/chartex" xmlns:cx6="http://schemas.microsoft.com/office/drawing/2016/5/12/chartex" xmlns:cx7="http://schemas.microsoft.com/office/drawing/2016/5/13/chartex" xmlns:cx8="http://schemas.microsoft.com/office/drawing/2016/5/14/chartex" xmlns:mc="http://schemas.openxmlformats.org/markup-compatibility/2006" xmlns:aink="http://schemas.microsoft.com/office/drawing/2016/ink" xmlns:am3d="http://schemas.microsoft.com/office/drawing/2017/model3d" xmlns:o="urn:schemas-microsoft-com:office:office" xmlns:r="http://schemas.openxmlformats.org/officeDocument/2006/relationships" xmlns:m="http://schemas.openxmlformats.org/officeDocument/2006/math" xmlns:v="urn:schemas-microsoft-com:vml" xmlns:wp14="http://schemas.microsoft.com/office/word/2010/wordprocessingDrawing" xmlns:wp="http://schemas.openxmlformats.org/drawingml/2006/wordprocessingDrawing" xmlns:w10="urn:schemas-microsoft-com:office:word" xmlns:w="http://schemas.openxmlformats.org/wordprocessingml/2006/main" xmlns:w14="http://schemas.microsoft.com/office/word/2010/wordml" xmlns:w15="http://schemas.microsoft.com/office/word/2012/wordml" xmlns:w16cid="http://schemas.microsoft.com/office/word/2016/wordml/cid" xmlns:w16se="http://schemas.microsoft.com/office/word/2015/wordml/symex" xmlns:wpg="http://schemas.microsoft.com/office/word/2010/wordprocessingGroup" xmlns:wpi="http://schemas.microsoft.com/office/word/2010/wordprocessingInk" xmlns:wne="http://schemas.microsoft.com/office/word/2006/wordml" xmlns:wps="http://schemas.microsoft.com/office/word/2010/wordprocessingShape" mc:Ignorable="w14 w15 w16se w16cid wp14">
   <w:p>
     <w:pPr>
       <w:pStyle w:val="Header"/>
@@ -2564,8 +3399,13 @@
       <w:ind w:left="8640" w:hanging="8640"/>
     </w:pPr>
     <w:r>
-      <w:t>Tim: SkiPsi</w:t>
+      <w:t xml:space="preserve">Tim: </w:t>
     </w:r>
+    <w:proofErr w:type="spellStart"/>
+    <w:r>
+      <w:t>SkiPsi</w:t>
+    </w:r>
+    <w:proofErr w:type="spellEnd"/>
   </w:p>
   <w:p>
     <w:pPr>
@@ -2579,8 +3419,8 @@
 </file>
 
 <file path=word/numbering.xml><?xml version="1.0" encoding="utf-8"?>
-<w:numbering xmlns:wpc="http://schemas.microsoft.com/office/word/2010/wordprocessingCanvas" xmlns:mc="http://schemas.openxmlformats.org/markup-compatibility/2006" xmlns:o="urn:schemas-microsoft-com:office:office" xmlns:r="http://schemas.openxmlformats.org/officeDocument/2006/relationships" xmlns:m="http://schemas.openxmlformats.org/officeDocument/2006/math" xmlns:v="urn:schemas-microsoft-com:vml" xmlns:wp14="http://schemas.microsoft.com/office/word/2010/wordprocessingDrawing" xmlns:wp="http://schemas.openxmlformats.org/drawingml/2006/wordprocessingDrawing" xmlns:w10="urn:schemas-microsoft-com:office:word" xmlns:w="http://schemas.openxmlformats.org/wordprocessingml/2006/main" xmlns:w14="http://schemas.microsoft.com/office/word/2010/wordml" xmlns:wpg="http://schemas.microsoft.com/office/word/2010/wordprocessingGroup" xmlns:wpi="http://schemas.microsoft.com/office/word/2010/wordprocessingInk" xmlns:wne="http://schemas.microsoft.com/office/word/2006/wordml" xmlns:wps="http://schemas.microsoft.com/office/word/2010/wordprocessingShape" mc:Ignorable="w14 wp14">
-  <w:abstractNum w:abstractNumId="0">
+<w:numbering xmlns:wpc="http://schemas.microsoft.com/office/word/2010/wordprocessingCanvas" xmlns:cx="http://schemas.microsoft.com/office/drawing/2014/chartex" xmlns:cx1="http://schemas.microsoft.com/office/drawing/2015/9/8/chartex" xmlns:cx2="http://schemas.microsoft.com/office/drawing/2015/10/21/chartex" xmlns:cx3="http://schemas.microsoft.com/office/drawing/2016/5/9/chartex" xmlns:cx4="http://schemas.microsoft.com/office/drawing/2016/5/10/chartex" xmlns:cx5="http://schemas.microsoft.com/office/drawing/2016/5/11/chartex" xmlns:cx6="http://schemas.microsoft.com/office/drawing/2016/5/12/chartex" xmlns:cx7="http://schemas.microsoft.com/office/drawing/2016/5/13/chartex" xmlns:cx8="http://schemas.microsoft.com/office/drawing/2016/5/14/chartex" xmlns:mc="http://schemas.openxmlformats.org/markup-compatibility/2006" xmlns:aink="http://schemas.microsoft.com/office/drawing/2016/ink" xmlns:am3d="http://schemas.microsoft.com/office/drawing/2017/model3d" xmlns:o="urn:schemas-microsoft-com:office:office" xmlns:r="http://schemas.openxmlformats.org/officeDocument/2006/relationships" xmlns:m="http://schemas.openxmlformats.org/officeDocument/2006/math" xmlns:v="urn:schemas-microsoft-com:vml" xmlns:wp14="http://schemas.microsoft.com/office/word/2010/wordprocessingDrawing" xmlns:wp="http://schemas.openxmlformats.org/drawingml/2006/wordprocessingDrawing" xmlns:w10="urn:schemas-microsoft-com:office:word" xmlns:w="http://schemas.openxmlformats.org/wordprocessingml/2006/main" xmlns:w14="http://schemas.microsoft.com/office/word/2010/wordml" xmlns:w15="http://schemas.microsoft.com/office/word/2012/wordml" xmlns:w16cid="http://schemas.microsoft.com/office/word/2016/wordml/cid" xmlns:w16se="http://schemas.microsoft.com/office/word/2015/wordml/symex" xmlns:wpg="http://schemas.microsoft.com/office/word/2010/wordprocessingGroup" xmlns:wpi="http://schemas.microsoft.com/office/word/2010/wordprocessingInk" xmlns:wne="http://schemas.microsoft.com/office/word/2006/wordml" xmlns:wps="http://schemas.microsoft.com/office/word/2010/wordprocessingShape" mc:Ignorable="w14 w15 w16se w16cid wp14">
+  <w:abstractNum w:abstractNumId="0" w15:restartNumberingAfterBreak="0">
     <w:nsid w:val="00000029"/>
     <w:multiLevelType w:val="multilevel"/>
     <w:tmpl w:val="00000000"/>
@@ -2644,7 +3484,7 @@
       <w:lvlJc w:val="left"/>
     </w:lvl>
   </w:abstractNum>
-  <w:abstractNum w:abstractNumId="1">
+  <w:abstractNum w:abstractNumId="1" w15:restartNumberingAfterBreak="0">
     <w:nsid w:val="065C25A3"/>
     <w:multiLevelType w:val="singleLevel"/>
     <w:tmpl w:val="537C1466"/>
@@ -2662,7 +3502,7 @@
       </w:pPr>
     </w:lvl>
   </w:abstractNum>
-  <w:abstractNum w:abstractNumId="2">
+  <w:abstractNum w:abstractNumId="2" w15:restartNumberingAfterBreak="0">
     <w:nsid w:val="094969CA"/>
     <w:multiLevelType w:val="singleLevel"/>
     <w:tmpl w:val="B85AEC68"/>
@@ -2684,7 +3524,7 @@
       </w:rPr>
     </w:lvl>
   </w:abstractNum>
-  <w:abstractNum w:abstractNumId="3">
+  <w:abstractNum w:abstractNumId="3" w15:restartNumberingAfterBreak="0">
     <w:nsid w:val="1E2E7333"/>
     <w:multiLevelType w:val="singleLevel"/>
     <w:tmpl w:val="A4D615F2"/>
@@ -2702,7 +3542,7 @@
       </w:pPr>
     </w:lvl>
   </w:abstractNum>
-  <w:abstractNum w:abstractNumId="4">
+  <w:abstractNum w:abstractNumId="4" w15:restartNumberingAfterBreak="0">
     <w:nsid w:val="23052C80"/>
     <w:multiLevelType w:val="singleLevel"/>
     <w:tmpl w:val="AD0EA2D2"/>
@@ -2724,7 +3564,7 @@
       </w:rPr>
     </w:lvl>
   </w:abstractNum>
-  <w:abstractNum w:abstractNumId="5">
+  <w:abstractNum w:abstractNumId="5" w15:restartNumberingAfterBreak="0">
     <w:nsid w:val="26555372"/>
     <w:multiLevelType w:val="singleLevel"/>
     <w:tmpl w:val="6584DAB8"/>
@@ -2745,7 +3585,7 @@
       </w:rPr>
     </w:lvl>
   </w:abstractNum>
-  <w:abstractNum w:abstractNumId="6">
+  <w:abstractNum w:abstractNumId="6" w15:restartNumberingAfterBreak="0">
     <w:nsid w:val="2908443D"/>
     <w:multiLevelType w:val="singleLevel"/>
     <w:tmpl w:val="31585542"/>
@@ -2763,7 +3603,7 @@
       </w:pPr>
     </w:lvl>
   </w:abstractNum>
-  <w:abstractNum w:abstractNumId="7">
+  <w:abstractNum w:abstractNumId="7" w15:restartNumberingAfterBreak="0">
     <w:nsid w:val="29991C99"/>
     <w:multiLevelType w:val="singleLevel"/>
     <w:tmpl w:val="A49A2FFA"/>
@@ -2780,7 +3620,7 @@
       </w:pPr>
     </w:lvl>
   </w:abstractNum>
-  <w:abstractNum w:abstractNumId="8">
+  <w:abstractNum w:abstractNumId="8" w15:restartNumberingAfterBreak="0">
     <w:nsid w:val="29B95023"/>
     <w:multiLevelType w:val="singleLevel"/>
     <w:tmpl w:val="DDBC0904"/>
@@ -2798,7 +3638,7 @@
       </w:pPr>
     </w:lvl>
   </w:abstractNum>
-  <w:abstractNum w:abstractNumId="9">
+  <w:abstractNum w:abstractNumId="9" w15:restartNumberingAfterBreak="0">
     <w:nsid w:val="30502286"/>
     <w:multiLevelType w:val="singleLevel"/>
     <w:tmpl w:val="787C8C28"/>
@@ -2820,7 +3660,7 @@
       </w:rPr>
     </w:lvl>
   </w:abstractNum>
-  <w:abstractNum w:abstractNumId="10">
+  <w:abstractNum w:abstractNumId="10" w15:restartNumberingAfterBreak="0">
     <w:nsid w:val="30F72617"/>
     <w:multiLevelType w:val="singleLevel"/>
     <w:tmpl w:val="56C40146"/>
@@ -2838,7 +3678,7 @@
       </w:pPr>
     </w:lvl>
   </w:abstractNum>
-  <w:abstractNum w:abstractNumId="11">
+  <w:abstractNum w:abstractNumId="11" w15:restartNumberingAfterBreak="0">
     <w:nsid w:val="35CD2A4C"/>
     <w:multiLevelType w:val="singleLevel"/>
     <w:tmpl w:val="809C4E94"/>
@@ -2858,7 +3698,7 @@
       </w:rPr>
     </w:lvl>
   </w:abstractNum>
-  <w:abstractNum w:abstractNumId="12">
+  <w:abstractNum w:abstractNumId="12" w15:restartNumberingAfterBreak="0">
     <w:nsid w:val="41BB5D69"/>
     <w:multiLevelType w:val="singleLevel"/>
     <w:tmpl w:val="0888B1F2"/>
@@ -2876,7 +3716,7 @@
       </w:pPr>
     </w:lvl>
   </w:abstractNum>
-  <w:abstractNum w:abstractNumId="13">
+  <w:abstractNum w:abstractNumId="13" w15:restartNumberingAfterBreak="0">
     <w:nsid w:val="44D72135"/>
     <w:multiLevelType w:val="singleLevel"/>
     <w:tmpl w:val="59BA866E"/>
@@ -2898,7 +3738,7 @@
       </w:rPr>
     </w:lvl>
   </w:abstractNum>
-  <w:abstractNum w:abstractNumId="14">
+  <w:abstractNum w:abstractNumId="14" w15:restartNumberingAfterBreak="0">
     <w:nsid w:val="469B6CC0"/>
     <w:multiLevelType w:val="hybridMultilevel"/>
     <w:tmpl w:val="FFFFFFFF"/>
@@ -2984,7 +3824,7 @@
       </w:pPr>
     </w:lvl>
   </w:abstractNum>
-  <w:abstractNum w:abstractNumId="15">
+  <w:abstractNum w:abstractNumId="15" w15:restartNumberingAfterBreak="0">
     <w:nsid w:val="479B363B"/>
     <w:multiLevelType w:val="multilevel"/>
     <w:tmpl w:val="B4EAFD9C"/>
@@ -3110,7 +3950,7 @@
       </w:pPr>
     </w:lvl>
   </w:abstractNum>
-  <w:abstractNum w:abstractNumId="16">
+  <w:abstractNum w:abstractNumId="16" w15:restartNumberingAfterBreak="0">
     <w:nsid w:val="4EE01F31"/>
     <w:multiLevelType w:val="hybridMultilevel"/>
     <w:tmpl w:val="FFFFFFFF"/>
@@ -3223,7 +4063,7 @@
       </w:rPr>
     </w:lvl>
   </w:abstractNum>
-  <w:abstractNum w:abstractNumId="17">
+  <w:abstractNum w:abstractNumId="17" w15:restartNumberingAfterBreak="0">
     <w:nsid w:val="5A2B7D91"/>
     <w:multiLevelType w:val="multilevel"/>
     <w:tmpl w:val="0409001F"/>
@@ -3309,7 +4149,7 @@
       </w:pPr>
     </w:lvl>
   </w:abstractNum>
-  <w:abstractNum w:abstractNumId="18">
+  <w:abstractNum w:abstractNumId="18" w15:restartNumberingAfterBreak="0">
     <w:nsid w:val="5AA23D6F"/>
     <w:multiLevelType w:val="singleLevel"/>
     <w:tmpl w:val="64381756"/>
@@ -3329,7 +4169,7 @@
       </w:rPr>
     </w:lvl>
   </w:abstractNum>
-  <w:abstractNum w:abstractNumId="19">
+  <w:abstractNum w:abstractNumId="19" w15:restartNumberingAfterBreak="0">
     <w:nsid w:val="68486059"/>
     <w:multiLevelType w:val="hybridMultilevel"/>
     <w:tmpl w:val="FFFFFFFF"/>
@@ -3442,7 +4282,7 @@
       </w:rPr>
     </w:lvl>
   </w:abstractNum>
-  <w:abstractNum w:abstractNumId="20">
+  <w:abstractNum w:abstractNumId="20" w15:restartNumberingAfterBreak="0">
     <w:nsid w:val="6A2963B4"/>
     <w:multiLevelType w:val="singleLevel"/>
     <w:tmpl w:val="1BC480C4"/>
@@ -3460,7 +4300,7 @@
       </w:pPr>
     </w:lvl>
   </w:abstractNum>
-  <w:abstractNum w:abstractNumId="21">
+  <w:abstractNum w:abstractNumId="21" w15:restartNumberingAfterBreak="0">
     <w:nsid w:val="72D63C71"/>
     <w:multiLevelType w:val="hybridMultilevel"/>
     <w:tmpl w:val="FFFFFFFF"/>
@@ -3546,7 +4386,7 @@
       </w:pPr>
     </w:lvl>
   </w:abstractNum>
-  <w:abstractNum w:abstractNumId="22">
+  <w:abstractNum w:abstractNumId="22" w15:restartNumberingAfterBreak="0">
     <w:nsid w:val="78A65D6E"/>
     <w:multiLevelType w:val="multilevel"/>
     <w:tmpl w:val="0409001F"/>
@@ -3778,7 +4618,7 @@
 </file>
 
 <file path=word/styles.xml><?xml version="1.0" encoding="utf-8"?>
-<w:styles xmlns:mc="http://schemas.openxmlformats.org/markup-compatibility/2006" xmlns:r="http://schemas.openxmlformats.org/officeDocument/2006/relationships" xmlns:w="http://schemas.openxmlformats.org/wordprocessingml/2006/main" xmlns:w14="http://schemas.microsoft.com/office/word/2010/wordml" mc:Ignorable="w14">
+<w:styles xmlns:mc="http://schemas.openxmlformats.org/markup-compatibility/2006" xmlns:r="http://schemas.openxmlformats.org/officeDocument/2006/relationships" xmlns:w="http://schemas.openxmlformats.org/wordprocessingml/2006/main" xmlns:w14="http://schemas.microsoft.com/office/word/2010/wordml" xmlns:w15="http://schemas.microsoft.com/office/word/2012/wordml" xmlns:w16cid="http://schemas.microsoft.com/office/word/2016/wordml/cid" xmlns:w16se="http://schemas.microsoft.com/office/word/2015/wordml/symex" mc:Ignorable="w14 w15 w16se w16cid">
   <w:docDefaults>
     <w:rPrDefault>
       <w:rPr>
@@ -3788,144 +4628,383 @@
     </w:rPrDefault>
     <w:pPrDefault/>
   </w:docDefaults>
-  <w:latentStyles w:defLockedState="0" w:defUIPriority="99" w:defSemiHidden="1" w:defUnhideWhenUsed="1" w:defQFormat="0" w:count="267">
-    <w:lsdException w:name="Normal" w:semiHidden="0" w:uiPriority="0" w:unhideWhenUsed="0" w:qFormat="1"/>
-    <w:lsdException w:name="heading 1" w:semiHidden="0" w:uiPriority="9" w:unhideWhenUsed="0" w:qFormat="1"/>
-    <w:lsdException w:name="heading 2" w:semiHidden="0" w:uiPriority="9" w:unhideWhenUsed="0" w:qFormat="1"/>
-    <w:lsdException w:name="heading 3" w:semiHidden="0" w:uiPriority="9" w:unhideWhenUsed="0" w:qFormat="1"/>
-    <w:lsdException w:name="heading 4" w:semiHidden="0" w:uiPriority="9" w:unhideWhenUsed="0" w:qFormat="1"/>
-    <w:lsdException w:name="heading 5" w:semiHidden="0" w:uiPriority="9" w:unhideWhenUsed="0" w:qFormat="1"/>
-    <w:lsdException w:name="heading 6" w:semiHidden="0" w:uiPriority="9" w:unhideWhenUsed="0" w:qFormat="1"/>
-    <w:lsdException w:name="heading 7" w:semiHidden="0" w:uiPriority="9" w:unhideWhenUsed="0" w:qFormat="1"/>
-    <w:lsdException w:name="heading 8" w:semiHidden="0" w:uiPriority="9" w:unhideWhenUsed="0" w:qFormat="1"/>
-    <w:lsdException w:name="heading 9" w:semiHidden="0" w:uiPriority="9" w:unhideWhenUsed="0" w:qFormat="1"/>
-    <w:lsdException w:name="toc 1" w:uiPriority="39"/>
-    <w:lsdException w:name="toc 2" w:uiPriority="39"/>
-    <w:lsdException w:name="toc 3" w:uiPriority="39"/>
-    <w:lsdException w:name="toc 4" w:uiPriority="39"/>
-    <w:lsdException w:name="toc 5" w:uiPriority="39"/>
-    <w:lsdException w:name="toc 6" w:uiPriority="39"/>
-    <w:lsdException w:name="toc 7" w:uiPriority="39"/>
-    <w:lsdException w:name="toc 8" w:uiPriority="39"/>
-    <w:lsdException w:name="toc 9" w:uiPriority="39"/>
-    <w:lsdException w:name="caption" w:uiPriority="35" w:qFormat="1"/>
-    <w:lsdException w:name="Title" w:semiHidden="0" w:uiPriority="10" w:unhideWhenUsed="0" w:qFormat="1"/>
-    <w:lsdException w:name="Default Paragraph Font" w:uiPriority="1"/>
-    <w:lsdException w:name="Subtitle" w:semiHidden="0" w:uiPriority="11" w:unhideWhenUsed="0" w:qFormat="1"/>
-    <w:lsdException w:name="Strong" w:semiHidden="0" w:uiPriority="22" w:unhideWhenUsed="0" w:qFormat="1"/>
-    <w:lsdException w:name="Emphasis" w:semiHidden="0" w:uiPriority="20" w:unhideWhenUsed="0" w:qFormat="1"/>
-    <w:lsdException w:name="Table Grid" w:semiHidden="0" w:uiPriority="59" w:unhideWhenUsed="0"/>
-    <w:lsdException w:name="Placeholder Text" w:unhideWhenUsed="0"/>
-    <w:lsdException w:name="No Spacing" w:semiHidden="0" w:uiPriority="1" w:unhideWhenUsed="0" w:qFormat="1"/>
-    <w:lsdException w:name="Light Shading" w:semiHidden="0" w:uiPriority="60" w:unhideWhenUsed="0"/>
-    <w:lsdException w:name="Light List" w:semiHidden="0" w:uiPriority="61" w:unhideWhenUsed="0"/>
-    <w:lsdException w:name="Light Grid" w:semiHidden="0" w:uiPriority="62" w:unhideWhenUsed="0"/>
-    <w:lsdException w:name="Medium Shading 1" w:semiHidden="0" w:uiPriority="63" w:unhideWhenUsed="0"/>
-    <w:lsdException w:name="Medium Shading 2" w:semiHidden="0" w:uiPriority="64" w:unhideWhenUsed="0"/>
-    <w:lsdException w:name="Medium List 1" w:semiHidden="0" w:uiPriority="65" w:unhideWhenUsed="0"/>
-    <w:lsdException w:name="Medium List 2" w:semiHidden="0" w:uiPriority="66" w:unhideWhenUsed="0"/>
-    <w:lsdException w:name="Medium Grid 1" w:semiHidden="0" w:uiPriority="67" w:unhideWhenUsed="0"/>
-    <w:lsdException w:name="Medium Grid 2" w:semiHidden="0" w:uiPriority="68" w:unhideWhenUsed="0"/>
-    <w:lsdException w:name="Medium Grid 3" w:semiHidden="0" w:uiPriority="69" w:unhideWhenUsed="0"/>
-    <w:lsdException w:name="Dark List" w:semiHidden="0" w:uiPriority="70" w:unhideWhenUsed="0"/>
-    <w:lsdException w:name="Colorful Shading" w:semiHidden="0" w:uiPriority="71" w:unhideWhenUsed="0"/>
-    <w:lsdException w:name="Colorful List" w:semiHidden="0" w:uiPriority="72" w:unhideWhenUsed="0"/>
-    <w:lsdException w:name="Colorful Grid" w:semiHidden="0" w:uiPriority="73" w:unhideWhenUsed="0"/>
-    <w:lsdException w:name="Light Shading Accent 1" w:semiHidden="0" w:uiPriority="60" w:unhideWhenUsed="0"/>
-    <w:lsdException w:name="Light List Accent 1" w:semiHidden="0" w:uiPriority="61" w:unhideWhenUsed="0"/>
-    <w:lsdException w:name="Light Grid Accent 1" w:semiHidden="0" w:uiPriority="62" w:unhideWhenUsed="0"/>
-    <w:lsdException w:name="Medium Shading 1 Accent 1" w:semiHidden="0" w:uiPriority="63" w:unhideWhenUsed="0"/>
-    <w:lsdException w:name="Medium Shading 2 Accent 1" w:semiHidden="0" w:uiPriority="64" w:unhideWhenUsed="0"/>
-    <w:lsdException w:name="Medium List 1 Accent 1" w:semiHidden="0" w:uiPriority="65" w:unhideWhenUsed="0"/>
-    <w:lsdException w:name="Revision" w:unhideWhenUsed="0"/>
-    <w:lsdException w:name="List Paragraph" w:semiHidden="0" w:uiPriority="34" w:unhideWhenUsed="0" w:qFormat="1"/>
-    <w:lsdException w:name="Quote" w:semiHidden="0" w:uiPriority="29" w:unhideWhenUsed="0" w:qFormat="1"/>
-    <w:lsdException w:name="Intense Quote" w:semiHidden="0" w:uiPriority="30" w:unhideWhenUsed="0" w:qFormat="1"/>
-    <w:lsdException w:name="Medium List 2 Accent 1" w:semiHidden="0" w:uiPriority="66" w:unhideWhenUsed="0"/>
-    <w:lsdException w:name="Medium Grid 1 Accent 1" w:semiHidden="0" w:uiPriority="67" w:unhideWhenUsed="0"/>
-    <w:lsdException w:name="Medium Grid 2 Accent 1" w:semiHidden="0" w:uiPriority="68" w:unhideWhenUsed="0"/>
-    <w:lsdException w:name="Medium Grid 3 Accent 1" w:semiHidden="0" w:uiPriority="69" w:unhideWhenUsed="0"/>
-    <w:lsdException w:name="Dark List Accent 1" w:semiHidden="0" w:uiPriority="70" w:unhideWhenUsed="0"/>
-    <w:lsdException w:name="Colorful Shading Accent 1" w:semiHidden="0" w:uiPriority="71" w:unhideWhenUsed="0"/>
-    <w:lsdException w:name="Colorful List Accent 1" w:semiHidden="0" w:uiPriority="72" w:unhideWhenUsed="0"/>
-    <w:lsdException w:name="Colorful Grid Accent 1" w:semiHidden="0" w:uiPriority="73" w:unhideWhenUsed="0"/>
-    <w:lsdException w:name="Light Shading Accent 2" w:semiHidden="0" w:uiPriority="60" w:unhideWhenUsed="0"/>
-    <w:lsdException w:name="Light List Accent 2" w:semiHidden="0" w:uiPriority="61" w:unhideWhenUsed="0"/>
-    <w:lsdException w:name="Light Grid Accent 2" w:semiHidden="0" w:uiPriority="62" w:unhideWhenUsed="0"/>
-    <w:lsdException w:name="Medium Shading 1 Accent 2" w:semiHidden="0" w:uiPriority="63" w:unhideWhenUsed="0"/>
-    <w:lsdException w:name="Medium Shading 2 Accent 2" w:semiHidden="0" w:uiPriority="64" w:unhideWhenUsed="0"/>
-    <w:lsdException w:name="Medium List 1 Accent 2" w:semiHidden="0" w:uiPriority="65" w:unhideWhenUsed="0"/>
-    <w:lsdException w:name="Medium List 2 Accent 2" w:semiHidden="0" w:uiPriority="66" w:unhideWhenUsed="0"/>
-    <w:lsdException w:name="Medium Grid 1 Accent 2" w:semiHidden="0" w:uiPriority="67" w:unhideWhenUsed="0"/>
-    <w:lsdException w:name="Medium Grid 2 Accent 2" w:semiHidden="0" w:uiPriority="68" w:unhideWhenUsed="0"/>
-    <w:lsdException w:name="Medium Grid 3 Accent 2" w:semiHidden="0" w:uiPriority="69" w:unhideWhenUsed="0"/>
-    <w:lsdException w:name="Dark List Accent 2" w:semiHidden="0" w:uiPriority="70" w:unhideWhenUsed="0"/>
-    <w:lsdException w:name="Colorful Shading Accent 2" w:semiHidden="0" w:uiPriority="71" w:unhideWhenUsed="0"/>
-    <w:lsdException w:name="Colorful List Accent 2" w:semiHidden="0" w:uiPriority="72" w:unhideWhenUsed="0"/>
-    <w:lsdException w:name="Colorful Grid Accent 2" w:semiHidden="0" w:uiPriority="73" w:unhideWhenUsed="0"/>
-    <w:lsdException w:name="Light Shading Accent 3" w:semiHidden="0" w:uiPriority="60" w:unhideWhenUsed="0"/>
-    <w:lsdException w:name="Light List Accent 3" w:semiHidden="0" w:uiPriority="61" w:unhideWhenUsed="0"/>
-    <w:lsdException w:name="Light Grid Accent 3" w:semiHidden="0" w:uiPriority="62" w:unhideWhenUsed="0"/>
-    <w:lsdException w:name="Medium Shading 1 Accent 3" w:semiHidden="0" w:uiPriority="63" w:unhideWhenUsed="0"/>
-    <w:lsdException w:name="Medium Shading 2 Accent 3" w:semiHidden="0" w:uiPriority="64" w:unhideWhenUsed="0"/>
-    <w:lsdException w:name="Medium List 1 Accent 3" w:semiHidden="0" w:uiPriority="65" w:unhideWhenUsed="0"/>
-    <w:lsdException w:name="Medium List 2 Accent 3" w:semiHidden="0" w:uiPriority="66" w:unhideWhenUsed="0"/>
-    <w:lsdException w:name="Medium Grid 1 Accent 3" w:semiHidden="0" w:uiPriority="67" w:unhideWhenUsed="0"/>
-    <w:lsdException w:name="Medium Grid 2 Accent 3" w:semiHidden="0" w:uiPriority="68" w:unhideWhenUsed="0"/>
-    <w:lsdException w:name="Medium Grid 3 Accent 3" w:semiHidden="0" w:uiPriority="69" w:unhideWhenUsed="0"/>
-    <w:lsdException w:name="Dark List Accent 3" w:semiHidden="0" w:uiPriority="70" w:unhideWhenUsed="0"/>
-    <w:lsdException w:name="Colorful Shading Accent 3" w:semiHidden="0" w:uiPriority="71" w:unhideWhenUsed="0"/>
-    <w:lsdException w:name="Colorful List Accent 3" w:semiHidden="0" w:uiPriority="72" w:unhideWhenUsed="0"/>
-    <w:lsdException w:name="Colorful Grid Accent 3" w:semiHidden="0" w:uiPriority="73" w:unhideWhenUsed="0"/>
-    <w:lsdException w:name="Light Shading Accent 4" w:semiHidden="0" w:uiPriority="60" w:unhideWhenUsed="0"/>
-    <w:lsdException w:name="Light List Accent 4" w:semiHidden="0" w:uiPriority="61" w:unhideWhenUsed="0"/>
-    <w:lsdException w:name="Light Grid Accent 4" w:semiHidden="0" w:uiPriority="62" w:unhideWhenUsed="0"/>
-    <w:lsdException w:name="Medium Shading 1 Accent 4" w:semiHidden="0" w:uiPriority="63" w:unhideWhenUsed="0"/>
-    <w:lsdException w:name="Medium Shading 2 Accent 4" w:semiHidden="0" w:uiPriority="64" w:unhideWhenUsed="0"/>
-    <w:lsdException w:name="Medium List 1 Accent 4" w:semiHidden="0" w:uiPriority="65" w:unhideWhenUsed="0"/>
-    <w:lsdException w:name="Medium List 2 Accent 4" w:semiHidden="0" w:uiPriority="66" w:unhideWhenUsed="0"/>
-    <w:lsdException w:name="Medium Grid 1 Accent 4" w:semiHidden="0" w:uiPriority="67" w:unhideWhenUsed="0"/>
-    <w:lsdException w:name="Medium Grid 2 Accent 4" w:semiHidden="0" w:uiPriority="68" w:unhideWhenUsed="0"/>
-    <w:lsdException w:name="Medium Grid 3 Accent 4" w:semiHidden="0" w:uiPriority="69" w:unhideWhenUsed="0"/>
-    <w:lsdException w:name="Dark List Accent 4" w:semiHidden="0" w:uiPriority="70" w:unhideWhenUsed="0"/>
-    <w:lsdException w:name="Colorful Shading Accent 4" w:semiHidden="0" w:uiPriority="71" w:unhideWhenUsed="0"/>
-    <w:lsdException w:name="Colorful List Accent 4" w:semiHidden="0" w:uiPriority="72" w:unhideWhenUsed="0"/>
-    <w:lsdException w:name="Colorful Grid Accent 4" w:semiHidden="0" w:uiPriority="73" w:unhideWhenUsed="0"/>
-    <w:lsdException w:name="Light Shading Accent 5" w:semiHidden="0" w:uiPriority="60" w:unhideWhenUsed="0"/>
-    <w:lsdException w:name="Light List Accent 5" w:semiHidden="0" w:uiPriority="61" w:unhideWhenUsed="0"/>
-    <w:lsdException w:name="Light Grid Accent 5" w:semiHidden="0" w:uiPriority="62" w:unhideWhenUsed="0"/>
-    <w:lsdException w:name="Medium Shading 1 Accent 5" w:semiHidden="0" w:uiPriority="63" w:unhideWhenUsed="0"/>
-    <w:lsdException w:name="Medium Shading 2 Accent 5" w:semiHidden="0" w:uiPriority="64" w:unhideWhenUsed="0"/>
-    <w:lsdException w:name="Medium List 1 Accent 5" w:semiHidden="0" w:uiPriority="65" w:unhideWhenUsed="0"/>
-    <w:lsdException w:name="Medium List 2 Accent 5" w:semiHidden="0" w:uiPriority="66" w:unhideWhenUsed="0"/>
-    <w:lsdException w:name="Medium Grid 1 Accent 5" w:semiHidden="0" w:uiPriority="67" w:unhideWhenUsed="0"/>
-    <w:lsdException w:name="Medium Grid 2 Accent 5" w:semiHidden="0" w:uiPriority="68" w:unhideWhenUsed="0"/>
-    <w:lsdException w:name="Medium Grid 3 Accent 5" w:semiHidden="0" w:uiPriority="69" w:unhideWhenUsed="0"/>
-    <w:lsdException w:name="Dark List Accent 5" w:semiHidden="0" w:uiPriority="70" w:unhideWhenUsed="0"/>
-    <w:lsdException w:name="Colorful Shading Accent 5" w:semiHidden="0" w:uiPriority="71" w:unhideWhenUsed="0"/>
-    <w:lsdException w:name="Colorful List Accent 5" w:semiHidden="0" w:uiPriority="72" w:unhideWhenUsed="0"/>
-    <w:lsdException w:name="Colorful Grid Accent 5" w:semiHidden="0" w:uiPriority="73" w:unhideWhenUsed="0"/>
-    <w:lsdException w:name="Light Shading Accent 6" w:semiHidden="0" w:uiPriority="60" w:unhideWhenUsed="0"/>
-    <w:lsdException w:name="Light List Accent 6" w:semiHidden="0" w:uiPriority="61" w:unhideWhenUsed="0"/>
-    <w:lsdException w:name="Light Grid Accent 6" w:semiHidden="0" w:uiPriority="62" w:unhideWhenUsed="0"/>
-    <w:lsdException w:name="Medium Shading 1 Accent 6" w:semiHidden="0" w:uiPriority="63" w:unhideWhenUsed="0"/>
-    <w:lsdException w:name="Medium Shading 2 Accent 6" w:semiHidden="0" w:uiPriority="64" w:unhideWhenUsed="0"/>
-    <w:lsdException w:name="Medium List 1 Accent 6" w:semiHidden="0" w:uiPriority="65" w:unhideWhenUsed="0"/>
-    <w:lsdException w:name="Medium List 2 Accent 6" w:semiHidden="0" w:uiPriority="66" w:unhideWhenUsed="0"/>
-    <w:lsdException w:name="Medium Grid 1 Accent 6" w:semiHidden="0" w:uiPriority="67" w:unhideWhenUsed="0"/>
-    <w:lsdException w:name="Medium Grid 2 Accent 6" w:semiHidden="0" w:uiPriority="68" w:unhideWhenUsed="0"/>
-    <w:lsdException w:name="Medium Grid 3 Accent 6" w:semiHidden="0" w:uiPriority="69" w:unhideWhenUsed="0"/>
-    <w:lsdException w:name="Dark List Accent 6" w:semiHidden="0" w:uiPriority="70" w:unhideWhenUsed="0"/>
-    <w:lsdException w:name="Colorful Shading Accent 6" w:semiHidden="0" w:uiPriority="71" w:unhideWhenUsed="0"/>
-    <w:lsdException w:name="Colorful List Accent 6" w:semiHidden="0" w:uiPriority="72" w:unhideWhenUsed="0"/>
-    <w:lsdException w:name="Colorful Grid Accent 6" w:semiHidden="0" w:uiPriority="73" w:unhideWhenUsed="0"/>
-    <w:lsdException w:name="Subtle Emphasis" w:semiHidden="0" w:uiPriority="19" w:unhideWhenUsed="0" w:qFormat="1"/>
-    <w:lsdException w:name="Intense Emphasis" w:semiHidden="0" w:uiPriority="21" w:unhideWhenUsed="0" w:qFormat="1"/>
-    <w:lsdException w:name="Subtle Reference" w:semiHidden="0" w:uiPriority="31" w:unhideWhenUsed="0" w:qFormat="1"/>
-    <w:lsdException w:name="Intense Reference" w:semiHidden="0" w:uiPriority="32" w:unhideWhenUsed="0" w:qFormat="1"/>
-    <w:lsdException w:name="Book Title" w:semiHidden="0" w:uiPriority="33" w:unhideWhenUsed="0" w:qFormat="1"/>
-    <w:lsdException w:name="Bibliography" w:uiPriority="37"/>
-    <w:lsdException w:name="TOC Heading" w:uiPriority="39" w:qFormat="1"/>
+  <w:latentStyles w:defLockedState="0" w:defUIPriority="99" w:defSemiHidden="0" w:defUnhideWhenUsed="0" w:defQFormat="0" w:count="376">
+    <w:lsdException w:name="Normal" w:uiPriority="0" w:qFormat="1"/>
+    <w:lsdException w:name="heading 1" w:uiPriority="9" w:qFormat="1"/>
+    <w:lsdException w:name="heading 2" w:uiPriority="9" w:qFormat="1"/>
+    <w:lsdException w:name="heading 3" w:uiPriority="9" w:qFormat="1"/>
+    <w:lsdException w:name="heading 4" w:uiPriority="9" w:qFormat="1"/>
+    <w:lsdException w:name="heading 5" w:uiPriority="9" w:qFormat="1"/>
+    <w:lsdException w:name="heading 6" w:uiPriority="9" w:qFormat="1"/>
+    <w:lsdException w:name="heading 7" w:uiPriority="9" w:qFormat="1"/>
+    <w:lsdException w:name="heading 8" w:uiPriority="9" w:qFormat="1"/>
+    <w:lsdException w:name="heading 9" w:uiPriority="9" w:qFormat="1"/>
+    <w:lsdException w:name="index 1" w:semiHidden="1" w:unhideWhenUsed="1"/>
+    <w:lsdException w:name="index 2" w:semiHidden="1" w:unhideWhenUsed="1"/>
+    <w:lsdException w:name="index 3" w:semiHidden="1" w:unhideWhenUsed="1"/>
+    <w:lsdException w:name="index 4" w:semiHidden="1" w:unhideWhenUsed="1"/>
+    <w:lsdException w:name="index 5" w:semiHidden="1" w:unhideWhenUsed="1"/>
+    <w:lsdException w:name="index 6" w:semiHidden="1" w:unhideWhenUsed="1"/>
+    <w:lsdException w:name="index 7" w:semiHidden="1" w:unhideWhenUsed="1"/>
+    <w:lsdException w:name="index 8" w:semiHidden="1" w:unhideWhenUsed="1"/>
+    <w:lsdException w:name="index 9" w:semiHidden="1" w:unhideWhenUsed="1"/>
+    <w:lsdException w:name="toc 1" w:semiHidden="1" w:uiPriority="39" w:unhideWhenUsed="1"/>
+    <w:lsdException w:name="toc 2" w:semiHidden="1" w:uiPriority="39" w:unhideWhenUsed="1"/>
+    <w:lsdException w:name="toc 3" w:semiHidden="1" w:uiPriority="39" w:unhideWhenUsed="1"/>
+    <w:lsdException w:name="toc 4" w:semiHidden="1" w:uiPriority="39" w:unhideWhenUsed="1"/>
+    <w:lsdException w:name="toc 5" w:semiHidden="1" w:uiPriority="39" w:unhideWhenUsed="1"/>
+    <w:lsdException w:name="toc 6" w:semiHidden="1" w:uiPriority="39" w:unhideWhenUsed="1"/>
+    <w:lsdException w:name="toc 7" w:semiHidden="1" w:uiPriority="39" w:unhideWhenUsed="1"/>
+    <w:lsdException w:name="toc 8" w:semiHidden="1" w:uiPriority="39" w:unhideWhenUsed="1"/>
+    <w:lsdException w:name="toc 9" w:semiHidden="1" w:uiPriority="39" w:unhideWhenUsed="1"/>
+    <w:lsdException w:name="Normal Indent" w:semiHidden="1" w:unhideWhenUsed="1"/>
+    <w:lsdException w:name="footnote text" w:semiHidden="1" w:unhideWhenUsed="1"/>
+    <w:lsdException w:name="annotation text" w:semiHidden="1" w:unhideWhenUsed="1"/>
+    <w:lsdException w:name="header" w:semiHidden="1" w:unhideWhenUsed="1"/>
+    <w:lsdException w:name="footer" w:semiHidden="1" w:unhideWhenUsed="1"/>
+    <w:lsdException w:name="index heading" w:semiHidden="1" w:unhideWhenUsed="1"/>
+    <w:lsdException w:name="caption" w:semiHidden="1" w:uiPriority="35" w:unhideWhenUsed="1" w:qFormat="1"/>
+    <w:lsdException w:name="table of figures" w:semiHidden="1" w:unhideWhenUsed="1"/>
+    <w:lsdException w:name="envelope address" w:semiHidden="1" w:unhideWhenUsed="1"/>
+    <w:lsdException w:name="envelope return" w:semiHidden="1" w:unhideWhenUsed="1"/>
+    <w:lsdException w:name="footnote reference" w:semiHidden="1" w:unhideWhenUsed="1"/>
+    <w:lsdException w:name="annotation reference" w:semiHidden="1" w:unhideWhenUsed="1"/>
+    <w:lsdException w:name="line number" w:semiHidden="1" w:unhideWhenUsed="1"/>
+    <w:lsdException w:name="page number" w:semiHidden="1" w:unhideWhenUsed="1"/>
+    <w:lsdException w:name="endnote reference" w:semiHidden="1" w:unhideWhenUsed="1"/>
+    <w:lsdException w:name="endnote text" w:semiHidden="1" w:unhideWhenUsed="1"/>
+    <w:lsdException w:name="table of authorities" w:semiHidden="1" w:unhideWhenUsed="1"/>
+    <w:lsdException w:name="macro" w:semiHidden="1" w:unhideWhenUsed="1"/>
+    <w:lsdException w:name="toa heading" w:semiHidden="1" w:unhideWhenUsed="1"/>
+    <w:lsdException w:name="List" w:semiHidden="1" w:unhideWhenUsed="1"/>
+    <w:lsdException w:name="List Bullet" w:semiHidden="1" w:unhideWhenUsed="1"/>
+    <w:lsdException w:name="List Number" w:semiHidden="1" w:unhideWhenUsed="1"/>
+    <w:lsdException w:name="List 2" w:semiHidden="1" w:unhideWhenUsed="1"/>
+    <w:lsdException w:name="List 3" w:semiHidden="1" w:unhideWhenUsed="1"/>
+    <w:lsdException w:name="List 4" w:semiHidden="1" w:unhideWhenUsed="1"/>
+    <w:lsdException w:name="List 5" w:semiHidden="1" w:unhideWhenUsed="1"/>
+    <w:lsdException w:name="List Bullet 2" w:semiHidden="1" w:unhideWhenUsed="1"/>
+    <w:lsdException w:name="List Bullet 3" w:semiHidden="1" w:unhideWhenUsed="1"/>
+    <w:lsdException w:name="List Bullet 4" w:semiHidden="1" w:unhideWhenUsed="1"/>
+    <w:lsdException w:name="List Bullet 5" w:semiHidden="1" w:unhideWhenUsed="1"/>
+    <w:lsdException w:name="List Number 2" w:semiHidden="1" w:unhideWhenUsed="1"/>
+    <w:lsdException w:name="List Number 3" w:semiHidden="1" w:unhideWhenUsed="1"/>
+    <w:lsdException w:name="List Number 4" w:semiHidden="1" w:unhideWhenUsed="1"/>
+    <w:lsdException w:name="List Number 5" w:semiHidden="1" w:unhideWhenUsed="1"/>
+    <w:lsdException w:name="Title" w:uiPriority="10" w:qFormat="1"/>
+    <w:lsdException w:name="Closing" w:semiHidden="1" w:unhideWhenUsed="1"/>
+    <w:lsdException w:name="Signature" w:semiHidden="1" w:unhideWhenUsed="1"/>
+    <w:lsdException w:name="Default Paragraph Font" w:semiHidden="1" w:uiPriority="1" w:unhideWhenUsed="1"/>
+    <w:lsdException w:name="Body Text" w:semiHidden="1" w:unhideWhenUsed="1"/>
+    <w:lsdException w:name="Body Text Indent" w:semiHidden="1" w:unhideWhenUsed="1"/>
+    <w:lsdException w:name="List Continue" w:semiHidden="1" w:unhideWhenUsed="1"/>
+    <w:lsdException w:name="List Continue 2" w:semiHidden="1" w:unhideWhenUsed="1"/>
+    <w:lsdException w:name="List Continue 3" w:semiHidden="1" w:unhideWhenUsed="1"/>
+    <w:lsdException w:name="List Continue 4" w:semiHidden="1" w:unhideWhenUsed="1"/>
+    <w:lsdException w:name="List Continue 5" w:semiHidden="1" w:unhideWhenUsed="1"/>
+    <w:lsdException w:name="Message Header" w:semiHidden="1" w:unhideWhenUsed="1"/>
+    <w:lsdException w:name="Subtitle" w:uiPriority="11" w:qFormat="1"/>
+    <w:lsdException w:name="Salutation" w:semiHidden="1" w:unhideWhenUsed="1"/>
+    <w:lsdException w:name="Date" w:semiHidden="1" w:unhideWhenUsed="1"/>
+    <w:lsdException w:name="Body Text First Indent" w:semiHidden="1" w:unhideWhenUsed="1"/>
+    <w:lsdException w:name="Body Text First Indent 2" w:semiHidden="1" w:unhideWhenUsed="1"/>
+    <w:lsdException w:name="Note Heading" w:semiHidden="1" w:unhideWhenUsed="1"/>
+    <w:lsdException w:name="Body Text 2" w:semiHidden="1" w:unhideWhenUsed="1"/>
+    <w:lsdException w:name="Body Text 3" w:semiHidden="1" w:unhideWhenUsed="1"/>
+    <w:lsdException w:name="Body Text Indent 2" w:semiHidden="1" w:unhideWhenUsed="1"/>
+    <w:lsdException w:name="Body Text Indent 3" w:semiHidden="1" w:unhideWhenUsed="1"/>
+    <w:lsdException w:name="Block Text" w:semiHidden="1" w:unhideWhenUsed="1"/>
+    <w:lsdException w:name="Hyperlink" w:semiHidden="1" w:unhideWhenUsed="1"/>
+    <w:lsdException w:name="FollowedHyperlink" w:semiHidden="1" w:unhideWhenUsed="1"/>
+    <w:lsdException w:name="Strong" w:uiPriority="22" w:qFormat="1"/>
+    <w:lsdException w:name="Emphasis" w:uiPriority="20" w:qFormat="1"/>
+    <w:lsdException w:name="Document Map" w:semiHidden="1" w:unhideWhenUsed="1"/>
+    <w:lsdException w:name="Plain Text" w:semiHidden="1" w:unhideWhenUsed="1"/>
+    <w:lsdException w:name="E-mail Signature" w:semiHidden="1" w:unhideWhenUsed="1"/>
+    <w:lsdException w:name="HTML Top of Form" w:semiHidden="1" w:unhideWhenUsed="1"/>
+    <w:lsdException w:name="HTML Bottom of Form" w:semiHidden="1" w:unhideWhenUsed="1"/>
+    <w:lsdException w:name="Normal (Web)" w:semiHidden="1" w:unhideWhenUsed="1"/>
+    <w:lsdException w:name="HTML Acronym" w:semiHidden="1" w:unhideWhenUsed="1"/>
+    <w:lsdException w:name="HTML Address" w:semiHidden="1" w:unhideWhenUsed="1"/>
+    <w:lsdException w:name="HTML Cite" w:semiHidden="1" w:unhideWhenUsed="1"/>
+    <w:lsdException w:name="HTML Code" w:semiHidden="1" w:unhideWhenUsed="1"/>
+    <w:lsdException w:name="HTML Definition" w:semiHidden="1" w:unhideWhenUsed="1"/>
+    <w:lsdException w:name="HTML Keyboard" w:semiHidden="1" w:unhideWhenUsed="1"/>
+    <w:lsdException w:name="HTML Preformatted" w:semiHidden="1" w:unhideWhenUsed="1"/>
+    <w:lsdException w:name="HTML Sample" w:semiHidden="1" w:unhideWhenUsed="1"/>
+    <w:lsdException w:name="HTML Typewriter" w:semiHidden="1" w:unhideWhenUsed="1"/>
+    <w:lsdException w:name="HTML Variable" w:semiHidden="1" w:unhideWhenUsed="1"/>
+    <w:lsdException w:name="Normal Table" w:semiHidden="1" w:unhideWhenUsed="1"/>
+    <w:lsdException w:name="annotation subject" w:semiHidden="1" w:unhideWhenUsed="1"/>
+    <w:lsdException w:name="No List" w:semiHidden="1" w:unhideWhenUsed="1"/>
+    <w:lsdException w:name="Outline List 1" w:semiHidden="1" w:unhideWhenUsed="1"/>
+    <w:lsdException w:name="Outline List 2" w:semiHidden="1" w:unhideWhenUsed="1"/>
+    <w:lsdException w:name="Outline List 3" w:semiHidden="1" w:unhideWhenUsed="1"/>
+    <w:lsdException w:name="Table Simple 1" w:semiHidden="1" w:unhideWhenUsed="1"/>
+    <w:lsdException w:name="Table Simple 2" w:semiHidden="1" w:unhideWhenUsed="1"/>
+    <w:lsdException w:name="Table Simple 3" w:semiHidden="1" w:unhideWhenUsed="1"/>
+    <w:lsdException w:name="Table Classic 1" w:semiHidden="1" w:unhideWhenUsed="1"/>
+    <w:lsdException w:name="Table Classic 2" w:semiHidden="1" w:unhideWhenUsed="1"/>
+    <w:lsdException w:name="Table Classic 3" w:semiHidden="1" w:unhideWhenUsed="1"/>
+    <w:lsdException w:name="Table Classic 4" w:semiHidden="1" w:unhideWhenUsed="1"/>
+    <w:lsdException w:name="Table Colorful 1" w:semiHidden="1" w:unhideWhenUsed="1"/>
+    <w:lsdException w:name="Table Colorful 2" w:semiHidden="1" w:unhideWhenUsed="1"/>
+    <w:lsdException w:name="Table Colorful 3" w:semiHidden="1" w:unhideWhenUsed="1"/>
+    <w:lsdException w:name="Table Columns 1" w:semiHidden="1" w:unhideWhenUsed="1"/>
+    <w:lsdException w:name="Table Columns 2" w:semiHidden="1" w:unhideWhenUsed="1"/>
+    <w:lsdException w:name="Table Columns 3" w:semiHidden="1" w:unhideWhenUsed="1"/>
+    <w:lsdException w:name="Table Columns 4" w:semiHidden="1" w:unhideWhenUsed="1"/>
+    <w:lsdException w:name="Table Columns 5" w:semiHidden="1" w:unhideWhenUsed="1"/>
+    <w:lsdException w:name="Table Grid 1" w:semiHidden="1" w:unhideWhenUsed="1"/>
+    <w:lsdException w:name="Table Grid 2" w:semiHidden="1" w:unhideWhenUsed="1"/>
+    <w:lsdException w:name="Table Grid 3" w:semiHidden="1" w:unhideWhenUsed="1"/>
+    <w:lsdException w:name="Table Grid 4" w:semiHidden="1" w:unhideWhenUsed="1"/>
+    <w:lsdException w:name="Table Grid 5" w:semiHidden="1" w:unhideWhenUsed="1"/>
+    <w:lsdException w:name="Table Grid 6" w:semiHidden="1" w:unhideWhenUsed="1"/>
+    <w:lsdException w:name="Table Grid 7" w:semiHidden="1" w:unhideWhenUsed="1"/>
+    <w:lsdException w:name="Table Grid 8" w:semiHidden="1" w:unhideWhenUsed="1"/>
+    <w:lsdException w:name="Table List 1" w:semiHidden="1" w:unhideWhenUsed="1"/>
+    <w:lsdException w:name="Table List 2" w:semiHidden="1" w:unhideWhenUsed="1"/>
+    <w:lsdException w:name="Table List 3" w:semiHidden="1" w:unhideWhenUsed="1"/>
+    <w:lsdException w:name="Table List 4" w:semiHidden="1" w:unhideWhenUsed="1"/>
+    <w:lsdException w:name="Table List 5" w:semiHidden="1" w:unhideWhenUsed="1"/>
+    <w:lsdException w:name="Table List 6" w:semiHidden="1" w:unhideWhenUsed="1"/>
+    <w:lsdException w:name="Table List 7" w:semiHidden="1" w:unhideWhenUsed="1"/>
+    <w:lsdException w:name="Table List 8" w:semiHidden="1" w:unhideWhenUsed="1"/>
+    <w:lsdException w:name="Table 3D effects 1" w:semiHidden="1" w:unhideWhenUsed="1"/>
+    <w:lsdException w:name="Table 3D effects 2" w:semiHidden="1" w:unhideWhenUsed="1"/>
+    <w:lsdException w:name="Table 3D effects 3" w:semiHidden="1" w:unhideWhenUsed="1"/>
+    <w:lsdException w:name="Table Contemporary" w:semiHidden="1" w:unhideWhenUsed="1"/>
+    <w:lsdException w:name="Table Elegant" w:semiHidden="1" w:unhideWhenUsed="1"/>
+    <w:lsdException w:name="Table Professional" w:semiHidden="1" w:unhideWhenUsed="1"/>
+    <w:lsdException w:name="Table Subtle 1" w:semiHidden="1" w:unhideWhenUsed="1"/>
+    <w:lsdException w:name="Table Subtle 2" w:semiHidden="1" w:unhideWhenUsed="1"/>
+    <w:lsdException w:name="Table Web 1" w:semiHidden="1" w:unhideWhenUsed="1"/>
+    <w:lsdException w:name="Table Web 2" w:semiHidden="1" w:unhideWhenUsed="1"/>
+    <w:lsdException w:name="Table Web 3" w:semiHidden="1" w:unhideWhenUsed="1"/>
+    <w:lsdException w:name="Balloon Text" w:semiHidden="1" w:unhideWhenUsed="1"/>
+    <w:lsdException w:name="Table Grid" w:semiHidden="1" w:uiPriority="59" w:unhideWhenUsed="1"/>
+    <w:lsdException w:name="Table Theme" w:semiHidden="1" w:unhideWhenUsed="1"/>
+    <w:lsdException w:name="Placeholder Text" w:semiHidden="1"/>
+    <w:lsdException w:name="No Spacing" w:uiPriority="1" w:qFormat="1"/>
+    <w:lsdException w:name="Light Shading" w:uiPriority="60"/>
+    <w:lsdException w:name="Light List" w:uiPriority="61"/>
+    <w:lsdException w:name="Light Grid" w:uiPriority="62"/>
+    <w:lsdException w:name="Medium Shading 1" w:uiPriority="63"/>
+    <w:lsdException w:name="Medium Shading 2" w:uiPriority="64"/>
+    <w:lsdException w:name="Medium List 1" w:uiPriority="65"/>
+    <w:lsdException w:name="Medium List 2" w:uiPriority="66"/>
+    <w:lsdException w:name="Medium Grid 1" w:uiPriority="67"/>
+    <w:lsdException w:name="Medium Grid 2" w:uiPriority="68"/>
+    <w:lsdException w:name="Medium Grid 3" w:uiPriority="69"/>
+    <w:lsdException w:name="Dark List" w:uiPriority="70"/>
+    <w:lsdException w:name="Colorful Shading" w:uiPriority="71"/>
+    <w:lsdException w:name="Colorful List" w:uiPriority="72"/>
+    <w:lsdException w:name="Colorful Grid" w:uiPriority="73"/>
+    <w:lsdException w:name="Light Shading Accent 1" w:uiPriority="60"/>
+    <w:lsdException w:name="Light List Accent 1" w:uiPriority="61"/>
+    <w:lsdException w:name="Light Grid Accent 1" w:uiPriority="62"/>
+    <w:lsdException w:name="Medium Shading 1 Accent 1" w:uiPriority="63"/>
+    <w:lsdException w:name="Medium Shading 2 Accent 1" w:uiPriority="64"/>
+    <w:lsdException w:name="Medium List 1 Accent 1" w:uiPriority="65"/>
+    <w:lsdException w:name="Revision" w:semiHidden="1"/>
+    <w:lsdException w:name="List Paragraph" w:uiPriority="34" w:qFormat="1"/>
+    <w:lsdException w:name="Quote" w:uiPriority="29" w:qFormat="1"/>
+    <w:lsdException w:name="Intense Quote" w:uiPriority="30" w:qFormat="1"/>
+    <w:lsdException w:name="Medium List 2 Accent 1" w:uiPriority="66"/>
+    <w:lsdException w:name="Medium Grid 1 Accent 1" w:uiPriority="67"/>
+    <w:lsdException w:name="Medium Grid 2 Accent 1" w:uiPriority="68"/>
+    <w:lsdException w:name="Medium Grid 3 Accent 1" w:uiPriority="69"/>
+    <w:lsdException w:name="Dark List Accent 1" w:uiPriority="70"/>
+    <w:lsdException w:name="Colorful Shading Accent 1" w:uiPriority="71"/>
+    <w:lsdException w:name="Colorful List Accent 1" w:uiPriority="72"/>
+    <w:lsdException w:name="Colorful Grid Accent 1" w:uiPriority="73"/>
+    <w:lsdException w:name="Light Shading Accent 2" w:uiPriority="60"/>
+    <w:lsdException w:name="Light List Accent 2" w:uiPriority="61"/>
+    <w:lsdException w:name="Light Grid Accent 2" w:uiPriority="62"/>
+    <w:lsdException w:name="Medium Shading 1 Accent 2" w:uiPriority="63"/>
+    <w:lsdException w:name="Medium Shading 2 Accent 2" w:uiPriority="64"/>
+    <w:lsdException w:name="Medium List 1 Accent 2" w:uiPriority="65"/>
+    <w:lsdException w:name="Medium List 2 Accent 2" w:uiPriority="66"/>
+    <w:lsdException w:name="Medium Grid 1 Accent 2" w:uiPriority="67"/>
+    <w:lsdException w:name="Medium Grid 2 Accent 2" w:uiPriority="68"/>
+    <w:lsdException w:name="Medium Grid 3 Accent 2" w:uiPriority="69"/>
+    <w:lsdException w:name="Dark List Accent 2" w:uiPriority="70"/>
+    <w:lsdException w:name="Colorful Shading Accent 2" w:uiPriority="71"/>
+    <w:lsdException w:name="Colorful List Accent 2" w:uiPriority="72"/>
+    <w:lsdException w:name="Colorful Grid Accent 2" w:uiPriority="73"/>
+    <w:lsdException w:name="Light Shading Accent 3" w:uiPriority="60"/>
+    <w:lsdException w:name="Light List Accent 3" w:uiPriority="61"/>
+    <w:lsdException w:name="Light Grid Accent 3" w:uiPriority="62"/>
+    <w:lsdException w:name="Medium Shading 1 Accent 3" w:uiPriority="63"/>
+    <w:lsdException w:name="Medium Shading 2 Accent 3" w:uiPriority="64"/>
+    <w:lsdException w:name="Medium List 1 Accent 3" w:uiPriority="65"/>
+    <w:lsdException w:name="Medium List 2 Accent 3" w:uiPriority="66"/>
+    <w:lsdException w:name="Medium Grid 1 Accent 3" w:uiPriority="67"/>
+    <w:lsdException w:name="Medium Grid 2 Accent 3" w:uiPriority="68"/>
+    <w:lsdException w:name="Medium Grid 3 Accent 3" w:uiPriority="69"/>
+    <w:lsdException w:name="Dark List Accent 3" w:uiPriority="70"/>
+    <w:lsdException w:name="Colorful Shading Accent 3" w:uiPriority="71"/>
+    <w:lsdException w:name="Colorful List Accent 3" w:uiPriority="72"/>
+    <w:lsdException w:name="Colorful Grid Accent 3" w:uiPriority="73"/>
+    <w:lsdException w:name="Light Shading Accent 4" w:uiPriority="60"/>
+    <w:lsdException w:name="Light List Accent 4" w:uiPriority="61"/>
+    <w:lsdException w:name="Light Grid Accent 4" w:uiPriority="62"/>
+    <w:lsdException w:name="Medium Shading 1 Accent 4" w:uiPriority="63"/>
+    <w:lsdException w:name="Medium Shading 2 Accent 4" w:uiPriority="64"/>
+    <w:lsdException w:name="Medium List 1 Accent 4" w:uiPriority="65"/>
+    <w:lsdException w:name="Medium List 2 Accent 4" w:uiPriority="66"/>
+    <w:lsdException w:name="Medium Grid 1 Accent 4" w:uiPriority="67"/>
+    <w:lsdException w:name="Medium Grid 2 Accent 4" w:uiPriority="68"/>
+    <w:lsdException w:name="Medium Grid 3 Accent 4" w:uiPriority="69"/>
+    <w:lsdException w:name="Dark List Accent 4" w:uiPriority="70"/>
+    <w:lsdException w:name="Colorful Shading Accent 4" w:uiPriority="71"/>
+    <w:lsdException w:name="Colorful List Accent 4" w:uiPriority="72"/>
+    <w:lsdException w:name="Colorful Grid Accent 4" w:uiPriority="73"/>
+    <w:lsdException w:name="Light Shading Accent 5" w:uiPriority="60"/>
+    <w:lsdException w:name="Light List Accent 5" w:uiPriority="61"/>
+    <w:lsdException w:name="Light Grid Accent 5" w:uiPriority="62"/>
+    <w:lsdException w:name="Medium Shading 1 Accent 5" w:uiPriority="63"/>
+    <w:lsdException w:name="Medium Shading 2 Accent 5" w:uiPriority="64"/>
+    <w:lsdException w:name="Medium List 1 Accent 5" w:uiPriority="65"/>
+    <w:lsdException w:name="Medium List 2 Accent 5" w:uiPriority="66"/>
+    <w:lsdException w:name="Medium Grid 1 Accent 5" w:uiPriority="67"/>
+    <w:lsdException w:name="Medium Grid 2 Accent 5" w:uiPriority="68"/>
+    <w:lsdException w:name="Medium Grid 3 Accent 5" w:uiPriority="69"/>
+    <w:lsdException w:name="Dark List Accent 5" w:uiPriority="70"/>
+    <w:lsdException w:name="Colorful Shading Accent 5" w:uiPriority="71"/>
+    <w:lsdException w:name="Colorful List Accent 5" w:uiPriority="72"/>
+    <w:lsdException w:name="Colorful Grid Accent 5" w:uiPriority="73"/>
+    <w:lsdException w:name="Light Shading Accent 6" w:uiPriority="60"/>
+    <w:lsdException w:name="Light List Accent 6" w:uiPriority="61"/>
+    <w:lsdException w:name="Light Grid Accent 6" w:uiPriority="62"/>
+    <w:lsdException w:name="Medium Shading 1 Accent 6" w:uiPriority="63"/>
+    <w:lsdException w:name="Medium Shading 2 Accent 6" w:uiPriority="64"/>
+    <w:lsdException w:name="Medium List 1 Accent 6" w:uiPriority="65"/>
+    <w:lsdException w:name="Medium List 2 Accent 6" w:uiPriority="66"/>
+    <w:lsdException w:name="Medium Grid 1 Accent 6" w:uiPriority="67"/>
+    <w:lsdException w:name="Medium Grid 2 Accent 6" w:uiPriority="68"/>
+    <w:lsdException w:name="Medium Grid 3 Accent 6" w:uiPriority="69"/>
+    <w:lsdException w:name="Dark List Accent 6" w:uiPriority="70"/>
+    <w:lsdException w:name="Colorful Shading Accent 6" w:uiPriority="71"/>
+    <w:lsdException w:name="Colorful List Accent 6" w:uiPriority="72"/>
+    <w:lsdException w:name="Colorful Grid Accent 6" w:uiPriority="73"/>
+    <w:lsdException w:name="Subtle Emphasis" w:uiPriority="19" w:qFormat="1"/>
+    <w:lsdException w:name="Intense Emphasis" w:uiPriority="21" w:qFormat="1"/>
+    <w:lsdException w:name="Subtle Reference" w:uiPriority="31" w:qFormat="1"/>
+    <w:lsdException w:name="Intense Reference" w:uiPriority="32" w:qFormat="1"/>
+    <w:lsdException w:name="Book Title" w:uiPriority="33" w:qFormat="1"/>
+    <w:lsdException w:name="Bibliography" w:semiHidden="1" w:uiPriority="37" w:unhideWhenUsed="1"/>
+    <w:lsdException w:name="TOC Heading" w:semiHidden="1" w:uiPriority="39" w:unhideWhenUsed="1" w:qFormat="1"/>
+    <w:lsdException w:name="Plain Table 1" w:uiPriority="41"/>
+    <w:lsdException w:name="Plain Table 2" w:uiPriority="42"/>
+    <w:lsdException w:name="Plain Table 3" w:uiPriority="43"/>
+    <w:lsdException w:name="Plain Table 4" w:uiPriority="44"/>
+    <w:lsdException w:name="Plain Table 5" w:uiPriority="45"/>
+    <w:lsdException w:name="Grid Table Light" w:uiPriority="40"/>
+    <w:lsdException w:name="Grid Table 1 Light" w:uiPriority="46"/>
+    <w:lsdException w:name="Grid Table 2" w:uiPriority="47"/>
+    <w:lsdException w:name="Grid Table 3" w:uiPriority="48"/>
+    <w:lsdException w:name="Grid Table 4" w:uiPriority="49"/>
+    <w:lsdException w:name="Grid Table 5 Dark" w:uiPriority="50"/>
+    <w:lsdException w:name="Grid Table 6 Colorful" w:uiPriority="51"/>
+    <w:lsdException w:name="Grid Table 7 Colorful" w:uiPriority="52"/>
+    <w:lsdException w:name="Grid Table 1 Light Accent 1" w:uiPriority="46"/>
+    <w:lsdException w:name="Grid Table 2 Accent 1" w:uiPriority="47"/>
+    <w:lsdException w:name="Grid Table 3 Accent 1" w:uiPriority="48"/>
+    <w:lsdException w:name="Grid Table 4 Accent 1" w:uiPriority="49"/>
+    <w:lsdException w:name="Grid Table 5 Dark Accent 1" w:uiPriority="50"/>
+    <w:lsdException w:name="Grid Table 6 Colorful Accent 1" w:uiPriority="51"/>
+    <w:lsdException w:name="Grid Table 7 Colorful Accent 1" w:uiPriority="52"/>
+    <w:lsdException w:name="Grid Table 1 Light Accent 2" w:uiPriority="46"/>
+    <w:lsdException w:name="Grid Table 2 Accent 2" w:uiPriority="47"/>
+    <w:lsdException w:name="Grid Table 3 Accent 2" w:uiPriority="48"/>
+    <w:lsdException w:name="Grid Table 4 Accent 2" w:uiPriority="49"/>
+    <w:lsdException w:name="Grid Table 5 Dark Accent 2" w:uiPriority="50"/>
+    <w:lsdException w:name="Grid Table 6 Colorful Accent 2" w:uiPriority="51"/>
+    <w:lsdException w:name="Grid Table 7 Colorful Accent 2" w:uiPriority="52"/>
+    <w:lsdException w:name="Grid Table 1 Light Accent 3" w:uiPriority="46"/>
+    <w:lsdException w:name="Grid Table 2 Accent 3" w:uiPriority="47"/>
+    <w:lsdException w:name="Grid Table 3 Accent 3" w:uiPriority="48"/>
+    <w:lsdException w:name="Grid Table 4 Accent 3" w:uiPriority="49"/>
+    <w:lsdException w:name="Grid Table 5 Dark Accent 3" w:uiPriority="50"/>
+    <w:lsdException w:name="Grid Table 6 Colorful Accent 3" w:uiPriority="51"/>
+    <w:lsdException w:name="Grid Table 7 Colorful Accent 3" w:uiPriority="52"/>
+    <w:lsdException w:name="Grid Table 1 Light Accent 4" w:uiPriority="46"/>
+    <w:lsdException w:name="Grid Table 2 Accent 4" w:uiPriority="47"/>
+    <w:lsdException w:name="Grid Table 3 Accent 4" w:uiPriority="48"/>
+    <w:lsdException w:name="Grid Table 4 Accent 4" w:uiPriority="49"/>
+    <w:lsdException w:name="Grid Table 5 Dark Accent 4" w:uiPriority="50"/>
+    <w:lsdException w:name="Grid Table 6 Colorful Accent 4" w:uiPriority="51"/>
+    <w:lsdException w:name="Grid Table 7 Colorful Accent 4" w:uiPriority="52"/>
+    <w:lsdException w:name="Grid Table 1 Light Accent 5" w:uiPriority="46"/>
+    <w:lsdException w:name="Grid Table 2 Accent 5" w:uiPriority="47"/>
+    <w:lsdException w:name="Grid Table 3 Accent 5" w:uiPriority="48"/>
+    <w:lsdException w:name="Grid Table 4 Accent 5" w:uiPriority="49"/>
+    <w:lsdException w:name="Grid Table 5 Dark Accent 5" w:uiPriority="50"/>
+    <w:lsdException w:name="Grid Table 6 Colorful Accent 5" w:uiPriority="51"/>
+    <w:lsdException w:name="Grid Table 7 Colorful Accent 5" w:uiPriority="52"/>
+    <w:lsdException w:name="Grid Table 1 Light Accent 6" w:uiPriority="46"/>
+    <w:lsdException w:name="Grid Table 2 Accent 6" w:uiPriority="47"/>
+    <w:lsdException w:name="Grid Table 3 Accent 6" w:uiPriority="48"/>
+    <w:lsdException w:name="Grid Table 4 Accent 6" w:uiPriority="49"/>
+    <w:lsdException w:name="Grid Table 5 Dark Accent 6" w:uiPriority="50"/>
+    <w:lsdException w:name="Grid Table 6 Colorful Accent 6" w:uiPriority="51"/>
+    <w:lsdException w:name="Grid Table 7 Colorful Accent 6" w:uiPriority="52"/>
+    <w:lsdException w:name="List Table 1 Light" w:uiPriority="46"/>
+    <w:lsdException w:name="List Table 2" w:uiPriority="47"/>
+    <w:lsdException w:name="List Table 3" w:uiPriority="48"/>
+    <w:lsdException w:name="List Table 4" w:uiPriority="49"/>
+    <w:lsdException w:name="List Table 5 Dark" w:uiPriority="50"/>
+    <w:lsdException w:name="List Table 6 Colorful" w:uiPriority="51"/>
+    <w:lsdException w:name="List Table 7 Colorful" w:uiPriority="52"/>
+    <w:lsdException w:name="List Table 1 Light Accent 1" w:uiPriority="46"/>
+    <w:lsdException w:name="List Table 2 Accent 1" w:uiPriority="47"/>
+    <w:lsdException w:name="List Table 3 Accent 1" w:uiPriority="48"/>
+    <w:lsdException w:name="List Table 4 Accent 1" w:uiPriority="49"/>
+    <w:lsdException w:name="List Table 5 Dark Accent 1" w:uiPriority="50"/>
+    <w:lsdException w:name="List Table 6 Colorful Accent 1" w:uiPriority="51"/>
+    <w:lsdException w:name="List Table 7 Colorful Accent 1" w:uiPriority="52"/>
+    <w:lsdException w:name="List Table 1 Light Accent 2" w:uiPriority="46"/>
+    <w:lsdException w:name="List Table 2 Accent 2" w:uiPriority="47"/>
+    <w:lsdException w:name="List Table 3 Accent 2" w:uiPriority="48"/>
+    <w:lsdException w:name="List Table 4 Accent 2" w:uiPriority="49"/>
+    <w:lsdException w:name="List Table 5 Dark Accent 2" w:uiPriority="50"/>
+    <w:lsdException w:name="List Table 6 Colorful Accent 2" w:uiPriority="51"/>
+    <w:lsdException w:name="List Table 7 Colorful Accent 2" w:uiPriority="52"/>
+    <w:lsdException w:name="List Table 1 Light Accent 3" w:uiPriority="46"/>
+    <w:lsdException w:name="List Table 2 Accent 3" w:uiPriority="47"/>
+    <w:lsdException w:name="List Table 3 Accent 3" w:uiPriority="48"/>
+    <w:lsdException w:name="List Table 4 Accent 3" w:uiPriority="49"/>
+    <w:lsdException w:name="List Table 5 Dark Accent 3" w:uiPriority="50"/>
+    <w:lsdException w:name="List Table 6 Colorful Accent 3" w:uiPriority="51"/>
+    <w:lsdException w:name="List Table 7 Colorful Accent 3" w:uiPriority="52"/>
+    <w:lsdException w:name="List Table 1 Light Accent 4" w:uiPriority="46"/>
+    <w:lsdException w:name="List Table 2 Accent 4" w:uiPriority="47"/>
+    <w:lsdException w:name="List Table 3 Accent 4" w:uiPriority="48"/>
+    <w:lsdException w:name="List Table 4 Accent 4" w:uiPriority="49"/>
+    <w:lsdException w:name="List Table 5 Dark Accent 4" w:uiPriority="50"/>
+    <w:lsdException w:name="List Table 6 Colorful Accent 4" w:uiPriority="51"/>
+    <w:lsdException w:name="List Table 7 Colorful Accent 4" w:uiPriority="52"/>
+    <w:lsdException w:name="List Table 1 Light Accent 5" w:uiPriority="46"/>
+    <w:lsdException w:name="List Table 2 Accent 5" w:uiPriority="47"/>
+    <w:lsdException w:name="List Table 3 Accent 5" w:uiPriority="48"/>
+    <w:lsdException w:name="List Table 4 Accent 5" w:uiPriority="49"/>
+    <w:lsdException w:name="List Table 5 Dark Accent 5" w:uiPriority="50"/>
+    <w:lsdException w:name="List Table 6 Colorful Accent 5" w:uiPriority="51"/>
+    <w:lsdException w:name="List Table 7 Colorful Accent 5" w:uiPriority="52"/>
+    <w:lsdException w:name="List Table 1 Light Accent 6" w:uiPriority="46"/>
+    <w:lsdException w:name="List Table 2 Accent 6" w:uiPriority="47"/>
+    <w:lsdException w:name="List Table 3 Accent 6" w:uiPriority="48"/>
+    <w:lsdException w:name="List Table 4 Accent 6" w:uiPriority="49"/>
+    <w:lsdException w:name="List Table 5 Dark Accent 6" w:uiPriority="50"/>
+    <w:lsdException w:name="List Table 6 Colorful Accent 6" w:uiPriority="51"/>
+    <w:lsdException w:name="List Table 7 Colorful Accent 6" w:uiPriority="52"/>
+    <w:lsdException w:name="Mention" w:semiHidden="1" w:unhideWhenUsed="1"/>
+    <w:lsdException w:name="Smart Hyperlink" w:semiHidden="1" w:unhideWhenUsed="1"/>
+    <w:lsdException w:name="Hashtag" w:semiHidden="1" w:unhideWhenUsed="1"/>
+    <w:lsdException w:name="Unresolved Mention" w:semiHidden="1" w:unhideWhenUsed="1"/>
+    <w:lsdException w:name="Smart Link" w:semiHidden="1" w:unhideWhenUsed="1"/>
   </w:latentStyles>
   <w:style w:type="paragraph" w:default="1" w:styleId="Normal">
     <w:name w:val="Normal"/>
@@ -4756,7 +5835,6 @@
     <w:uiPriority w:val="59"/>
     <w:rsid w:val="007E020E"/>
     <w:tblPr>
-      <w:tblInd w:w="0" w:type="dxa"/>
       <w:tblBorders>
         <w:top w:val="single" w:sz="4" w:space="0" w:color="auto"/>
         <w:left w:val="single" w:sz="4" w:space="0" w:color="auto"/>
@@ -4765,1096 +5843,6 @@
         <w:insideH w:val="single" w:sz="4" w:space="0" w:color="auto"/>
         <w:insideV w:val="single" w:sz="4" w:space="0" w:color="auto"/>
       </w:tblBorders>
-      <w:tblCellMar>
-        <w:top w:w="0" w:type="dxa"/>
-        <w:left w:w="108" w:type="dxa"/>
-        <w:bottom w:w="0" w:type="dxa"/>
-        <w:right w:w="108" w:type="dxa"/>
-      </w:tblCellMar>
-    </w:tblPr>
-  </w:style>
-  <w:style w:type="paragraph" w:customStyle="1" w:styleId="NormalIndent2">
-    <w:name w:val="Normal Indent2"/>
-    <w:basedOn w:val="NormalIndent"/>
-    <w:pPr>
-      <w:ind w:left="864"/>
-    </w:pPr>
-  </w:style>
-  <w:style w:type="paragraph" w:customStyle="1" w:styleId="Bullet5">
-    <w:name w:val="Bullet5"/>
-    <w:basedOn w:val="Normal"/>
-    <w:pPr>
-      <w:numPr>
-        <w:numId w:val="21"/>
-      </w:numPr>
-      <w:spacing w:after="80"/>
-    </w:pPr>
-  </w:style>
-  <w:style w:type="paragraph" w:styleId="ListParagraph">
-    <w:name w:val="List Paragraph"/>
-    <w:basedOn w:val="Normal"/>
-    <w:uiPriority w:val="34"/>
-    <w:qFormat/>
-    <w:pPr>
-      <w:ind w:left="720"/>
-      <w:contextualSpacing/>
-    </w:pPr>
-  </w:style>
-  <w:style w:type="paragraph" w:styleId="BalloonText">
-    <w:name w:val="Balloon Text"/>
-    <w:basedOn w:val="Normal"/>
-    <w:link w:val="BalloonTextChar"/>
-    <w:uiPriority w:val="99"/>
-    <w:semiHidden/>
-    <w:unhideWhenUsed/>
-    <w:rsid w:val="00DF14D8"/>
-    <w:pPr>
-      <w:spacing w:after="0"/>
-    </w:pPr>
-    <w:rPr>
-      <w:rFonts w:ascii="Tahoma" w:hAnsi="Tahoma" w:cs="Tahoma"/>
-      <w:sz w:val="16"/>
-      <w:szCs w:val="16"/>
-    </w:rPr>
-  </w:style>
-  <w:style w:type="character" w:customStyle="1" w:styleId="BalloonTextChar">
-    <w:name w:val="Balloon Text Char"/>
-    <w:basedOn w:val="DefaultParagraphFont"/>
-    <w:link w:val="BalloonText"/>
-    <w:uiPriority w:val="99"/>
-    <w:semiHidden/>
-    <w:rsid w:val="00DF14D8"/>
-    <w:rPr>
-      <w:rFonts w:ascii="Tahoma" w:hAnsi="Tahoma" w:cs="Tahoma"/>
-      <w:sz w:val="16"/>
-      <w:szCs w:val="16"/>
-      <w:lang w:val="en-CA" w:eastAsia="en-US"/>
-    </w:rPr>
-  </w:style>
-  <w:style w:type="paragraph" w:customStyle="1" w:styleId="paragraph">
-    <w:name w:val="paragraph"/>
-    <w:basedOn w:val="Normal"/>
-    <w:rsid w:val="00DF14D8"/>
-    <w:pPr>
-      <w:spacing w:before="100" w:beforeAutospacing="1" w:after="100" w:afterAutospacing="1"/>
-    </w:pPr>
-    <w:rPr>
-      <w:szCs w:val="24"/>
-      <w:lang w:val="en-US"/>
-    </w:rPr>
-  </w:style>
-  <w:style w:type="character" w:customStyle="1" w:styleId="spellingerror">
-    <w:name w:val="spellingerror"/>
-    <w:basedOn w:val="DefaultParagraphFont"/>
-    <w:rsid w:val="00DF14D8"/>
-  </w:style>
-  <w:style w:type="character" w:customStyle="1" w:styleId="normaltextrun">
-    <w:name w:val="normaltextrun"/>
-    <w:basedOn w:val="DefaultParagraphFont"/>
-    <w:rsid w:val="00DF14D8"/>
-  </w:style>
-  <w:style w:type="character" w:customStyle="1" w:styleId="eop">
-    <w:name w:val="eop"/>
-    <w:basedOn w:val="DefaultParagraphFont"/>
-    <w:rsid w:val="00DF14D8"/>
-  </w:style>
-</w:styles>
-</file>
-
-<file path=word/stylesWithEffects.xml><?xml version="1.0" encoding="utf-8"?>
-<w:styles xmlns:wpc="http://schemas.microsoft.com/office/word/2010/wordprocessingCanvas" xmlns:mc="http://schemas.openxmlformats.org/markup-compatibility/2006" xmlns:o="urn:schemas-microsoft-com:office:office" xmlns:r="http://schemas.openxmlformats.org/officeDocument/2006/relationships" xmlns:m="http://schemas.openxmlformats.org/officeDocument/2006/math" xmlns:v="urn:schemas-microsoft-com:vml" xmlns:wp14="http://schemas.microsoft.com/office/word/2010/wordprocessingDrawing" xmlns:wp="http://schemas.openxmlformats.org/drawingml/2006/wordprocessingDrawing" xmlns:w10="urn:schemas-microsoft-com:office:word" xmlns:w="http://schemas.openxmlformats.org/wordprocessingml/2006/main" xmlns:w14="http://schemas.microsoft.com/office/word/2010/wordml" xmlns:wpg="http://schemas.microsoft.com/office/word/2010/wordprocessingGroup" xmlns:wpi="http://schemas.microsoft.com/office/word/2010/wordprocessingInk" xmlns:wne="http://schemas.microsoft.com/office/word/2006/wordml" xmlns:wps="http://schemas.microsoft.com/office/word/2010/wordprocessingShape" mc:Ignorable="w14 wp14">
-  <w:docDefaults>
-    <w:rPrDefault>
-      <w:rPr>
-        <w:rFonts w:ascii="Times New Roman" w:eastAsia="Times New Roman" w:hAnsi="Times New Roman" w:cs="Times New Roman"/>
-        <w:lang w:val="en-US" w:eastAsia="ja-JP" w:bidi="ar-SA"/>
-      </w:rPr>
-    </w:rPrDefault>
-    <w:pPrDefault/>
-  </w:docDefaults>
-  <w:latentStyles w:defLockedState="0" w:defUIPriority="99" w:defSemiHidden="1" w:defUnhideWhenUsed="1" w:defQFormat="0" w:count="267">
-    <w:lsdException w:name="Normal" w:semiHidden="0" w:uiPriority="0" w:unhideWhenUsed="0" w:qFormat="1"/>
-    <w:lsdException w:name="heading 1" w:semiHidden="0" w:uiPriority="9" w:unhideWhenUsed="0" w:qFormat="1"/>
-    <w:lsdException w:name="heading 2" w:semiHidden="0" w:uiPriority="9" w:unhideWhenUsed="0" w:qFormat="1"/>
-    <w:lsdException w:name="heading 3" w:semiHidden="0" w:uiPriority="9" w:unhideWhenUsed="0" w:qFormat="1"/>
-    <w:lsdException w:name="heading 4" w:semiHidden="0" w:uiPriority="9" w:unhideWhenUsed="0" w:qFormat="1"/>
-    <w:lsdException w:name="heading 5" w:semiHidden="0" w:uiPriority="9" w:unhideWhenUsed="0" w:qFormat="1"/>
-    <w:lsdException w:name="heading 6" w:semiHidden="0" w:uiPriority="9" w:unhideWhenUsed="0" w:qFormat="1"/>
-    <w:lsdException w:name="heading 7" w:semiHidden="0" w:uiPriority="9" w:unhideWhenUsed="0" w:qFormat="1"/>
-    <w:lsdException w:name="heading 8" w:semiHidden="0" w:uiPriority="9" w:unhideWhenUsed="0" w:qFormat="1"/>
-    <w:lsdException w:name="heading 9" w:semiHidden="0" w:uiPriority="9" w:unhideWhenUsed="0" w:qFormat="1"/>
-    <w:lsdException w:name="toc 1" w:uiPriority="39"/>
-    <w:lsdException w:name="toc 2" w:uiPriority="39"/>
-    <w:lsdException w:name="toc 3" w:uiPriority="39"/>
-    <w:lsdException w:name="toc 4" w:uiPriority="39"/>
-    <w:lsdException w:name="toc 5" w:uiPriority="39"/>
-    <w:lsdException w:name="toc 6" w:uiPriority="39"/>
-    <w:lsdException w:name="toc 7" w:uiPriority="39"/>
-    <w:lsdException w:name="toc 8" w:uiPriority="39"/>
-    <w:lsdException w:name="toc 9" w:uiPriority="39"/>
-    <w:lsdException w:name="caption" w:uiPriority="35" w:qFormat="1"/>
-    <w:lsdException w:name="Title" w:semiHidden="0" w:uiPriority="10" w:unhideWhenUsed="0" w:qFormat="1"/>
-    <w:lsdException w:name="Default Paragraph Font" w:uiPriority="1"/>
-    <w:lsdException w:name="Subtitle" w:semiHidden="0" w:uiPriority="11" w:unhideWhenUsed="0" w:qFormat="1"/>
-    <w:lsdException w:name="Strong" w:semiHidden="0" w:uiPriority="22" w:unhideWhenUsed="0" w:qFormat="1"/>
-    <w:lsdException w:name="Emphasis" w:semiHidden="0" w:uiPriority="20" w:unhideWhenUsed="0" w:qFormat="1"/>
-    <w:lsdException w:name="Table Grid" w:semiHidden="0" w:uiPriority="59" w:unhideWhenUsed="0"/>
-    <w:lsdException w:name="Placeholder Text" w:unhideWhenUsed="0"/>
-    <w:lsdException w:name="No Spacing" w:semiHidden="0" w:uiPriority="1" w:unhideWhenUsed="0" w:qFormat="1"/>
-    <w:lsdException w:name="Light Shading" w:semiHidden="0" w:uiPriority="60" w:unhideWhenUsed="0"/>
-    <w:lsdException w:name="Light List" w:semiHidden="0" w:uiPriority="61" w:unhideWhenUsed="0"/>
-    <w:lsdException w:name="Light Grid" w:semiHidden="0" w:uiPriority="62" w:unhideWhenUsed="0"/>
-    <w:lsdException w:name="Medium Shading 1" w:semiHidden="0" w:uiPriority="63" w:unhideWhenUsed="0"/>
-    <w:lsdException w:name="Medium Shading 2" w:semiHidden="0" w:uiPriority="64" w:unhideWhenUsed="0"/>
-    <w:lsdException w:name="Medium List 1" w:semiHidden="0" w:uiPriority="65" w:unhideWhenUsed="0"/>
-    <w:lsdException w:name="Medium List 2" w:semiHidden="0" w:uiPriority="66" w:unhideWhenUsed="0"/>
-    <w:lsdException w:name="Medium Grid 1" w:semiHidden="0" w:uiPriority="67" w:unhideWhenUsed="0"/>
-    <w:lsdException w:name="Medium Grid 2" w:semiHidden="0" w:uiPriority="68" w:unhideWhenUsed="0"/>
-    <w:lsdException w:name="Medium Grid 3" w:semiHidden="0" w:uiPriority="69" w:unhideWhenUsed="0"/>
-    <w:lsdException w:name="Dark List" w:semiHidden="0" w:uiPriority="70" w:unhideWhenUsed="0"/>
-    <w:lsdException w:name="Colorful Shading" w:semiHidden="0" w:uiPriority="71" w:unhideWhenUsed="0"/>
-    <w:lsdException w:name="Colorful List" w:semiHidden="0" w:uiPriority="72" w:unhideWhenUsed="0"/>
-    <w:lsdException w:name="Colorful Grid" w:semiHidden="0" w:uiPriority="73" w:unhideWhenUsed="0"/>
-    <w:lsdException w:name="Light Shading Accent 1" w:semiHidden="0" w:uiPriority="60" w:unhideWhenUsed="0"/>
-    <w:lsdException w:name="Light List Accent 1" w:semiHidden="0" w:uiPriority="61" w:unhideWhenUsed="0"/>
-    <w:lsdException w:name="Light Grid Accent 1" w:semiHidden="0" w:uiPriority="62" w:unhideWhenUsed="0"/>
-    <w:lsdException w:name="Medium Shading 1 Accent 1" w:semiHidden="0" w:uiPriority="63" w:unhideWhenUsed="0"/>
-    <w:lsdException w:name="Medium Shading 2 Accent 1" w:semiHidden="0" w:uiPriority="64" w:unhideWhenUsed="0"/>
-    <w:lsdException w:name="Medium List 1 Accent 1" w:semiHidden="0" w:uiPriority="65" w:unhideWhenUsed="0"/>
-    <w:lsdException w:name="Revision" w:unhideWhenUsed="0"/>
-    <w:lsdException w:name="List Paragraph" w:semiHidden="0" w:uiPriority="34" w:unhideWhenUsed="0" w:qFormat="1"/>
-    <w:lsdException w:name="Quote" w:semiHidden="0" w:uiPriority="29" w:unhideWhenUsed="0" w:qFormat="1"/>
-    <w:lsdException w:name="Intense Quote" w:semiHidden="0" w:uiPriority="30" w:unhideWhenUsed="0" w:qFormat="1"/>
-    <w:lsdException w:name="Medium List 2 Accent 1" w:semiHidden="0" w:uiPriority="66" w:unhideWhenUsed="0"/>
-    <w:lsdException w:name="Medium Grid 1 Accent 1" w:semiHidden="0" w:uiPriority="67" w:unhideWhenUsed="0"/>
-    <w:lsdException w:name="Medium Grid 2 Accent 1" w:semiHidden="0" w:uiPriority="68" w:unhideWhenUsed="0"/>
-    <w:lsdException w:name="Medium Grid 3 Accent 1" w:semiHidden="0" w:uiPriority="69" w:unhideWhenUsed="0"/>
-    <w:lsdException w:name="Dark List Accent 1" w:semiHidden="0" w:uiPriority="70" w:unhideWhenUsed="0"/>
-    <w:lsdException w:name="Colorful Shading Accent 1" w:semiHidden="0" w:uiPriority="71" w:unhideWhenUsed="0"/>
-    <w:lsdException w:name="Colorful List Accent 1" w:semiHidden="0" w:uiPriority="72" w:unhideWhenUsed="0"/>
-    <w:lsdException w:name="Colorful Grid Accent 1" w:semiHidden="0" w:uiPriority="73" w:unhideWhenUsed="0"/>
-    <w:lsdException w:name="Light Shading Accent 2" w:semiHidden="0" w:uiPriority="60" w:unhideWhenUsed="0"/>
-    <w:lsdException w:name="Light List Accent 2" w:semiHidden="0" w:uiPriority="61" w:unhideWhenUsed="0"/>
-    <w:lsdException w:name="Light Grid Accent 2" w:semiHidden="0" w:uiPriority="62" w:unhideWhenUsed="0"/>
-    <w:lsdException w:name="Medium Shading 1 Accent 2" w:semiHidden="0" w:uiPriority="63" w:unhideWhenUsed="0"/>
-    <w:lsdException w:name="Medium Shading 2 Accent 2" w:semiHidden="0" w:uiPriority="64" w:unhideWhenUsed="0"/>
-    <w:lsdException w:name="Medium List 1 Accent 2" w:semiHidden="0" w:uiPriority="65" w:unhideWhenUsed="0"/>
-    <w:lsdException w:name="Medium List 2 Accent 2" w:semiHidden="0" w:uiPriority="66" w:unhideWhenUsed="0"/>
-    <w:lsdException w:name="Medium Grid 1 Accent 2" w:semiHidden="0" w:uiPriority="67" w:unhideWhenUsed="0"/>
-    <w:lsdException w:name="Medium Grid 2 Accent 2" w:semiHidden="0" w:uiPriority="68" w:unhideWhenUsed="0"/>
-    <w:lsdException w:name="Medium Grid 3 Accent 2" w:semiHidden="0" w:uiPriority="69" w:unhideWhenUsed="0"/>
-    <w:lsdException w:name="Dark List Accent 2" w:semiHidden="0" w:uiPriority="70" w:unhideWhenUsed="0"/>
-    <w:lsdException w:name="Colorful Shading Accent 2" w:semiHidden="0" w:uiPriority="71" w:unhideWhenUsed="0"/>
-    <w:lsdException w:name="Colorful List Accent 2" w:semiHidden="0" w:uiPriority="72" w:unhideWhenUsed="0"/>
-    <w:lsdException w:name="Colorful Grid Accent 2" w:semiHidden="0" w:uiPriority="73" w:unhideWhenUsed="0"/>
-    <w:lsdException w:name="Light Shading Accent 3" w:semiHidden="0" w:uiPriority="60" w:unhideWhenUsed="0"/>
-    <w:lsdException w:name="Light List Accent 3" w:semiHidden="0" w:uiPriority="61" w:unhideWhenUsed="0"/>
-    <w:lsdException w:name="Light Grid Accent 3" w:semiHidden="0" w:uiPriority="62" w:unhideWhenUsed="0"/>
-    <w:lsdException w:name="Medium Shading 1 Accent 3" w:semiHidden="0" w:uiPriority="63" w:unhideWhenUsed="0"/>
-    <w:lsdException w:name="Medium Shading 2 Accent 3" w:semiHidden="0" w:uiPriority="64" w:unhideWhenUsed="0"/>
-    <w:lsdException w:name="Medium List 1 Accent 3" w:semiHidden="0" w:uiPriority="65" w:unhideWhenUsed="0"/>
-    <w:lsdException w:name="Medium List 2 Accent 3" w:semiHidden="0" w:uiPriority="66" w:unhideWhenUsed="0"/>
-    <w:lsdException w:name="Medium Grid 1 Accent 3" w:semiHidden="0" w:uiPriority="67" w:unhideWhenUsed="0"/>
-    <w:lsdException w:name="Medium Grid 2 Accent 3" w:semiHidden="0" w:uiPriority="68" w:unhideWhenUsed="0"/>
-    <w:lsdException w:name="Medium Grid 3 Accent 3" w:semiHidden="0" w:uiPriority="69" w:unhideWhenUsed="0"/>
-    <w:lsdException w:name="Dark List Accent 3" w:semiHidden="0" w:uiPriority="70" w:unhideWhenUsed="0"/>
-    <w:lsdException w:name="Colorful Shading Accent 3" w:semiHidden="0" w:uiPriority="71" w:unhideWhenUsed="0"/>
-    <w:lsdException w:name="Colorful List Accent 3" w:semiHidden="0" w:uiPriority="72" w:unhideWhenUsed="0"/>
-    <w:lsdException w:name="Colorful Grid Accent 3" w:semiHidden="0" w:uiPriority="73" w:unhideWhenUsed="0"/>
-    <w:lsdException w:name="Light Shading Accent 4" w:semiHidden="0" w:uiPriority="60" w:unhideWhenUsed="0"/>
-    <w:lsdException w:name="Light List Accent 4" w:semiHidden="0" w:uiPriority="61" w:unhideWhenUsed="0"/>
-    <w:lsdException w:name="Light Grid Accent 4" w:semiHidden="0" w:uiPriority="62" w:unhideWhenUsed="0"/>
-    <w:lsdException w:name="Medium Shading 1 Accent 4" w:semiHidden="0" w:uiPriority="63" w:unhideWhenUsed="0"/>
-    <w:lsdException w:name="Medium Shading 2 Accent 4" w:semiHidden="0" w:uiPriority="64" w:unhideWhenUsed="0"/>
-    <w:lsdException w:name="Medium List 1 Accent 4" w:semiHidden="0" w:uiPriority="65" w:unhideWhenUsed="0"/>
-    <w:lsdException w:name="Medium List 2 Accent 4" w:semiHidden="0" w:uiPriority="66" w:unhideWhenUsed="0"/>
-    <w:lsdException w:name="Medium Grid 1 Accent 4" w:semiHidden="0" w:uiPriority="67" w:unhideWhenUsed="0"/>
-    <w:lsdException w:name="Medium Grid 2 Accent 4" w:semiHidden="0" w:uiPriority="68" w:unhideWhenUsed="0"/>
-    <w:lsdException w:name="Medium Grid 3 Accent 4" w:semiHidden="0" w:uiPriority="69" w:unhideWhenUsed="0"/>
-    <w:lsdException w:name="Dark List Accent 4" w:semiHidden="0" w:uiPriority="70" w:unhideWhenUsed="0"/>
-    <w:lsdException w:name="Colorful Shading Accent 4" w:semiHidden="0" w:uiPriority="71" w:unhideWhenUsed="0"/>
-    <w:lsdException w:name="Colorful List Accent 4" w:semiHidden="0" w:uiPriority="72" w:unhideWhenUsed="0"/>
-    <w:lsdException w:name="Colorful Grid Accent 4" w:semiHidden="0" w:uiPriority="73" w:unhideWhenUsed="0"/>
-    <w:lsdException w:name="Light Shading Accent 5" w:semiHidden="0" w:uiPriority="60" w:unhideWhenUsed="0"/>
-    <w:lsdException w:name="Light List Accent 5" w:semiHidden="0" w:uiPriority="61" w:unhideWhenUsed="0"/>
-    <w:lsdException w:name="Light Grid Accent 5" w:semiHidden="0" w:uiPriority="62" w:unhideWhenUsed="0"/>
-    <w:lsdException w:name="Medium Shading 1 Accent 5" w:semiHidden="0" w:uiPriority="63" w:unhideWhenUsed="0"/>
-    <w:lsdException w:name="Medium Shading 2 Accent 5" w:semiHidden="0" w:uiPriority="64" w:unhideWhenUsed="0"/>
-    <w:lsdException w:name="Medium List 1 Accent 5" w:semiHidden="0" w:uiPriority="65" w:unhideWhenUsed="0"/>
-    <w:lsdException w:name="Medium List 2 Accent 5" w:semiHidden="0" w:uiPriority="66" w:unhideWhenUsed="0"/>
-    <w:lsdException w:name="Medium Grid 1 Accent 5" w:semiHidden="0" w:uiPriority="67" w:unhideWhenUsed="0"/>
-    <w:lsdException w:name="Medium Grid 2 Accent 5" w:semiHidden="0" w:uiPriority="68" w:unhideWhenUsed="0"/>
-    <w:lsdException w:name="Medium Grid 3 Accent 5" w:semiHidden="0" w:uiPriority="69" w:unhideWhenUsed="0"/>
-    <w:lsdException w:name="Dark List Accent 5" w:semiHidden="0" w:uiPriority="70" w:unhideWhenUsed="0"/>
-    <w:lsdException w:name="Colorful Shading Accent 5" w:semiHidden="0" w:uiPriority="71" w:unhideWhenUsed="0"/>
-    <w:lsdException w:name="Colorful List Accent 5" w:semiHidden="0" w:uiPriority="72" w:unhideWhenUsed="0"/>
-    <w:lsdException w:name="Colorful Grid Accent 5" w:semiHidden="0" w:uiPriority="73" w:unhideWhenUsed="0"/>
-    <w:lsdException w:name="Light Shading Accent 6" w:semiHidden="0" w:uiPriority="60" w:unhideWhenUsed="0"/>
-    <w:lsdException w:name="Light List Accent 6" w:semiHidden="0" w:uiPriority="61" w:unhideWhenUsed="0"/>
-    <w:lsdException w:name="Light Grid Accent 6" w:semiHidden="0" w:uiPriority="62" w:unhideWhenUsed="0"/>
-    <w:lsdException w:name="Medium Shading 1 Accent 6" w:semiHidden="0" w:uiPriority="63" w:unhideWhenUsed="0"/>
-    <w:lsdException w:name="Medium Shading 2 Accent 6" w:semiHidden="0" w:uiPriority="64" w:unhideWhenUsed="0"/>
-    <w:lsdException w:name="Medium List 1 Accent 6" w:semiHidden="0" w:uiPriority="65" w:unhideWhenUsed="0"/>
-    <w:lsdException w:name="Medium List 2 Accent 6" w:semiHidden="0" w:uiPriority="66" w:unhideWhenUsed="0"/>
-    <w:lsdException w:name="Medium Grid 1 Accent 6" w:semiHidden="0" w:uiPriority="67" w:unhideWhenUsed="0"/>
-    <w:lsdException w:name="Medium Grid 2 Accent 6" w:semiHidden="0" w:uiPriority="68" w:unhideWhenUsed="0"/>
-    <w:lsdException w:name="Medium Grid 3 Accent 6" w:semiHidden="0" w:uiPriority="69" w:unhideWhenUsed="0"/>
-    <w:lsdException w:name="Dark List Accent 6" w:semiHidden="0" w:uiPriority="70" w:unhideWhenUsed="0"/>
-    <w:lsdException w:name="Colorful Shading Accent 6" w:semiHidden="0" w:uiPriority="71" w:unhideWhenUsed="0"/>
-    <w:lsdException w:name="Colorful List Accent 6" w:semiHidden="0" w:uiPriority="72" w:unhideWhenUsed="0"/>
-    <w:lsdException w:name="Colorful Grid Accent 6" w:semiHidden="0" w:uiPriority="73" w:unhideWhenUsed="0"/>
-    <w:lsdException w:name="Subtle Emphasis" w:semiHidden="0" w:uiPriority="19" w:unhideWhenUsed="0" w:qFormat="1"/>
-    <w:lsdException w:name="Intense Emphasis" w:semiHidden="0" w:uiPriority="21" w:unhideWhenUsed="0" w:qFormat="1"/>
-    <w:lsdException w:name="Subtle Reference" w:semiHidden="0" w:uiPriority="31" w:unhideWhenUsed="0" w:qFormat="1"/>
-    <w:lsdException w:name="Intense Reference" w:semiHidden="0" w:uiPriority="32" w:unhideWhenUsed="0" w:qFormat="1"/>
-    <w:lsdException w:name="Book Title" w:semiHidden="0" w:uiPriority="33" w:unhideWhenUsed="0" w:qFormat="1"/>
-    <w:lsdException w:name="Bibliography" w:uiPriority="37"/>
-    <w:lsdException w:name="TOC Heading" w:uiPriority="39" w:qFormat="1"/>
-  </w:latentStyles>
-  <w:style w:type="paragraph" w:default="1" w:styleId="Normal">
-    <w:name w:val="Normal"/>
-    <w:qFormat/>
-    <w:pPr>
-      <w:spacing w:after="240"/>
-    </w:pPr>
-    <w:rPr>
-      <w:sz w:val="24"/>
-      <w:lang w:val="en-CA" w:eastAsia="en-US"/>
-    </w:rPr>
-  </w:style>
-  <w:style w:type="paragraph" w:styleId="Heading1">
-    <w:name w:val="heading 1"/>
-    <w:basedOn w:val="Normal"/>
-    <w:next w:val="Normal"/>
-    <w:qFormat/>
-    <w:pPr>
-      <w:keepNext/>
-      <w:pageBreakBefore/>
-      <w:numPr>
-        <w:numId w:val="19"/>
-      </w:numPr>
-      <w:outlineLvl w:val="0"/>
-    </w:pPr>
-    <w:rPr>
-      <w:rFonts w:ascii="Arial" w:hAnsi="Arial"/>
-      <w:b/>
-      <w:color w:val="800000"/>
-      <w:kern w:val="28"/>
-      <w:sz w:val="28"/>
-    </w:rPr>
-  </w:style>
-  <w:style w:type="paragraph" w:styleId="Heading2">
-    <w:name w:val="heading 2"/>
-    <w:basedOn w:val="Normal"/>
-    <w:next w:val="Normal"/>
-    <w:qFormat/>
-    <w:pPr>
-      <w:keepNext/>
-      <w:numPr>
-        <w:ilvl w:val="1"/>
-        <w:numId w:val="19"/>
-      </w:numPr>
-      <w:spacing w:after="180"/>
-      <w:outlineLvl w:val="1"/>
-    </w:pPr>
-    <w:rPr>
-      <w:rFonts w:ascii="Arial" w:hAnsi="Arial"/>
-      <w:b/>
-    </w:rPr>
-  </w:style>
-  <w:style w:type="paragraph" w:styleId="Heading3">
-    <w:name w:val="heading 3"/>
-    <w:basedOn w:val="Normal"/>
-    <w:next w:val="Normal"/>
-    <w:qFormat/>
-    <w:pPr>
-      <w:keepNext/>
-      <w:numPr>
-        <w:ilvl w:val="2"/>
-        <w:numId w:val="19"/>
-      </w:numPr>
-      <w:spacing w:after="120"/>
-      <w:outlineLvl w:val="2"/>
-    </w:pPr>
-    <w:rPr>
-      <w:b/>
-      <w:i/>
-    </w:rPr>
-  </w:style>
-  <w:style w:type="paragraph" w:styleId="Heading4">
-    <w:name w:val="heading 4"/>
-    <w:basedOn w:val="Normal"/>
-    <w:next w:val="Normal"/>
-    <w:qFormat/>
-    <w:pPr>
-      <w:keepNext/>
-      <w:pageBreakBefore/>
-      <w:outlineLvl w:val="3"/>
-    </w:pPr>
-    <w:rPr>
-      <w:b/>
-      <w:sz w:val="32"/>
-    </w:rPr>
-  </w:style>
-  <w:style w:type="paragraph" w:styleId="Heading5">
-    <w:name w:val="heading 5"/>
-    <w:basedOn w:val="Normal"/>
-    <w:next w:val="Normal"/>
-    <w:qFormat/>
-    <w:pPr>
-      <w:keepNext/>
-      <w:outlineLvl w:val="4"/>
-    </w:pPr>
-    <w:rPr>
-      <w:b/>
-      <w:sz w:val="26"/>
-    </w:rPr>
-  </w:style>
-  <w:style w:type="paragraph" w:styleId="Heading6">
-    <w:name w:val="heading 6"/>
-    <w:basedOn w:val="Normal"/>
-    <w:next w:val="Normal"/>
-    <w:qFormat/>
-    <w:pPr>
-      <w:keepNext/>
-      <w:pageBreakBefore/>
-      <w:outlineLvl w:val="5"/>
-    </w:pPr>
-    <w:rPr>
-      <w:rFonts w:ascii="Arial" w:hAnsi="Arial"/>
-      <w:b/>
-      <w:sz w:val="32"/>
-    </w:rPr>
-  </w:style>
-  <w:style w:type="paragraph" w:styleId="Heading7">
-    <w:name w:val="heading 7"/>
-    <w:basedOn w:val="Normal"/>
-    <w:next w:val="Normal"/>
-    <w:qFormat/>
-    <w:pPr>
-      <w:keepNext/>
-      <w:outlineLvl w:val="6"/>
-    </w:pPr>
-    <w:rPr>
-      <w:rFonts w:ascii="Arial Narrow" w:hAnsi="Arial Narrow"/>
-      <w:b/>
-    </w:rPr>
-  </w:style>
-  <w:style w:type="paragraph" w:styleId="Heading8">
-    <w:name w:val="heading 8"/>
-    <w:basedOn w:val="Normal"/>
-    <w:next w:val="Normal"/>
-    <w:qFormat/>
-    <w:pPr>
-      <w:keepNext/>
-      <w:outlineLvl w:val="7"/>
-    </w:pPr>
-  </w:style>
-  <w:style w:type="paragraph" w:styleId="Heading9">
-    <w:name w:val="heading 9"/>
-    <w:basedOn w:val="Normal"/>
-    <w:next w:val="Normal"/>
-    <w:qFormat/>
-    <w:pPr>
-      <w:keepNext/>
-      <w:outlineLvl w:val="8"/>
-    </w:pPr>
-    <w:rPr>
-      <w:i/>
-    </w:rPr>
-  </w:style>
-  <w:style w:type="character" w:default="1" w:styleId="DefaultParagraphFont">
-    <w:name w:val="Default Paragraph Font"/>
-    <w:uiPriority w:val="1"/>
-    <w:semiHidden/>
-    <w:unhideWhenUsed/>
-  </w:style>
-  <w:style w:type="table" w:default="1" w:styleId="TableNormal">
-    <w:name w:val="Normal Table"/>
-    <w:uiPriority w:val="99"/>
-    <w:semiHidden/>
-    <w:unhideWhenUsed/>
-    <w:tblPr>
-      <w:tblInd w:w="0" w:type="dxa"/>
-      <w:tblCellMar>
-        <w:top w:w="0" w:type="dxa"/>
-        <w:left w:w="108" w:type="dxa"/>
-        <w:bottom w:w="0" w:type="dxa"/>
-        <w:right w:w="108" w:type="dxa"/>
-      </w:tblCellMar>
-    </w:tblPr>
-  </w:style>
-  <w:style w:type="numbering" w:default="1" w:styleId="NoList">
-    <w:name w:val="No List"/>
-    <w:uiPriority w:val="99"/>
-    <w:semiHidden/>
-    <w:unhideWhenUsed/>
-  </w:style>
-  <w:style w:type="paragraph" w:customStyle="1" w:styleId="Bullet">
-    <w:name w:val="Bullet"/>
-    <w:basedOn w:val="Normal"/>
-    <w:pPr>
-      <w:numPr>
-        <w:numId w:val="5"/>
-      </w:numPr>
-      <w:spacing w:after="120"/>
-    </w:pPr>
-  </w:style>
-  <w:style w:type="paragraph" w:customStyle="1" w:styleId="Bullet2">
-    <w:name w:val="Bullet2"/>
-    <w:basedOn w:val="Normal"/>
-    <w:pPr>
-      <w:numPr>
-        <w:numId w:val="20"/>
-      </w:numPr>
-      <w:spacing w:after="120"/>
-    </w:pPr>
-  </w:style>
-  <w:style w:type="paragraph" w:customStyle="1" w:styleId="Bullet3">
-    <w:name w:val="Bullet3"/>
-    <w:basedOn w:val="Normal"/>
-    <w:pPr>
-      <w:numPr>
-        <w:numId w:val="6"/>
-      </w:numPr>
-      <w:spacing w:after="60"/>
-    </w:pPr>
-  </w:style>
-  <w:style w:type="paragraph" w:customStyle="1" w:styleId="Bullet4">
-    <w:name w:val="Bullet4"/>
-    <w:basedOn w:val="Normal"/>
-    <w:pPr>
-      <w:numPr>
-        <w:numId w:val="7"/>
-      </w:numPr>
-      <w:spacing w:after="80"/>
-    </w:pPr>
-  </w:style>
-  <w:style w:type="paragraph" w:customStyle="1" w:styleId="DefinitionDfinition">
-    <w:name w:val="DefinitionDéfinition"/>
-    <w:basedOn w:val="Normal"/>
-    <w:next w:val="Normal"/>
-    <w:pPr>
-      <w:tabs>
-        <w:tab w:val="left" w:pos="900"/>
-      </w:tabs>
-    </w:pPr>
-    <w:rPr>
-      <w:lang w:val="fr-CA"/>
-    </w:rPr>
-  </w:style>
-  <w:style w:type="paragraph" w:customStyle="1" w:styleId="Cell">
-    <w:name w:val="Cell"/>
-    <w:basedOn w:val="Normal"/>
-    <w:pPr>
-      <w:spacing w:before="60" w:after="60"/>
-    </w:pPr>
-    <w:rPr>
-      <w:rFonts w:ascii="Arial" w:hAnsi="Arial"/>
-      <w:sz w:val="20"/>
-    </w:rPr>
-  </w:style>
-  <w:style w:type="paragraph" w:customStyle="1" w:styleId="Cellbold">
-    <w:name w:val="Cellbold"/>
-    <w:basedOn w:val="Cell"/>
-    <w:rPr>
-      <w:b/>
-    </w:rPr>
-  </w:style>
-  <w:style w:type="paragraph" w:customStyle="1" w:styleId="Cellbullet">
-    <w:name w:val="Cellbullet"/>
-    <w:basedOn w:val="Cell"/>
-    <w:pPr>
-      <w:ind w:left="360" w:hanging="360"/>
-    </w:pPr>
-  </w:style>
-  <w:style w:type="paragraph" w:customStyle="1" w:styleId="CellNAR">
-    <w:name w:val="CellNAR"/>
-    <w:basedOn w:val="Cell"/>
-    <w:pPr>
-      <w:spacing w:before="20" w:after="20"/>
-    </w:pPr>
-    <w:rPr>
-      <w:rFonts w:ascii="Arial Narrow" w:hAnsi="Arial Narrow"/>
-    </w:rPr>
-  </w:style>
-  <w:style w:type="paragraph" w:customStyle="1" w:styleId="CellNARbold">
-    <w:name w:val="CellNARbold"/>
-    <w:basedOn w:val="CellNAR"/>
-    <w:rPr>
-      <w:b/>
-    </w:rPr>
-  </w:style>
-  <w:style w:type="paragraph" w:customStyle="1" w:styleId="CellNARbullet">
-    <w:name w:val="CellNARbullet"/>
-    <w:basedOn w:val="CellNAR"/>
-    <w:pPr>
-      <w:ind w:left="216" w:hanging="216"/>
-    </w:pPr>
-  </w:style>
-  <w:style w:type="character" w:styleId="EndnoteReference">
-    <w:name w:val="endnote reference"/>
-    <w:semiHidden/>
-    <w:rPr>
-      <w:vertAlign w:val="superscript"/>
-    </w:rPr>
-  </w:style>
-  <w:style w:type="paragraph" w:styleId="EndnoteText">
-    <w:name w:val="endnote text"/>
-    <w:basedOn w:val="Normal"/>
-    <w:semiHidden/>
-    <w:pPr>
-      <w:ind w:left="576" w:hanging="288"/>
-    </w:pPr>
-    <w:rPr>
-      <w:sz w:val="18"/>
-    </w:rPr>
-  </w:style>
-  <w:style w:type="paragraph" w:styleId="Footer">
-    <w:name w:val="footer"/>
-    <w:basedOn w:val="Normal"/>
-    <w:semiHidden/>
-    <w:pPr>
-      <w:spacing w:after="0"/>
-    </w:pPr>
-    <w:rPr>
-      <w:rFonts w:ascii="Arial" w:hAnsi="Arial"/>
-      <w:sz w:val="20"/>
-    </w:rPr>
-  </w:style>
-  <w:style w:type="character" w:styleId="FootnoteReference">
-    <w:name w:val="footnote reference"/>
-    <w:semiHidden/>
-    <w:rPr>
-      <w:vertAlign w:val="superscript"/>
-    </w:rPr>
-  </w:style>
-  <w:style w:type="paragraph" w:styleId="FootnoteText">
-    <w:name w:val="footnote text"/>
-    <w:basedOn w:val="Normal"/>
-    <w:semiHidden/>
-    <w:pPr>
-      <w:spacing w:after="60"/>
-      <w:ind w:left="576" w:hanging="288"/>
-    </w:pPr>
-    <w:rPr>
-      <w:sz w:val="18"/>
-    </w:rPr>
-  </w:style>
-  <w:style w:type="character" w:customStyle="1" w:styleId="TermTerme">
-    <w:name w:val="TermTerme"/>
-    <w:rPr>
-      <w:b/>
-    </w:rPr>
-  </w:style>
-  <w:style w:type="paragraph" w:styleId="Header">
-    <w:name w:val="header"/>
-    <w:basedOn w:val="Normal"/>
-    <w:semiHidden/>
-    <w:pPr>
-      <w:spacing w:after="0"/>
-    </w:pPr>
-    <w:rPr>
-      <w:rFonts w:ascii="Arial" w:hAnsi="Arial"/>
-      <w:sz w:val="20"/>
-    </w:rPr>
-  </w:style>
-  <w:style w:type="paragraph" w:styleId="List">
-    <w:name w:val="List"/>
-    <w:basedOn w:val="Normal"/>
-    <w:semiHidden/>
-    <w:pPr>
-      <w:numPr>
-        <w:numId w:val="10"/>
-      </w:numPr>
-      <w:ind w:left="720" w:hanging="720"/>
-    </w:pPr>
-  </w:style>
-  <w:style w:type="paragraph" w:styleId="List2">
-    <w:name w:val="List 2"/>
-    <w:basedOn w:val="Normal"/>
-    <w:semiHidden/>
-    <w:pPr>
-      <w:numPr>
-        <w:numId w:val="11"/>
-      </w:numPr>
-      <w:ind w:left="1440"/>
-    </w:pPr>
-  </w:style>
-  <w:style w:type="paragraph" w:styleId="List3">
-    <w:name w:val="List 3"/>
-    <w:basedOn w:val="Normal"/>
-    <w:semiHidden/>
-    <w:pPr>
-      <w:numPr>
-        <w:numId w:val="12"/>
-      </w:numPr>
-      <w:ind w:left="2160"/>
-    </w:pPr>
-  </w:style>
-  <w:style w:type="paragraph" w:styleId="List4">
-    <w:name w:val="List 4"/>
-    <w:basedOn w:val="Normal"/>
-    <w:semiHidden/>
-    <w:pPr>
-      <w:numPr>
-        <w:numId w:val="13"/>
-      </w:numPr>
-      <w:ind w:left="2880"/>
-    </w:pPr>
-  </w:style>
-  <w:style w:type="paragraph" w:styleId="NormalIndent">
-    <w:name w:val="Normal Indent"/>
-    <w:basedOn w:val="Normal"/>
-    <w:semiHidden/>
-    <w:pPr>
-      <w:ind w:left="432"/>
-    </w:pPr>
-  </w:style>
-  <w:style w:type="paragraph" w:customStyle="1" w:styleId="NormalIndHalf">
-    <w:name w:val="Normal IndHalf"/>
-    <w:basedOn w:val="NormalIndent"/>
-    <w:pPr>
-      <w:spacing w:after="120"/>
-    </w:pPr>
-  </w:style>
-  <w:style w:type="paragraph" w:customStyle="1" w:styleId="NormalIndZero">
-    <w:name w:val="Normal IndZero"/>
-    <w:basedOn w:val="NormalIndent"/>
-    <w:pPr>
-      <w:spacing w:after="0"/>
-    </w:pPr>
-  </w:style>
-  <w:style w:type="paragraph" w:customStyle="1" w:styleId="NormalHalf">
-    <w:name w:val="NormalHalf"/>
-    <w:basedOn w:val="Normal"/>
-    <w:pPr>
-      <w:spacing w:after="120"/>
-    </w:pPr>
-  </w:style>
-  <w:style w:type="paragraph" w:customStyle="1" w:styleId="NormalZero">
-    <w:name w:val="NormalZero"/>
-    <w:basedOn w:val="Normal"/>
-    <w:pPr>
-      <w:spacing w:after="0"/>
-    </w:pPr>
-  </w:style>
-  <w:style w:type="paragraph" w:styleId="Title">
-    <w:name w:val="Title"/>
-    <w:basedOn w:val="Normal"/>
-    <w:next w:val="Normal"/>
-    <w:qFormat/>
-    <w:pPr>
-      <w:spacing w:after="360"/>
-    </w:pPr>
-    <w:rPr>
-      <w:rFonts w:ascii="Arial" w:hAnsi="Arial"/>
-      <w:b/>
-      <w:color w:val="800000"/>
-      <w:sz w:val="40"/>
-    </w:rPr>
-  </w:style>
-  <w:style w:type="paragraph" w:customStyle="1" w:styleId="Title2">
-    <w:name w:val="Title 2"/>
-    <w:basedOn w:val="Heading2"/>
-    <w:next w:val="Normal"/>
-    <w:pPr>
-      <w:outlineLvl w:val="9"/>
-    </w:pPr>
-  </w:style>
-  <w:style w:type="paragraph" w:customStyle="1" w:styleId="Title3">
-    <w:name w:val="Title 3"/>
-    <w:basedOn w:val="Heading3"/>
-    <w:next w:val="Normal"/>
-    <w:pPr>
-      <w:outlineLvl w:val="9"/>
-    </w:pPr>
-  </w:style>
-  <w:style w:type="paragraph" w:customStyle="1" w:styleId="Title4">
-    <w:name w:val="Title 4"/>
-    <w:basedOn w:val="Heading4"/>
-    <w:next w:val="Normal"/>
-    <w:pPr>
-      <w:outlineLvl w:val="9"/>
-    </w:pPr>
-  </w:style>
-  <w:style w:type="paragraph" w:customStyle="1" w:styleId="Title5">
-    <w:name w:val="Title 5"/>
-    <w:basedOn w:val="Heading5"/>
-    <w:next w:val="Normal"/>
-    <w:pPr>
-      <w:outlineLvl w:val="9"/>
-    </w:pPr>
-  </w:style>
-  <w:style w:type="paragraph" w:customStyle="1" w:styleId="Title6">
-    <w:name w:val="Title 6"/>
-    <w:basedOn w:val="Heading6"/>
-    <w:next w:val="Normal"/>
-    <w:pPr>
-      <w:outlineLvl w:val="9"/>
-    </w:pPr>
-  </w:style>
-  <w:style w:type="paragraph" w:customStyle="1" w:styleId="Title7">
-    <w:name w:val="Title 7"/>
-    <w:basedOn w:val="Heading7"/>
-    <w:next w:val="Normal"/>
-    <w:pPr>
-      <w:outlineLvl w:val="9"/>
-    </w:pPr>
-  </w:style>
-  <w:style w:type="paragraph" w:styleId="TOC1">
-    <w:name w:val="toc 1"/>
-    <w:basedOn w:val="Normal"/>
-    <w:next w:val="Normal"/>
-    <w:autoRedefine/>
-    <w:uiPriority w:val="39"/>
-    <w:pPr>
-      <w:tabs>
-        <w:tab w:val="right" w:leader="dot" w:pos="8640"/>
-      </w:tabs>
-      <w:ind w:right="576"/>
-    </w:pPr>
-    <w:rPr>
-      <w:rFonts w:ascii="Arial" w:hAnsi="Arial"/>
-      <w:b/>
-      <w:noProof/>
-    </w:rPr>
-  </w:style>
-  <w:style w:type="paragraph" w:styleId="TOC2">
-    <w:name w:val="toc 2"/>
-    <w:basedOn w:val="Normal"/>
-    <w:next w:val="Normal"/>
-    <w:autoRedefine/>
-    <w:uiPriority w:val="39"/>
-    <w:pPr>
-      <w:tabs>
-        <w:tab w:val="left" w:leader="dot" w:pos="922"/>
-        <w:tab w:val="right" w:leader="dot" w:pos="8640"/>
-      </w:tabs>
-      <w:spacing w:after="120"/>
-      <w:ind w:left="461" w:right="576"/>
-    </w:pPr>
-    <w:rPr>
-      <w:rFonts w:ascii="Arial" w:hAnsi="Arial"/>
-      <w:sz w:val="20"/>
-    </w:rPr>
-  </w:style>
-  <w:style w:type="paragraph" w:styleId="TOC3">
-    <w:name w:val="toc 3"/>
-    <w:basedOn w:val="Normal"/>
-    <w:next w:val="Normal"/>
-    <w:autoRedefine/>
-    <w:uiPriority w:val="39"/>
-    <w:pPr>
-      <w:tabs>
-        <w:tab w:val="left" w:leader="dot" w:pos="1382"/>
-        <w:tab w:val="right" w:leader="dot" w:pos="8640"/>
-      </w:tabs>
-      <w:spacing w:after="120"/>
-      <w:ind w:left="922" w:right="576"/>
-    </w:pPr>
-    <w:rPr>
-      <w:rFonts w:ascii="Arial" w:hAnsi="Arial"/>
-      <w:sz w:val="18"/>
-    </w:rPr>
-  </w:style>
-  <w:style w:type="paragraph" w:styleId="TOC4">
-    <w:name w:val="toc 4"/>
-    <w:basedOn w:val="Normal"/>
-    <w:next w:val="Normal"/>
-    <w:autoRedefine/>
-    <w:semiHidden/>
-    <w:pPr>
-      <w:tabs>
-        <w:tab w:val="left" w:leader="dot" w:pos="1843"/>
-        <w:tab w:val="right" w:leader="dot" w:pos="8640"/>
-      </w:tabs>
-      <w:spacing w:after="120"/>
-      <w:ind w:left="1382" w:right="576"/>
-    </w:pPr>
-    <w:rPr>
-      <w:sz w:val="20"/>
-    </w:rPr>
-  </w:style>
-  <w:style w:type="paragraph" w:styleId="TOC5">
-    <w:name w:val="toc 5"/>
-    <w:basedOn w:val="Normal"/>
-    <w:next w:val="Normal"/>
-    <w:autoRedefine/>
-    <w:semiHidden/>
-    <w:pPr>
-      <w:tabs>
-        <w:tab w:val="left" w:leader="dot" w:pos="2304"/>
-        <w:tab w:val="right" w:leader="dot" w:pos="8640"/>
-      </w:tabs>
-      <w:spacing w:after="120"/>
-      <w:ind w:left="1843" w:right="576"/>
-    </w:pPr>
-    <w:rPr>
-      <w:sz w:val="18"/>
-    </w:rPr>
-  </w:style>
-  <w:style w:type="paragraph" w:styleId="TOC6">
-    <w:name w:val="toc 6"/>
-    <w:basedOn w:val="Normal"/>
-    <w:next w:val="Normal"/>
-    <w:autoRedefine/>
-    <w:semiHidden/>
-    <w:pPr>
-      <w:tabs>
-        <w:tab w:val="left" w:leader="dot" w:pos="2765"/>
-        <w:tab w:val="right" w:leader="dot" w:pos="8640"/>
-      </w:tabs>
-      <w:spacing w:after="120"/>
-      <w:ind w:left="2304" w:right="576"/>
-    </w:pPr>
-    <w:rPr>
-      <w:sz w:val="18"/>
-    </w:rPr>
-  </w:style>
-  <w:style w:type="paragraph" w:styleId="TOC7">
-    <w:name w:val="toc 7"/>
-    <w:basedOn w:val="Normal"/>
-    <w:next w:val="Normal"/>
-    <w:autoRedefine/>
-    <w:semiHidden/>
-    <w:pPr>
-      <w:tabs>
-        <w:tab w:val="left" w:leader="dot" w:pos="3226"/>
-        <w:tab w:val="right" w:leader="dot" w:pos="8640"/>
-      </w:tabs>
-      <w:spacing w:after="120"/>
-      <w:ind w:left="2765" w:right="576"/>
-    </w:pPr>
-    <w:rPr>
-      <w:sz w:val="18"/>
-    </w:rPr>
-  </w:style>
-  <w:style w:type="paragraph" w:styleId="TOC8">
-    <w:name w:val="toc 8"/>
-    <w:basedOn w:val="Normal"/>
-    <w:next w:val="Normal"/>
-    <w:autoRedefine/>
-    <w:semiHidden/>
-    <w:pPr>
-      <w:tabs>
-        <w:tab w:val="left" w:leader="dot" w:pos="3686"/>
-        <w:tab w:val="right" w:leader="dot" w:pos="8640"/>
-      </w:tabs>
-      <w:spacing w:after="120"/>
-      <w:ind w:left="3226" w:right="576"/>
-    </w:pPr>
-    <w:rPr>
-      <w:sz w:val="18"/>
-    </w:rPr>
-  </w:style>
-  <w:style w:type="paragraph" w:styleId="TOC9">
-    <w:name w:val="toc 9"/>
-    <w:basedOn w:val="Normal"/>
-    <w:next w:val="Normal"/>
-    <w:autoRedefine/>
-    <w:semiHidden/>
-    <w:pPr>
-      <w:tabs>
-        <w:tab w:val="left" w:leader="dot" w:pos="4147"/>
-        <w:tab w:val="right" w:leader="dot" w:pos="8640"/>
-      </w:tabs>
-      <w:spacing w:after="120"/>
-      <w:ind w:left="3686" w:right="576"/>
-    </w:pPr>
-    <w:rPr>
-      <w:sz w:val="18"/>
-    </w:rPr>
-  </w:style>
-  <w:style w:type="character" w:styleId="Hyperlink">
-    <w:name w:val="Hyperlink"/>
-    <w:semiHidden/>
-    <w:rPr>
-      <w:color w:val="0000FF"/>
-      <w:u w:val="single"/>
-    </w:rPr>
-  </w:style>
-  <w:style w:type="character" w:styleId="FollowedHyperlink">
-    <w:name w:val="FollowedHyperlink"/>
-    <w:semiHidden/>
-    <w:rPr>
-      <w:color w:val="800080"/>
-      <w:u w:val="single"/>
-    </w:rPr>
-  </w:style>
-  <w:style w:type="paragraph" w:customStyle="1" w:styleId="SubTitle">
-    <w:name w:val="Sub Title"/>
-    <w:basedOn w:val="Normal"/>
-    <w:next w:val="Normal"/>
-    <w:rPr>
-      <w:rFonts w:ascii="Arial" w:hAnsi="Arial"/>
-      <w:b/>
-      <w:i/>
-    </w:rPr>
-  </w:style>
-  <w:style w:type="paragraph" w:customStyle="1" w:styleId="Title1">
-    <w:name w:val="Title 1"/>
-    <w:basedOn w:val="Heading1"/>
-    <w:next w:val="Normal"/>
-    <w:pPr>
-      <w:outlineLvl w:val="9"/>
-    </w:pPr>
-  </w:style>
-  <w:style w:type="paragraph" w:customStyle="1" w:styleId="TableFigure">
-    <w:name w:val="Table/Figure"/>
-    <w:basedOn w:val="Normal"/>
-    <w:next w:val="Normal"/>
-    <w:pPr>
-      <w:keepNext/>
-    </w:pPr>
-    <w:rPr>
-      <w:rFonts w:ascii="Arial" w:hAnsi="Arial"/>
-      <w:b/>
-    </w:rPr>
-  </w:style>
-  <w:style w:type="character" w:customStyle="1" w:styleId="TransTermTermeTraduit">
-    <w:name w:val="TransTermTermeTraduit"/>
-    <w:rPr>
-      <w:i/>
-      <w:noProof w:val="0"/>
-      <w:lang w:val="en-GB"/>
-    </w:rPr>
-  </w:style>
-  <w:style w:type="paragraph" w:customStyle="1" w:styleId="ExampleNote">
-    <w:name w:val="Example/Note"/>
-    <w:basedOn w:val="Normal"/>
-    <w:next w:val="Normal"/>
-    <w:pPr>
-      <w:keepNext/>
-    </w:pPr>
-    <w:rPr>
-      <w:b/>
-    </w:rPr>
-  </w:style>
-  <w:style w:type="character" w:customStyle="1" w:styleId="PubNameNom">
-    <w:name w:val="PubName/Nom"/>
-    <w:rPr>
-      <w:i/>
-    </w:rPr>
-  </w:style>
-  <w:style w:type="paragraph" w:customStyle="1" w:styleId="Address">
-    <w:name w:val="Address"/>
-    <w:basedOn w:val="Normal"/>
-    <w:next w:val="Normal"/>
-    <w:pPr>
-      <w:keepLines/>
-      <w:ind w:left="720"/>
-    </w:pPr>
-  </w:style>
-  <w:style w:type="paragraph" w:customStyle="1" w:styleId="Level1">
-    <w:name w:val="Level 1"/>
-    <w:basedOn w:val="Normal"/>
-    <w:pPr>
-      <w:widowControl w:val="0"/>
-      <w:spacing w:after="0"/>
-      <w:ind w:left="1080" w:right="1080" w:hanging="1080"/>
-      <w:outlineLvl w:val="0"/>
-    </w:pPr>
-    <w:rPr>
-      <w:snapToGrid w:val="0"/>
-      <w:lang w:val="en-US"/>
-    </w:rPr>
-  </w:style>
-  <w:style w:type="character" w:styleId="PageNumber">
-    <w:name w:val="page number"/>
-    <w:basedOn w:val="DefaultParagraphFont"/>
-    <w:semiHidden/>
-  </w:style>
-  <w:style w:type="paragraph" w:customStyle="1" w:styleId="ListEN">
-    <w:name w:val="ListEN"/>
-    <w:basedOn w:val="Normal"/>
-    <w:pPr>
-      <w:tabs>
-        <w:tab w:val="left" w:pos="0"/>
-      </w:tabs>
-      <w:ind w:left="720" w:hanging="720"/>
-    </w:pPr>
-  </w:style>
-  <w:style w:type="paragraph" w:customStyle="1" w:styleId="List2EN">
-    <w:name w:val="List 2EN"/>
-    <w:basedOn w:val="Normal"/>
-    <w:pPr>
-      <w:numPr>
-        <w:numId w:val="16"/>
-      </w:numPr>
-      <w:tabs>
-        <w:tab w:val="left" w:pos="720"/>
-      </w:tabs>
-      <w:ind w:left="1440"/>
-    </w:pPr>
-  </w:style>
-  <w:style w:type="paragraph" w:customStyle="1" w:styleId="List3EN">
-    <w:name w:val="List 3EN"/>
-    <w:basedOn w:val="Normal"/>
-    <w:pPr>
-      <w:numPr>
-        <w:numId w:val="17"/>
-      </w:numPr>
-      <w:tabs>
-        <w:tab w:val="left" w:pos="720"/>
-      </w:tabs>
-      <w:ind w:left="2160"/>
-    </w:pPr>
-  </w:style>
-  <w:style w:type="paragraph" w:customStyle="1" w:styleId="List4EN">
-    <w:name w:val="List 4EN"/>
-    <w:basedOn w:val="Normal"/>
-    <w:pPr>
-      <w:numPr>
-        <w:numId w:val="18"/>
-      </w:numPr>
-      <w:tabs>
-        <w:tab w:val="left" w:pos="720"/>
-      </w:tabs>
-      <w:ind w:left="2880"/>
-    </w:pPr>
-  </w:style>
-  <w:style w:type="paragraph" w:customStyle="1" w:styleId="body">
-    <w:name w:val="!body"/>
-    <w:basedOn w:val="BodyText"/>
-    <w:pPr>
-      <w:widowControl/>
-      <w:spacing w:after="240"/>
-    </w:pPr>
-    <w:rPr>
-      <w:lang w:val="en-US"/>
-    </w:rPr>
-  </w:style>
-  <w:style w:type="paragraph" w:styleId="BodyText">
-    <w:name w:val="Body Text"/>
-    <w:basedOn w:val="Normal"/>
-    <w:semiHidden/>
-    <w:pPr>
-      <w:widowControl w:val="0"/>
-      <w:spacing w:after="120"/>
-    </w:pPr>
-  </w:style>
-  <w:style w:type="table" w:styleId="TableGrid">
-    <w:name w:val="Table Grid"/>
-    <w:basedOn w:val="TableNormal"/>
-    <w:uiPriority w:val="59"/>
-    <w:rsid w:val="007E020E"/>
-    <w:tblPr>
-      <w:tblInd w:w="0" w:type="dxa"/>
-      <w:tblBorders>
-        <w:top w:val="single" w:sz="4" w:space="0" w:color="auto"/>
-        <w:left w:val="single" w:sz="4" w:space="0" w:color="auto"/>
-        <w:bottom w:val="single" w:sz="4" w:space="0" w:color="auto"/>
-        <w:right w:val="single" w:sz="4" w:space="0" w:color="auto"/>
-        <w:insideH w:val="single" w:sz="4" w:space="0" w:color="auto"/>
-        <w:insideV w:val="single" w:sz="4" w:space="0" w:color="auto"/>
-      </w:tblBorders>
-      <w:tblCellMar>
-        <w:top w:w="0" w:type="dxa"/>
-        <w:left w:w="108" w:type="dxa"/>
-        <w:bottom w:w="0" w:type="dxa"/>
-        <w:right w:w="108" w:type="dxa"/>
-      </w:tblCellMar>
     </w:tblPr>
   </w:style>
   <w:style w:type="paragraph" w:customStyle="1" w:styleId="NormalIndent2">
@@ -6234,7 +6222,7 @@
   <a:extraClrSchemeLst/>
   <a:extLst>
     <a:ext uri="{05A4C25C-085E-4340-85A3-A5531E510DB2}">
-      <thm15:themeFamily xmlns="" xmlns:thm15="http://schemas.microsoft.com/office/thememl/2012/main" name="Office Theme" id="{62F939B6-93AF-4DB8-9C6B-D6C7DFDC589F}" vid="{4A3C46E8-61CC-4603-A589-7422A47A8E4A}"/>
+      <thm15:themeFamily xmlns:thm15="http://schemas.microsoft.com/office/thememl/2012/main" name="Office Theme" id="{62F939B6-93AF-4DB8-9C6B-D6C7DFDC589F}" vid="{4A3C46E8-61CC-4603-A589-7422A47A8E4A}"/>
     </a:ext>
   </a:extLst>
 </a:theme>

</xml_diff>